<commit_message>
Extend app concept, add logo image file
</commit_message>
<xml_diff>
--- a/AppConcept_Mayerhofer_Stifter.docx
+++ b/AppConcept_Mayerhofer_Stifter.docx
@@ -1,33 +1,39 @@
 
 <file path=word/document.xml><?xml version="1.0" encoding="utf-8"?>
-<w:document xmlns:wpc="http://schemas.microsoft.com/office/word/2010/wordprocessingCanvas" xmlns:cx="http://schemas.microsoft.com/office/drawing/2014/chartex" xmlns:cx1="http://schemas.microsoft.com/office/drawing/2015/9/8/chartex" xmlns:cx2="http://schemas.microsoft.com/office/drawing/2015/10/21/chartex" xmlns:cx3="http://schemas.microsoft.com/office/drawing/2016/5/9/chartex" xmlns:cx4="http://schemas.microsoft.com/office/drawing/2016/5/10/chartex" xmlns:cx5="http://schemas.microsoft.com/office/drawing/2016/5/11/chartex" xmlns:mc="http://schemas.openxmlformats.org/markup-compatibility/2006" xmlns:o="urn:schemas-microsoft-com:office:office" xmlns:r="http://schemas.openxmlformats.org/officeDocument/2006/relationships" xmlns:m="http://schemas.openxmlformats.org/officeDocument/2006/math" xmlns:v="urn:schemas-microsoft-com:vml" xmlns:wp14="http://schemas.microsoft.com/office/word/2010/wordprocessingDrawing" xmlns:wp="http://schemas.openxmlformats.org/drawingml/2006/wordprocessingDrawing" xmlns:w10="urn:schemas-microsoft-com:office:word" xmlns:w="http://schemas.openxmlformats.org/wordprocessingml/2006/main" xmlns:w14="http://schemas.microsoft.com/office/word/2010/wordml" xmlns:w15="http://schemas.microsoft.com/office/word/2012/wordml" xmlns:w16se="http://schemas.microsoft.com/office/word/2015/wordml/symex" xmlns:wpg="http://schemas.microsoft.com/office/word/2010/wordprocessingGroup" xmlns:wpi="http://schemas.microsoft.com/office/word/2010/wordprocessingInk" xmlns:wne="http://schemas.microsoft.com/office/word/2006/wordml" xmlns:wps="http://schemas.microsoft.com/office/word/2010/wordprocessingShape" mc:Ignorable="w14 w15 w16se wp14">
+<w:document xmlns:wpc="http://schemas.microsoft.com/office/word/2010/wordprocessingCanvas" xmlns:mc="http://schemas.openxmlformats.org/markup-compatibility/2006" xmlns:o="urn:schemas-microsoft-com:office:office" xmlns:r="http://schemas.openxmlformats.org/officeDocument/2006/relationships" xmlns:m="http://schemas.openxmlformats.org/officeDocument/2006/math" xmlns:v="urn:schemas-microsoft-com:vml" xmlns:wp14="http://schemas.microsoft.com/office/word/2010/wordprocessingDrawing" xmlns:wp="http://schemas.openxmlformats.org/drawingml/2006/wordprocessingDrawing" xmlns:w10="urn:schemas-microsoft-com:office:word" xmlns:w="http://schemas.openxmlformats.org/wordprocessingml/2006/main" xmlns:w14="http://schemas.microsoft.com/office/word/2010/wordml" xmlns:wpg="http://schemas.microsoft.com/office/word/2010/wordprocessingGroup" xmlns:wpi="http://schemas.microsoft.com/office/word/2010/wordprocessingInk" xmlns:wne="http://schemas.microsoft.com/office/word/2006/wordml" xmlns:wps="http://schemas.microsoft.com/office/word/2010/wordprocessingShape" mc:Ignorable="w14 wp14">
   <w:body>
     <w:p>
       <w:pPr>
         <w:pStyle w:val="berschrift1"/>
-        <w:rPr>
+        <w:jc w:val="center"/>
+        <w:rPr>
+          <w:b/>
+          <w:sz w:val="48"/>
           <w:lang w:val="en-GB"/>
         </w:rPr>
       </w:pPr>
       <w:r>
         <w:rPr>
+          <w:b/>
+          <w:sz w:val="48"/>
           <w:lang w:val="en-GB"/>
         </w:rPr>
-        <w:t xml:space="preserve">&lt;Title&gt; Emergency </w:t>
-      </w:r>
-      <w:proofErr w:type="spellStart"/>
-      <w:r>
+        <w:t>Emergency Alerter</w:t>
+      </w:r>
+    </w:p>
+    <w:p>
+      <w:pPr>
+        <w:pStyle w:val="berschrift1"/>
+        <w:jc w:val="center"/>
         <w:rPr>
           <w:lang w:val="en-GB"/>
         </w:rPr>
-        <w:t>Alerter</w:t>
-      </w:r>
-      <w:proofErr w:type="spellEnd"/>
+      </w:pPr>
       <w:r>
         <w:rPr>
           <w:lang w:val="en-GB"/>
         </w:rPr>
-        <w:t>?</w:t>
+        <w:t>IMS16 – Secure Mobile Software Development</w:t>
       </w:r>
     </w:p>
     <w:p>
@@ -41,21 +47,224 @@
         <w:rPr>
           <w:lang w:val="en-GB"/>
         </w:rPr>
-        <w:t xml:space="preserve">&lt;TODO&gt; </w:t>
-      </w:r>
-      <w:proofErr w:type="spellStart"/>
-      <w:r>
+        <w:t>Team</w:t>
+      </w:r>
+    </w:p>
+    <w:p>
+      <w:pPr>
+        <w:pStyle w:val="Listenabsatz"/>
+        <w:numPr>
+          <w:ilvl w:val="0"/>
+          <w:numId w:val="3"/>
+        </w:numPr>
         <w:rPr>
           <w:lang w:val="en-GB"/>
         </w:rPr>
+      </w:pPr>
+      <w:r>
+        <w:rPr>
+          <w:lang w:val="en-GB"/>
+        </w:rPr>
+        <w:t>Florian Mayerhofer</w:t>
+      </w:r>
+    </w:p>
+    <w:p>
+      <w:pPr>
+        <w:pStyle w:val="Listenabsatz"/>
+        <w:numPr>
+          <w:ilvl w:val="0"/>
+          <w:numId w:val="3"/>
+        </w:numPr>
+        <w:rPr>
+          <w:lang w:val="en-GB"/>
+        </w:rPr>
+      </w:pPr>
+      <w:r>
+        <w:rPr>
+          <w:lang w:val="en-GB"/>
+        </w:rPr>
+        <w:t>Michael Stifter</w:t>
+      </w:r>
+    </w:p>
+    <w:p>
+      <w:pPr>
+        <w:pStyle w:val="berschrift2"/>
+        <w:rPr>
+          <w:lang w:val="en-GB"/>
+        </w:rPr>
+      </w:pPr>
+      <w:r>
+        <w:rPr>
+          <w:lang w:val="en-GB"/>
+        </w:rPr>
         <w:t>Beschreibung</w:t>
       </w:r>
-      <w:proofErr w:type="spellEnd"/>
-      <w:r>
+    </w:p>
+    <w:p>
+      <w:pPr>
         <w:rPr>
           <w:lang w:val="en-GB"/>
         </w:rPr>
-        <w:t xml:space="preserve"> &amp; Features</w:t>
+      </w:pPr>
+      <w:r>
+        <w:rPr>
+          <w:lang w:val="en-GB"/>
+        </w:rPr>
+        <w:t xml:space="preserve">Der </w:t>
+      </w:r>
+      <w:r>
+        <w:rPr>
+          <w:b/>
+          <w:lang w:val="en-GB"/>
+        </w:rPr>
+        <w:t>Emergency Alerter</w:t>
+      </w:r>
+      <w:r>
+        <w:rPr>
+          <w:b/>
+          <w:lang w:val="en-GB"/>
+        </w:rPr>
+        <w:t xml:space="preserve"> </w:t>
+      </w:r>
+      <w:r>
+        <w:rPr>
+          <w:lang w:val="en-GB"/>
+        </w:rPr>
+        <w:t>gibt seinen Benutzern die Möglichkeit</w:t>
+      </w:r>
+      <w:r>
+        <w:rPr>
+          <w:lang w:val="en-GB"/>
+        </w:rPr>
+        <w:t xml:space="preserve">, im Falle eines Notfalls schnellstmöglich Hilfe holen zu können. </w:t>
+      </w:r>
+      <w:r>
+        <w:rPr>
+          <w:lang w:val="en-GB"/>
+        </w:rPr>
+        <w:t xml:space="preserve">Dazu kann man einerseits direkt aus der App die Polizei alarmieren und andererseits </w:t>
+      </w:r>
+      <w:r>
+        <w:rPr>
+          <w:lang w:val="en-GB"/>
+        </w:rPr>
+        <w:t>ein Alarm-SMS mit der aktuellen Position</w:t>
+      </w:r>
+      <w:r>
+        <w:rPr>
+          <w:lang w:val="en-GB"/>
+        </w:rPr>
+        <w:t xml:space="preserve"> des Opfers </w:t>
+      </w:r>
+      <w:r>
+        <w:rPr>
+          <w:lang w:val="en-GB"/>
+        </w:rPr>
+        <w:t xml:space="preserve">an eine beliebige Anzahl </w:t>
+      </w:r>
+      <w:r>
+        <w:rPr>
+          <w:lang w:val="en-GB"/>
+        </w:rPr>
+        <w:t xml:space="preserve">von </w:t>
+      </w:r>
+      <w:r>
+        <w:rPr>
+          <w:lang w:val="en-GB"/>
+        </w:rPr>
+        <w:t>Kontakten des Mobiltelefons zu verschicken.</w:t>
+      </w:r>
+    </w:p>
+    <w:p>
+      <w:pPr>
+        <w:pStyle w:val="berschrift2"/>
+        <w:rPr>
+          <w:lang w:val="en-GB"/>
+        </w:rPr>
+      </w:pPr>
+      <w:r>
+        <w:rPr>
+          <w:lang w:val="en-GB"/>
+        </w:rPr>
+        <w:t>Logo</w:t>
+      </w:r>
+    </w:p>
+    <w:p>
+      <w:pPr>
+        <w:rPr>
+          <w:lang w:val="en-GB"/>
+        </w:rPr>
+      </w:pPr>
+      <w:r>
+        <w:rPr>
+          <w:rFonts w:cs="Arial"/>
+          <w:noProof/>
+          <w:lang w:val="de-AT" w:eastAsia="de-AT"/>
+        </w:rPr>
+        <w:drawing>
+          <wp:inline distT="0" distB="0" distL="0" distR="0" wp14:anchorId="0CFCF116" wp14:editId="5EB98CFE">
+            <wp:extent cx="2216989" cy="2121715"/>
+            <wp:effectExtent l="0" t="0" r="0" b="0"/>
+            <wp:docPr id="4" name="Grafik 4" descr="C:\Users\michael.stifter\Downloads\Logomakr_8YXuyo.png"/>
+            <wp:cNvGraphicFramePr>
+              <a:graphicFrameLocks xmlns:a="http://schemas.openxmlformats.org/drawingml/2006/main" noChangeAspect="1"/>
+            </wp:cNvGraphicFramePr>
+            <a:graphic xmlns:a="http://schemas.openxmlformats.org/drawingml/2006/main">
+              <a:graphicData uri="http://schemas.openxmlformats.org/drawingml/2006/picture">
+                <pic:pic xmlns:pic="http://schemas.openxmlformats.org/drawingml/2006/picture">
+                  <pic:nvPicPr>
+                    <pic:cNvPr id="0" name="Picture 1" descr="C:\Users\michael.stifter\Downloads\Logomakr_8YXuyo.png"/>
+                    <pic:cNvPicPr>
+                      <a:picLocks noChangeAspect="1" noChangeArrowheads="1"/>
+                    </pic:cNvPicPr>
+                  </pic:nvPicPr>
+                  <pic:blipFill>
+                    <a:blip r:embed="rId8">
+                      <a:extLst>
+                        <a:ext uri="{28A0092B-C50C-407E-A947-70E740481C1C}">
+                          <a14:useLocalDpi xmlns:a14="http://schemas.microsoft.com/office/drawing/2010/main" val="0"/>
+                        </a:ext>
+                      </a:extLst>
+                    </a:blip>
+                    <a:srcRect/>
+                    <a:stretch>
+                      <a:fillRect/>
+                    </a:stretch>
+                  </pic:blipFill>
+                  <pic:spPr bwMode="auto">
+                    <a:xfrm>
+                      <a:off x="0" y="0"/>
+                      <a:ext cx="2217201" cy="2121918"/>
+                    </a:xfrm>
+                    <a:prstGeom prst="rect">
+                      <a:avLst/>
+                    </a:prstGeom>
+                    <a:noFill/>
+                    <a:ln>
+                      <a:noFill/>
+                    </a:ln>
+                  </pic:spPr>
+                </pic:pic>
+              </a:graphicData>
+            </a:graphic>
+          </wp:inline>
+        </w:drawing>
+      </w:r>
+      <w:bookmarkStart w:id="0" w:name="_GoBack"/>
+      <w:bookmarkEnd w:id="0"/>
+    </w:p>
+    <w:p>
+      <w:pPr>
+        <w:pStyle w:val="berschrift2"/>
+        <w:rPr>
+          <w:lang w:val="en-GB"/>
+        </w:rPr>
+      </w:pPr>
+      <w:r>
+        <w:rPr>
+          <w:lang w:val="en-GB"/>
+        </w:rPr>
+        <w:t>Features</w:t>
       </w:r>
     </w:p>
     <w:p>
@@ -65,18 +274,24 @@
           <w:ilvl w:val="0"/>
           <w:numId w:val="1"/>
         </w:numPr>
-        <w:spacing w:line="360" w:lineRule="auto"/>
-        <w:rPr>
-          <w:rFonts w:ascii="Arial" w:hAnsi="Arial" w:cs="Arial"/>
+        <w:rPr>
+          <w:rFonts w:cs="Arial"/>
           <w:lang w:val="en-GB"/>
         </w:rPr>
       </w:pPr>
       <w:r>
         <w:rPr>
-          <w:rFonts w:ascii="Arial" w:hAnsi="Arial" w:cs="Arial"/>
+          <w:rFonts w:cs="Arial"/>
           <w:lang w:val="en-GB"/>
         </w:rPr>
-        <w:t>Location Tracking</w:t>
+        <w:t xml:space="preserve">Die App verfolgt die aktuelle Position des Benutzers, um im Falle eines Notfalls </w:t>
+      </w:r>
+      <w:r>
+        <w:rPr>
+          <w:rFonts w:cs="Arial"/>
+          <w:lang w:val="en-GB"/>
+        </w:rPr>
+        <w:t>die letztbekannte Position an ausgewählte Kontakte verschickt werden kann.</w:t>
       </w:r>
     </w:p>
     <w:p>
@@ -86,14 +301,13 @@
           <w:ilvl w:val="0"/>
           <w:numId w:val="1"/>
         </w:numPr>
-        <w:spacing w:line="360" w:lineRule="auto"/>
-        <w:rPr>
-          <w:rFonts w:ascii="Arial" w:hAnsi="Arial" w:cs="Arial"/>
-        </w:rPr>
-      </w:pPr>
-      <w:r>
-        <w:rPr>
-          <w:rFonts w:ascii="Arial" w:hAnsi="Arial" w:cs="Arial"/>
+        <w:rPr>
+          <w:rFonts w:cs="Arial"/>
+        </w:rPr>
+      </w:pPr>
+      <w:r>
+        <w:rPr>
+          <w:rFonts w:cs="Arial"/>
         </w:rPr>
         <w:t>Über einen Panic Button wird eine SMS an zuvor gewählte notfallkontakte gesendet</w:t>
       </w:r>
@@ -105,44 +319,33 @@
           <w:ilvl w:val="1"/>
           <w:numId w:val="1"/>
         </w:numPr>
-        <w:spacing w:line="360" w:lineRule="auto"/>
-        <w:rPr>
-          <w:rFonts w:ascii="Arial" w:hAnsi="Arial" w:cs="Arial"/>
-        </w:rPr>
-      </w:pPr>
-      <w:r>
-        <w:rPr>
-          <w:rFonts w:ascii="Arial" w:hAnsi="Arial" w:cs="Arial"/>
-        </w:rPr>
-        <w:t xml:space="preserve">Location und </w:t>
-      </w:r>
-      <w:proofErr w:type="spellStart"/>
-      <w:r>
-        <w:rPr>
-          <w:rFonts w:ascii="Arial" w:hAnsi="Arial" w:cs="Arial"/>
-        </w:rPr>
-        <w:t>evtl</w:t>
-      </w:r>
-      <w:proofErr w:type="spellEnd"/>
-      <w:r>
-        <w:rPr>
-          <w:rFonts w:ascii="Arial" w:hAnsi="Arial" w:cs="Arial"/>
-        </w:rPr>
-        <w:t xml:space="preserve"> </w:t>
-      </w:r>
-      <w:proofErr w:type="spellStart"/>
-      <w:r>
-        <w:rPr>
-          <w:rFonts w:ascii="Arial" w:hAnsi="Arial" w:cs="Arial"/>
-        </w:rPr>
-        <w:t>Googlemaps</w:t>
-      </w:r>
-      <w:proofErr w:type="spellEnd"/>
-      <w:r>
-        <w:rPr>
-          <w:rFonts w:ascii="Arial" w:hAnsi="Arial" w:cs="Arial"/>
-        </w:rPr>
-        <w:t xml:space="preserve"> Link</w:t>
+        <w:rPr>
+          <w:rFonts w:cs="Arial"/>
+        </w:rPr>
+      </w:pPr>
+      <w:r>
+        <w:rPr>
+          <w:rFonts w:cs="Arial"/>
+        </w:rPr>
+        <w:t>mit aktueller Position des Benutzers (Koordinaten)</w:t>
+      </w:r>
+    </w:p>
+    <w:p>
+      <w:pPr>
+        <w:pStyle w:val="Listenabsatz"/>
+        <w:numPr>
+          <w:ilvl w:val="1"/>
+          <w:numId w:val="1"/>
+        </w:numPr>
+        <w:rPr>
+          <w:rFonts w:cs="Arial"/>
+        </w:rPr>
+      </w:pPr>
+      <w:r>
+        <w:rPr>
+          <w:rFonts w:cs="Arial"/>
+        </w:rPr>
+        <w:t>und Link zu Kartenapplikation (Google Maps)</w:t>
       </w:r>
     </w:p>
     <w:p>
@@ -152,30 +355,21 @@
           <w:ilvl w:val="0"/>
           <w:numId w:val="1"/>
         </w:numPr>
-        <w:spacing w:line="360" w:lineRule="auto"/>
-        <w:rPr>
-          <w:rFonts w:ascii="Arial" w:hAnsi="Arial" w:cs="Arial"/>
-        </w:rPr>
-      </w:pPr>
-      <w:r>
-        <w:rPr>
-          <w:rFonts w:ascii="Arial" w:hAnsi="Arial" w:cs="Arial"/>
-        </w:rPr>
-        <w:t>„</w:t>
-      </w:r>
-      <w:proofErr w:type="spellStart"/>
-      <w:r>
-        <w:rPr>
-          <w:rFonts w:ascii="Arial" w:hAnsi="Arial" w:cs="Arial"/>
-        </w:rPr>
-        <w:t>Hotkey</w:t>
-      </w:r>
-      <w:proofErr w:type="spellEnd"/>
-      <w:r>
-        <w:rPr>
-          <w:rFonts w:ascii="Arial" w:hAnsi="Arial" w:cs="Arial"/>
-        </w:rPr>
-        <w:t>“ um die Polizei anzurufen</w:t>
+        <w:rPr>
+          <w:rFonts w:cs="Arial"/>
+        </w:rPr>
+      </w:pPr>
+      <w:r>
+        <w:rPr>
+          <w:rFonts w:cs="Arial"/>
+        </w:rPr>
+        <w:t xml:space="preserve">„Hotkey“ </w:t>
+      </w:r>
+      <w:r>
+        <w:rPr>
+          <w:rFonts w:cs="Arial"/>
+        </w:rPr>
+        <w:t>um mit einem Tap die Polizei verständigen zu können</w:t>
       </w:r>
     </w:p>
     <w:p>
@@ -185,107 +379,26 @@
           <w:ilvl w:val="0"/>
           <w:numId w:val="1"/>
         </w:numPr>
-        <w:spacing w:line="360" w:lineRule="auto"/>
-        <w:rPr>
-          <w:rFonts w:ascii="Arial" w:hAnsi="Arial" w:cs="Arial"/>
-        </w:rPr>
-      </w:pPr>
-      <w:r>
-        <w:rPr>
-          <w:rFonts w:ascii="Arial" w:hAnsi="Arial" w:cs="Arial"/>
-        </w:rPr>
-        <w:t xml:space="preserve">Anzeige nächste </w:t>
-      </w:r>
-      <w:r>
-        <w:rPr>
-          <w:rFonts w:ascii="Arial" w:hAnsi="Arial" w:cs="Arial"/>
-        </w:rPr>
-        <w:t>Einsatzdienste/</w:t>
-      </w:r>
-      <w:proofErr w:type="spellStart"/>
-      <w:r>
-        <w:rPr>
-          <w:rFonts w:ascii="Arial" w:hAnsi="Arial" w:cs="Arial"/>
-        </w:rPr>
-        <w:t>bzw</w:t>
-      </w:r>
-      <w:proofErr w:type="spellEnd"/>
-      <w:r>
-        <w:rPr>
-          <w:rFonts w:ascii="Arial" w:hAnsi="Arial" w:cs="Arial"/>
-        </w:rPr>
-        <w:t xml:space="preserve"> nur polizeistellen?</w:t>
-      </w:r>
-    </w:p>
-    <w:p>
-      <w:pPr>
-        <w:pStyle w:val="Listenabsatz"/>
-        <w:numPr>
-          <w:ilvl w:val="1"/>
-          <w:numId w:val="1"/>
-        </w:numPr>
-        <w:spacing w:line="360" w:lineRule="auto"/>
-        <w:rPr>
-          <w:rFonts w:ascii="Arial" w:hAnsi="Arial" w:cs="Arial"/>
-        </w:rPr>
-      </w:pPr>
-      <w:r>
-        <w:rPr>
-          <w:rFonts w:ascii="Arial" w:hAnsi="Arial" w:cs="Arial"/>
-        </w:rPr>
-        <w:t>Kann auf eigenem Server gehostet werden</w:t>
-      </w:r>
-    </w:p>
-    <w:p>
-      <w:pPr>
-        <w:pStyle w:val="Listenabsatz"/>
-        <w:numPr>
-          <w:ilvl w:val="1"/>
-          <w:numId w:val="1"/>
-        </w:numPr>
-        <w:spacing w:line="360" w:lineRule="auto"/>
-        <w:rPr>
-          <w:rFonts w:ascii="Arial" w:hAnsi="Arial" w:cs="Arial"/>
-        </w:rPr>
-      </w:pPr>
-      <w:r>
-        <w:rPr>
-          <w:rFonts w:ascii="Arial" w:hAnsi="Arial" w:cs="Arial"/>
-        </w:rPr>
-        <w:t>https://www.data.gv.at/katalog/dataset/7aea60cb-4c5b-4794-9bfc-29972c3a0842</w:t>
-      </w:r>
-    </w:p>
-    <w:p>
-      <w:pPr>
-        <w:spacing w:line="360" w:lineRule="auto"/>
-        <w:rPr>
-          <w:rFonts w:ascii="Arial" w:hAnsi="Arial" w:cs="Arial"/>
-        </w:rPr>
-      </w:pPr>
-      <w:r>
-        <w:rPr>
-          <w:rFonts w:ascii="Arial" w:hAnsi="Arial" w:cs="Arial"/>
-        </w:rPr>
-        <w:t>&lt;LOGO&gt;</w:t>
-      </w:r>
-    </w:p>
-    <w:p>
-      <w:pPr>
-        <w:spacing w:line="360" w:lineRule="auto"/>
-        <w:rPr>
-          <w:rFonts w:ascii="Arial" w:hAnsi="Arial" w:cs="Arial"/>
-        </w:rPr>
-      </w:pPr>
-    </w:p>
-    <w:p>
-      <w:pPr>
-        <w:rPr>
-          <w:rFonts w:ascii="Arial" w:hAnsi="Arial" w:cs="Arial"/>
-        </w:rPr>
-      </w:pPr>
-      <w:r>
-        <w:rPr>
-          <w:rFonts w:ascii="Arial" w:hAnsi="Arial" w:cs="Arial"/>
+        <w:rPr>
+          <w:rFonts w:cs="Arial"/>
+        </w:rPr>
+      </w:pPr>
+      <w:r>
+        <w:rPr>
+          <w:rFonts w:cs="Arial"/>
+        </w:rPr>
+        <w:t>Übersicht der nächstgelegenen Polizeistationen und/oder Stellen eines Einsatzdienstes</w:t>
+      </w:r>
+    </w:p>
+    <w:p>
+      <w:pPr>
+        <w:rPr>
+          <w:rFonts w:cs="Arial"/>
+        </w:rPr>
+      </w:pPr>
+      <w:r>
+        <w:rPr>
+          <w:rFonts w:cs="Arial"/>
         </w:rPr>
         <w:br w:type="page"/>
       </w:r>
@@ -294,12 +407,10 @@
       <w:pPr>
         <w:pStyle w:val="berschrift2"/>
       </w:pPr>
-      <w:proofErr w:type="spellStart"/>
       <w:r>
         <w:lastRenderedPageBreak/>
         <w:t>Personas</w:t>
       </w:r>
-      <w:proofErr w:type="spellEnd"/>
     </w:p>
     <w:tbl>
       <w:tblPr>
@@ -318,15 +429,14 @@
           </w:tcPr>
           <w:p>
             <w:pPr>
-              <w:spacing w:line="360" w:lineRule="auto"/>
               <w:jc w:val="center"/>
               <w:rPr>
-                <w:rFonts w:ascii="Arial" w:hAnsi="Arial" w:cs="Arial"/>
+                <w:rFonts w:cs="Arial"/>
               </w:rPr>
             </w:pPr>
             <w:r>
               <w:rPr>
-                <w:rFonts w:ascii="Arial" w:hAnsi="Arial" w:cs="Arial"/>
+                <w:rFonts w:cs="Arial"/>
               </w:rPr>
               <w:t>Karin</w:t>
             </w:r>
@@ -339,19 +449,18 @@
           </w:tcPr>
           <w:p>
             <w:pPr>
-              <w:spacing w:line="360" w:lineRule="auto"/>
               <w:jc w:val="center"/>
               <w:rPr>
-                <w:rFonts w:ascii="Arial" w:hAnsi="Arial" w:cs="Arial"/>
+                <w:rFonts w:cs="Arial"/>
               </w:rPr>
             </w:pPr>
             <w:r>
               <w:rPr>
                 <w:noProof/>
-                <w:lang w:eastAsia="de-DE"/>
+                <w:lang w:val="de-AT" w:eastAsia="de-AT"/>
               </w:rPr>
               <w:drawing>
-                <wp:inline distT="0" distB="0" distL="0" distR="0" wp14:anchorId="053DF7B1" wp14:editId="3554002B">
+                <wp:inline distT="0" distB="0" distL="0" distR="0" wp14:anchorId="227AD0DC" wp14:editId="5CAB52C6">
                   <wp:extent cx="2953716" cy="1969144"/>
                   <wp:effectExtent l="0" t="0" r="0" b="0"/>
                   <wp:docPr id="1" name="Grafik 1" descr="http://www.delicardo.de/sites/default/files/im_einsatz/Fotolia_16748769_S.jpg"/>
@@ -368,7 +477,7 @@
                           </pic:cNvPicPr>
                         </pic:nvPicPr>
                         <pic:blipFill>
-                          <a:blip r:embed="rId7" cstate="print">
+                          <a:blip r:embed="rId9" cstate="print">
                             <a:extLst>
                               <a:ext uri="{28A0092B-C50C-407E-A947-70E740481C1C}">
                                 <a14:useLocalDpi xmlns:a14="http://schemas.microsoft.com/office/drawing/2010/main" val="0"/>
@@ -409,15 +518,14 @@
           </w:tcPr>
           <w:p>
             <w:pPr>
-              <w:spacing w:line="360" w:lineRule="auto"/>
-              <w:rPr>
-                <w:rFonts w:ascii="Arial" w:hAnsi="Arial" w:cs="Arial"/>
+              <w:rPr>
+                <w:rFonts w:cs="Arial"/>
                 <w:b/>
               </w:rPr>
             </w:pPr>
             <w:r>
               <w:rPr>
-                <w:rFonts w:ascii="Arial" w:hAnsi="Arial" w:cs="Arial"/>
+                <w:rFonts w:cs="Arial"/>
                 <w:b/>
               </w:rPr>
               <w:t>Alter</w:t>
@@ -430,14 +538,13 @@
           </w:tcPr>
           <w:p>
             <w:pPr>
-              <w:spacing w:line="360" w:lineRule="auto"/>
-              <w:rPr>
-                <w:rFonts w:ascii="Arial" w:hAnsi="Arial" w:cs="Arial"/>
+              <w:rPr>
+                <w:rFonts w:cs="Arial"/>
               </w:rPr>
             </w:pPr>
             <w:r>
               <w:rPr>
-                <w:rFonts w:ascii="Arial" w:hAnsi="Arial" w:cs="Arial"/>
+                <w:rFonts w:cs="Arial"/>
               </w:rPr>
               <w:t>22</w:t>
             </w:r>
@@ -451,15 +558,14 @@
           </w:tcPr>
           <w:p>
             <w:pPr>
-              <w:spacing w:line="360" w:lineRule="auto"/>
-              <w:rPr>
-                <w:rFonts w:ascii="Arial" w:hAnsi="Arial" w:cs="Arial"/>
+              <w:rPr>
+                <w:rFonts w:cs="Arial"/>
                 <w:b/>
               </w:rPr>
             </w:pPr>
             <w:r>
               <w:rPr>
-                <w:rFonts w:ascii="Arial" w:hAnsi="Arial" w:cs="Arial"/>
+                <w:rFonts w:cs="Arial"/>
                 <w:b/>
               </w:rPr>
               <w:t>Beruf</w:t>
@@ -472,14 +578,13 @@
           </w:tcPr>
           <w:p>
             <w:pPr>
-              <w:spacing w:line="360" w:lineRule="auto"/>
-              <w:rPr>
-                <w:rFonts w:ascii="Arial" w:hAnsi="Arial" w:cs="Arial"/>
+              <w:rPr>
+                <w:rFonts w:cs="Arial"/>
               </w:rPr>
             </w:pPr>
             <w:r>
               <w:rPr>
-                <w:rFonts w:ascii="Arial" w:hAnsi="Arial" w:cs="Arial"/>
+                <w:rFonts w:cs="Arial"/>
               </w:rPr>
               <w:t>Kellnerin, Studentin</w:t>
             </w:r>
@@ -493,15 +598,14 @@
           </w:tcPr>
           <w:p>
             <w:pPr>
-              <w:spacing w:line="360" w:lineRule="auto"/>
-              <w:rPr>
-                <w:rFonts w:ascii="Arial" w:hAnsi="Arial" w:cs="Arial"/>
+              <w:rPr>
+                <w:rFonts w:cs="Arial"/>
                 <w:b/>
               </w:rPr>
             </w:pPr>
             <w:r>
               <w:rPr>
-                <w:rFonts w:ascii="Arial" w:hAnsi="Arial" w:cs="Arial"/>
+                <w:rFonts w:cs="Arial"/>
                 <w:b/>
               </w:rPr>
               <w:t>Interessen</w:t>
@@ -514,20 +618,19 @@
           </w:tcPr>
           <w:p>
             <w:pPr>
-              <w:spacing w:line="360" w:lineRule="auto"/>
-              <w:rPr>
-                <w:rFonts w:ascii="Arial" w:hAnsi="Arial" w:cs="Arial"/>
+              <w:rPr>
+                <w:rFonts w:cs="Arial"/>
               </w:rPr>
             </w:pPr>
             <w:r>
               <w:rPr>
-                <w:rFonts w:ascii="Arial" w:hAnsi="Arial" w:cs="Arial"/>
+                <w:rFonts w:cs="Arial"/>
               </w:rPr>
               <w:t>Mit Freunden feiern, Reisen</w:t>
             </w:r>
             <w:r>
               <w:rPr>
-                <w:rFonts w:ascii="Arial" w:hAnsi="Arial" w:cs="Arial"/>
+                <w:rFonts w:cs="Arial"/>
               </w:rPr>
               <w:t>, Lesen</w:t>
             </w:r>
@@ -541,15 +644,14 @@
           </w:tcPr>
           <w:p>
             <w:pPr>
-              <w:spacing w:line="360" w:lineRule="auto"/>
-              <w:rPr>
-                <w:rFonts w:ascii="Arial" w:hAnsi="Arial" w:cs="Arial"/>
+              <w:rPr>
+                <w:rFonts w:cs="Arial"/>
                 <w:b/>
               </w:rPr>
             </w:pPr>
             <w:r>
               <w:rPr>
-                <w:rFonts w:ascii="Arial" w:hAnsi="Arial" w:cs="Arial"/>
+                <w:rFonts w:cs="Arial"/>
                 <w:b/>
               </w:rPr>
               <w:t>Über</w:t>
@@ -562,34 +664,32 @@
           </w:tcPr>
           <w:p>
             <w:pPr>
-              <w:spacing w:line="360" w:lineRule="auto"/>
-              <w:rPr>
-                <w:rFonts w:ascii="Arial" w:hAnsi="Arial" w:cs="Arial"/>
+              <w:rPr>
+                <w:rFonts w:cs="Arial"/>
               </w:rPr>
             </w:pPr>
             <w:r>
               <w:rPr>
-                <w:rFonts w:ascii="Arial" w:hAnsi="Arial" w:cs="Arial"/>
+                <w:rFonts w:cs="Arial"/>
               </w:rPr>
               <w:t>Aufgrund ihrer Tätigkeit muss Karin oft bis spät in die Nacht arbeiten. Sie fühlt sich auf ihrem Heimweg oft unsicher, da sie einige als gefährlich geltende Plätze überqueren muss.</w:t>
             </w:r>
           </w:p>
           <w:p>
             <w:pPr>
-              <w:spacing w:line="360" w:lineRule="auto"/>
-              <w:rPr>
-                <w:rFonts w:ascii="Arial" w:hAnsi="Arial" w:cs="Arial"/>
+              <w:rPr>
+                <w:rFonts w:cs="Arial"/>
               </w:rPr>
             </w:pPr>
             <w:r>
               <w:rPr>
-                <w:rFonts w:ascii="Arial" w:hAnsi="Arial" w:cs="Arial"/>
+                <w:rFonts w:cs="Arial"/>
               </w:rPr>
               <w:t xml:space="preserve">Um sich selbst abzusichern möchte Karin im Notfall möglichst schnell die Polizei erreichen, ohne erst eine Nummer wählen zu müssen. </w:t>
             </w:r>
             <w:r>
               <w:rPr>
-                <w:rFonts w:ascii="Arial" w:hAnsi="Arial" w:cs="Arial"/>
+                <w:rFonts w:cs="Arial"/>
               </w:rPr>
               <w:t xml:space="preserve"> </w:t>
             </w:r>
@@ -599,9 +699,9 @@
     </w:tbl>
     <w:p>
       <w:pPr>
-        <w:spacing w:line="360" w:lineRule="auto"/>
-        <w:rPr>
-          <w:rFonts w:ascii="Arial" w:hAnsi="Arial" w:cs="Arial"/>
+        <w:rPr>
+          <w:rFonts w:cs="Arial"/>
+          <w:sz w:val="4"/>
         </w:rPr>
       </w:pPr>
     </w:p>
@@ -622,15 +722,14 @@
           </w:tcPr>
           <w:p>
             <w:pPr>
-              <w:spacing w:line="360" w:lineRule="auto"/>
               <w:jc w:val="center"/>
               <w:rPr>
-                <w:rFonts w:ascii="Arial" w:hAnsi="Arial" w:cs="Arial"/>
+                <w:rFonts w:cs="Arial"/>
               </w:rPr>
             </w:pPr>
             <w:r>
               <w:rPr>
-                <w:rFonts w:ascii="Arial" w:hAnsi="Arial" w:cs="Arial"/>
+                <w:rFonts w:cs="Arial"/>
               </w:rPr>
               <w:t>Tina</w:t>
             </w:r>
@@ -643,19 +742,18 @@
           </w:tcPr>
           <w:p>
             <w:pPr>
-              <w:spacing w:line="360" w:lineRule="auto"/>
               <w:jc w:val="center"/>
               <w:rPr>
-                <w:rFonts w:ascii="Arial" w:hAnsi="Arial" w:cs="Arial"/>
+                <w:rFonts w:cs="Arial"/>
               </w:rPr>
             </w:pPr>
             <w:r>
               <w:rPr>
                 <w:noProof/>
-                <w:lang w:eastAsia="de-DE"/>
+                <w:lang w:val="de-AT" w:eastAsia="de-AT"/>
               </w:rPr>
               <w:drawing>
-                <wp:inline distT="0" distB="0" distL="0" distR="0">
+                <wp:inline distT="0" distB="0" distL="0" distR="0" wp14:anchorId="33936161" wp14:editId="380B8BD9">
                   <wp:extent cx="2854325" cy="1916430"/>
                   <wp:effectExtent l="0" t="0" r="3175" b="7620"/>
                   <wp:docPr id="3" name="Grafik 3" descr="http://www.gestaltungsanliegen.de/wp-content/uploads/2012/02/maedchen-party-300x201.jpg"/>
@@ -672,7 +770,7 @@
                           </pic:cNvPicPr>
                         </pic:nvPicPr>
                         <pic:blipFill>
-                          <a:blip r:embed="rId8">
+                          <a:blip r:embed="rId10">
                             <a:extLst>
                               <a:ext uri="{28A0092B-C50C-407E-A947-70E740481C1C}">
                                 <a14:useLocalDpi xmlns:a14="http://schemas.microsoft.com/office/drawing/2010/main" val="0"/>
@@ -713,15 +811,14 @@
           </w:tcPr>
           <w:p>
             <w:pPr>
-              <w:spacing w:line="360" w:lineRule="auto"/>
-              <w:rPr>
-                <w:rFonts w:ascii="Arial" w:hAnsi="Arial" w:cs="Arial"/>
+              <w:rPr>
+                <w:rFonts w:cs="Arial"/>
                 <w:b/>
               </w:rPr>
             </w:pPr>
             <w:r>
               <w:rPr>
-                <w:rFonts w:ascii="Arial" w:hAnsi="Arial" w:cs="Arial"/>
+                <w:rFonts w:cs="Arial"/>
                 <w:b/>
               </w:rPr>
               <w:t>Alter</w:t>
@@ -734,14 +831,13 @@
           </w:tcPr>
           <w:p>
             <w:pPr>
-              <w:spacing w:line="360" w:lineRule="auto"/>
-              <w:rPr>
-                <w:rFonts w:ascii="Arial" w:hAnsi="Arial" w:cs="Arial"/>
+              <w:rPr>
+                <w:rFonts w:cs="Arial"/>
               </w:rPr>
             </w:pPr>
             <w:r>
               <w:rPr>
-                <w:rFonts w:ascii="Arial" w:hAnsi="Arial" w:cs="Arial"/>
+                <w:rFonts w:cs="Arial"/>
               </w:rPr>
               <w:t>17</w:t>
             </w:r>
@@ -755,15 +851,14 @@
           </w:tcPr>
           <w:p>
             <w:pPr>
-              <w:spacing w:line="360" w:lineRule="auto"/>
-              <w:rPr>
-                <w:rFonts w:ascii="Arial" w:hAnsi="Arial" w:cs="Arial"/>
+              <w:rPr>
+                <w:rFonts w:cs="Arial"/>
                 <w:b/>
               </w:rPr>
             </w:pPr>
             <w:r>
               <w:rPr>
-                <w:rFonts w:ascii="Arial" w:hAnsi="Arial" w:cs="Arial"/>
+                <w:rFonts w:cs="Arial"/>
                 <w:b/>
               </w:rPr>
               <w:t>Beruf</w:t>
@@ -776,14 +871,13 @@
           </w:tcPr>
           <w:p>
             <w:pPr>
-              <w:spacing w:line="360" w:lineRule="auto"/>
-              <w:rPr>
-                <w:rFonts w:ascii="Arial" w:hAnsi="Arial" w:cs="Arial"/>
+              <w:rPr>
+                <w:rFonts w:cs="Arial"/>
               </w:rPr>
             </w:pPr>
             <w:r>
               <w:rPr>
-                <w:rFonts w:ascii="Arial" w:hAnsi="Arial" w:cs="Arial"/>
+                <w:rFonts w:cs="Arial"/>
               </w:rPr>
               <w:t>Schülerin</w:t>
             </w:r>
@@ -797,15 +891,14 @@
           </w:tcPr>
           <w:p>
             <w:pPr>
-              <w:spacing w:line="360" w:lineRule="auto"/>
-              <w:rPr>
-                <w:rFonts w:ascii="Arial" w:hAnsi="Arial" w:cs="Arial"/>
+              <w:rPr>
+                <w:rFonts w:cs="Arial"/>
                 <w:b/>
               </w:rPr>
             </w:pPr>
             <w:r>
               <w:rPr>
-                <w:rFonts w:ascii="Arial" w:hAnsi="Arial" w:cs="Arial"/>
+                <w:rFonts w:cs="Arial"/>
                 <w:b/>
               </w:rPr>
               <w:t>Interessen</w:t>
@@ -818,20 +911,19 @@
           </w:tcPr>
           <w:p>
             <w:pPr>
-              <w:spacing w:line="360" w:lineRule="auto"/>
-              <w:rPr>
-                <w:rFonts w:ascii="Arial" w:hAnsi="Arial" w:cs="Arial"/>
+              <w:rPr>
+                <w:rFonts w:cs="Arial"/>
               </w:rPr>
             </w:pPr>
             <w:r>
               <w:rPr>
-                <w:rFonts w:ascii="Arial" w:hAnsi="Arial" w:cs="Arial"/>
+                <w:rFonts w:cs="Arial"/>
               </w:rPr>
               <w:t>Disco, Musik</w:t>
             </w:r>
             <w:r>
               <w:rPr>
-                <w:rFonts w:ascii="Arial" w:hAnsi="Arial" w:cs="Arial"/>
+                <w:rFonts w:cs="Arial"/>
               </w:rPr>
               <w:t>, mit Freundinnen fortgehen</w:t>
             </w:r>
@@ -845,15 +937,14 @@
           </w:tcPr>
           <w:p>
             <w:pPr>
-              <w:spacing w:line="360" w:lineRule="auto"/>
-              <w:rPr>
-                <w:rFonts w:ascii="Arial" w:hAnsi="Arial" w:cs="Arial"/>
+              <w:rPr>
+                <w:rFonts w:cs="Arial"/>
                 <w:b/>
               </w:rPr>
             </w:pPr>
             <w:r>
               <w:rPr>
-                <w:rFonts w:ascii="Arial" w:hAnsi="Arial" w:cs="Arial"/>
+                <w:rFonts w:cs="Arial"/>
                 <w:b/>
               </w:rPr>
               <w:t>Über</w:t>
@@ -866,28 +957,26 @@
           </w:tcPr>
           <w:p>
             <w:pPr>
-              <w:spacing w:line="360" w:lineRule="auto"/>
-              <w:rPr>
-                <w:rFonts w:ascii="Arial" w:hAnsi="Arial" w:cs="Arial"/>
+              <w:rPr>
+                <w:rFonts w:cs="Arial"/>
               </w:rPr>
             </w:pPr>
             <w:r>
               <w:rPr>
-                <w:rFonts w:ascii="Arial" w:hAnsi="Arial" w:cs="Arial"/>
+                <w:rFonts w:cs="Arial"/>
               </w:rPr>
               <w:t xml:space="preserve">Tina geht am Wochenende sehr gerne mit ihren Freundinnen feiern. Wenn sie allerdings von einem Lokal zum nächsten gehen oder gar alleine nach Hause geht, fühlt sie sich unsicher, da sie bereits einmal von einem unbekannten belästigt wurde. </w:t>
             </w:r>
           </w:p>
           <w:p>
             <w:pPr>
-              <w:spacing w:line="360" w:lineRule="auto"/>
-              <w:rPr>
-                <w:rFonts w:ascii="Arial" w:hAnsi="Arial" w:cs="Arial"/>
+              <w:rPr>
+                <w:rFonts w:cs="Arial"/>
               </w:rPr>
             </w:pPr>
             <w:r>
               <w:rPr>
-                <w:rFonts w:ascii="Arial" w:hAnsi="Arial" w:cs="Arial"/>
+                <w:rFonts w:cs="Arial"/>
               </w:rPr>
               <w:t xml:space="preserve">Deshalb möchte Tina möglichst einfach ihre Eltern verständigen, falls ihr etwas zustößt. </w:t>
             </w:r>
@@ -901,15 +990,14 @@
           </w:tcPr>
           <w:p>
             <w:pPr>
-              <w:spacing w:line="360" w:lineRule="auto"/>
               <w:jc w:val="center"/>
               <w:rPr>
-                <w:rFonts w:ascii="Arial" w:hAnsi="Arial" w:cs="Arial"/>
+                <w:rFonts w:cs="Arial"/>
               </w:rPr>
             </w:pPr>
             <w:r>
               <w:rPr>
-                <w:rFonts w:ascii="Arial" w:hAnsi="Arial" w:cs="Arial"/>
+                <w:rFonts w:cs="Arial"/>
               </w:rPr>
               <w:lastRenderedPageBreak/>
               <w:t>Klaus</w:t>
@@ -922,18 +1010,17 @@
           </w:tcPr>
           <w:p>
             <w:pPr>
-              <w:spacing w:line="360" w:lineRule="auto"/>
-              <w:rPr>
-                <w:rFonts w:ascii="Arial" w:hAnsi="Arial" w:cs="Arial"/>
+              <w:rPr>
+                <w:rFonts w:cs="Arial"/>
               </w:rPr>
             </w:pPr>
             <w:r>
               <w:rPr>
                 <w:noProof/>
-                <w:lang w:eastAsia="de-DE"/>
+                <w:lang w:val="de-AT" w:eastAsia="de-AT"/>
               </w:rPr>
               <w:drawing>
-                <wp:inline distT="0" distB="0" distL="0" distR="0">
+                <wp:inline distT="0" distB="0" distL="0" distR="0" wp14:anchorId="2E00D3DB" wp14:editId="70CC5218">
                   <wp:extent cx="2950210" cy="1971675"/>
                   <wp:effectExtent l="0" t="0" r="2540" b="9525"/>
                   <wp:docPr id="2" name="Grafik 2" descr="http://static.urbia.de/user/cms/media/23376--vater-sohn-tochter-toben--6492ed33dc.jpg"/>
@@ -950,7 +1037,7 @@
                           </pic:cNvPicPr>
                         </pic:nvPicPr>
                         <pic:blipFill>
-                          <a:blip r:embed="rId9">
+                          <a:blip r:embed="rId11">
                             <a:extLst>
                               <a:ext uri="{28A0092B-C50C-407E-A947-70E740481C1C}">
                                 <a14:useLocalDpi xmlns:a14="http://schemas.microsoft.com/office/drawing/2010/main" val="0"/>
@@ -991,15 +1078,14 @@
           </w:tcPr>
           <w:p>
             <w:pPr>
-              <w:spacing w:line="360" w:lineRule="auto"/>
-              <w:rPr>
-                <w:rFonts w:ascii="Arial" w:hAnsi="Arial" w:cs="Arial"/>
+              <w:rPr>
+                <w:rFonts w:cs="Arial"/>
                 <w:b/>
               </w:rPr>
             </w:pPr>
             <w:r>
               <w:rPr>
-                <w:rFonts w:ascii="Arial" w:hAnsi="Arial" w:cs="Arial"/>
+                <w:rFonts w:cs="Arial"/>
                 <w:b/>
               </w:rPr>
               <w:t>Alter</w:t>
@@ -1012,14 +1098,13 @@
           </w:tcPr>
           <w:p>
             <w:pPr>
-              <w:spacing w:line="360" w:lineRule="auto"/>
-              <w:rPr>
-                <w:rFonts w:ascii="Arial" w:hAnsi="Arial" w:cs="Arial"/>
+              <w:rPr>
+                <w:rFonts w:cs="Arial"/>
               </w:rPr>
             </w:pPr>
             <w:r>
               <w:rPr>
-                <w:rFonts w:ascii="Arial" w:hAnsi="Arial" w:cs="Arial"/>
+                <w:rFonts w:cs="Arial"/>
               </w:rPr>
               <w:t>45</w:t>
             </w:r>
@@ -1033,15 +1118,14 @@
           </w:tcPr>
           <w:p>
             <w:pPr>
-              <w:spacing w:line="360" w:lineRule="auto"/>
-              <w:rPr>
-                <w:rFonts w:ascii="Arial" w:hAnsi="Arial" w:cs="Arial"/>
+              <w:rPr>
+                <w:rFonts w:cs="Arial"/>
                 <w:b/>
               </w:rPr>
             </w:pPr>
             <w:r>
               <w:rPr>
-                <w:rFonts w:ascii="Arial" w:hAnsi="Arial" w:cs="Arial"/>
+                <w:rFonts w:cs="Arial"/>
                 <w:b/>
               </w:rPr>
               <w:t>Beruf</w:t>
@@ -1054,14 +1138,13 @@
           </w:tcPr>
           <w:p>
             <w:pPr>
-              <w:spacing w:line="360" w:lineRule="auto"/>
-              <w:rPr>
-                <w:rFonts w:ascii="Arial" w:hAnsi="Arial" w:cs="Arial"/>
+              <w:rPr>
+                <w:rFonts w:cs="Arial"/>
               </w:rPr>
             </w:pPr>
             <w:r>
               <w:rPr>
-                <w:rFonts w:ascii="Arial" w:hAnsi="Arial" w:cs="Arial"/>
+                <w:rFonts w:cs="Arial"/>
               </w:rPr>
               <w:t>Abteilungsleiter</w:t>
             </w:r>
@@ -1075,15 +1158,14 @@
           </w:tcPr>
           <w:p>
             <w:pPr>
-              <w:spacing w:line="360" w:lineRule="auto"/>
-              <w:rPr>
-                <w:rFonts w:ascii="Arial" w:hAnsi="Arial" w:cs="Arial"/>
+              <w:rPr>
+                <w:rFonts w:cs="Arial"/>
                 <w:b/>
               </w:rPr>
             </w:pPr>
             <w:r>
               <w:rPr>
-                <w:rFonts w:ascii="Arial" w:hAnsi="Arial" w:cs="Arial"/>
+                <w:rFonts w:cs="Arial"/>
                 <w:b/>
               </w:rPr>
               <w:t>Interessen</w:t>
@@ -1096,14 +1178,13 @@
           </w:tcPr>
           <w:p>
             <w:pPr>
-              <w:spacing w:line="360" w:lineRule="auto"/>
-              <w:rPr>
-                <w:rFonts w:ascii="Arial" w:hAnsi="Arial" w:cs="Arial"/>
+              <w:rPr>
+                <w:rFonts w:cs="Arial"/>
               </w:rPr>
             </w:pPr>
             <w:r>
               <w:rPr>
-                <w:rFonts w:ascii="Arial" w:hAnsi="Arial" w:cs="Arial"/>
+                <w:rFonts w:cs="Arial"/>
               </w:rPr>
               <w:t>Seine Familie, Fortbildung</w:t>
             </w:r>
@@ -1117,15 +1198,14 @@
           </w:tcPr>
           <w:p>
             <w:pPr>
-              <w:spacing w:line="360" w:lineRule="auto"/>
-              <w:rPr>
-                <w:rFonts w:ascii="Arial" w:hAnsi="Arial" w:cs="Arial"/>
+              <w:rPr>
+                <w:rFonts w:cs="Arial"/>
                 <w:b/>
               </w:rPr>
             </w:pPr>
             <w:r>
               <w:rPr>
-                <w:rFonts w:ascii="Arial" w:hAnsi="Arial" w:cs="Arial"/>
+                <w:rFonts w:cs="Arial"/>
                 <w:b/>
               </w:rPr>
               <w:t>Über</w:t>
@@ -1138,14 +1218,13 @@
           </w:tcPr>
           <w:p>
             <w:pPr>
-              <w:spacing w:line="360" w:lineRule="auto"/>
-              <w:rPr>
-                <w:rFonts w:ascii="Arial" w:hAnsi="Arial" w:cs="Arial"/>
+              <w:rPr>
+                <w:rFonts w:cs="Arial"/>
               </w:rPr>
             </w:pPr>
             <w:r>
               <w:rPr>
-                <w:rFonts w:ascii="Arial" w:hAnsi="Arial" w:cs="Arial"/>
+                <w:rFonts w:cs="Arial"/>
               </w:rPr>
               <w:t xml:space="preserve">Klaus ist Familienvater, dessen Kinder gerade anfangen, am Wochenende mit Freunden fortzugehen. Er hat schon mit seinen Kindern darüber geredet, dass er jederzeit für sie erreichbar ist. Dennoch macht er sich sorgen, dass seine Kinder im Notfall nicht in der Lage sind, ihn zu kontaktieren. Deshalb wünscht sich Klaus eine Benachrichtigung über den Aufenthaltsort seiner Kinder, welcher durch nur einen Knopfdruck ausgelöst werden kann. </w:t>
             </w:r>
@@ -1155,9 +1234,8 @@
     </w:tbl>
     <w:p>
       <w:pPr>
-        <w:spacing w:line="360" w:lineRule="auto"/>
-        <w:rPr>
-          <w:rFonts w:ascii="Arial" w:hAnsi="Arial" w:cs="Arial"/>
+        <w:rPr>
+          <w:rFonts w:cs="Arial"/>
         </w:rPr>
       </w:pPr>
     </w:p>
@@ -1176,14 +1254,13 @@
           <w:ilvl w:val="0"/>
           <w:numId w:val="2"/>
         </w:numPr>
-        <w:spacing w:line="360" w:lineRule="auto"/>
-        <w:rPr>
-          <w:rFonts w:ascii="Arial" w:hAnsi="Arial" w:cs="Arial"/>
-        </w:rPr>
-      </w:pPr>
-      <w:r>
-        <w:rPr>
-          <w:rFonts w:ascii="Arial" w:hAnsi="Arial" w:cs="Arial"/>
+        <w:rPr>
+          <w:rFonts w:cs="Arial"/>
+        </w:rPr>
+      </w:pPr>
+      <w:r>
+        <w:rPr>
+          <w:rFonts w:cs="Arial"/>
         </w:rPr>
         <w:t>Als Benutzer möchte ich festlegen, an wen im Notfall eine SMS versendet wird.</w:t>
       </w:r>
@@ -1195,14 +1272,13 @@
           <w:ilvl w:val="0"/>
           <w:numId w:val="2"/>
         </w:numPr>
-        <w:spacing w:line="360" w:lineRule="auto"/>
-        <w:rPr>
-          <w:rFonts w:ascii="Arial" w:hAnsi="Arial" w:cs="Arial"/>
-        </w:rPr>
-      </w:pPr>
-      <w:r>
-        <w:rPr>
-          <w:rFonts w:ascii="Arial" w:hAnsi="Arial" w:cs="Arial"/>
+        <w:rPr>
+          <w:rFonts w:cs="Arial"/>
+        </w:rPr>
+      </w:pPr>
+      <w:r>
+        <w:rPr>
+          <w:rFonts w:cs="Arial"/>
         </w:rPr>
         <w:t>Als Benutzer möchte ich über einen Knopfdruck die Polizei anrufen können</w:t>
       </w:r>
@@ -1214,14 +1290,13 @@
           <w:ilvl w:val="0"/>
           <w:numId w:val="2"/>
         </w:numPr>
-        <w:spacing w:line="360" w:lineRule="auto"/>
-        <w:rPr>
-          <w:rFonts w:ascii="Arial" w:hAnsi="Arial" w:cs="Arial"/>
-        </w:rPr>
-      </w:pPr>
-      <w:r>
-        <w:rPr>
-          <w:rFonts w:ascii="Arial" w:hAnsi="Arial" w:cs="Arial"/>
+        <w:rPr>
+          <w:rFonts w:cs="Arial"/>
+        </w:rPr>
+      </w:pPr>
+      <w:r>
+        <w:rPr>
+          <w:rFonts w:cs="Arial"/>
         </w:rPr>
         <w:t xml:space="preserve">Als Benutzer möchte ich über einen Knopfdruck an die zuvor gewählten Kontakte eine SMS versenden können. </w:t>
       </w:r>
@@ -1233,16 +1308,27 @@
           <w:ilvl w:val="1"/>
           <w:numId w:val="2"/>
         </w:numPr>
-        <w:spacing w:line="360" w:lineRule="auto"/>
-        <w:rPr>
-          <w:rFonts w:ascii="Arial" w:hAnsi="Arial" w:cs="Arial"/>
-        </w:rPr>
-      </w:pPr>
-      <w:r>
-        <w:rPr>
-          <w:rFonts w:ascii="Arial" w:hAnsi="Arial" w:cs="Arial"/>
-        </w:rPr>
-        <w:t>Diese SMS soll sowohl einen Notfalltext als auch meine aktuellen Koordinaten enthalten.</w:t>
+        <w:rPr>
+          <w:rFonts w:cs="Arial"/>
+        </w:rPr>
+      </w:pPr>
+      <w:r>
+        <w:rPr>
+          <w:rFonts w:cs="Arial"/>
+        </w:rPr>
+        <w:t>Diese SMS soll sowohl einen</w:t>
+      </w:r>
+      <w:r>
+        <w:rPr>
+          <w:rFonts w:cs="Arial"/>
+        </w:rPr>
+        <w:t xml:space="preserve"> voreinstellbaren</w:t>
+      </w:r>
+      <w:r>
+        <w:rPr>
+          <w:rFonts w:cs="Arial"/>
+        </w:rPr>
+        <w:t xml:space="preserve"> Notfalltext als auch meine aktuellen Koordinaten enthalten.</w:t>
       </w:r>
     </w:p>
     <w:p>
@@ -1252,14 +1338,13 @@
           <w:ilvl w:val="1"/>
           <w:numId w:val="2"/>
         </w:numPr>
-        <w:spacing w:line="360" w:lineRule="auto"/>
-        <w:rPr>
-          <w:rFonts w:ascii="Arial" w:hAnsi="Arial" w:cs="Arial"/>
-        </w:rPr>
-      </w:pPr>
-      <w:r>
-        <w:rPr>
-          <w:rFonts w:ascii="Arial" w:hAnsi="Arial" w:cs="Arial"/>
+        <w:rPr>
+          <w:rFonts w:cs="Arial"/>
+        </w:rPr>
+      </w:pPr>
+      <w:r>
+        <w:rPr>
+          <w:rFonts w:cs="Arial"/>
         </w:rPr>
         <w:t>Die SMS kann einen Link zu einer Kartenapplikation enthalten, auf der mein Standort angezeigt wird.</w:t>
       </w:r>
@@ -1271,37 +1356,317 @@
           <w:ilvl w:val="0"/>
           <w:numId w:val="2"/>
         </w:numPr>
-        <w:spacing w:line="360" w:lineRule="auto"/>
-        <w:rPr>
-          <w:rFonts w:ascii="Arial" w:hAnsi="Arial" w:cs="Arial"/>
-        </w:rPr>
-      </w:pPr>
-      <w:r>
-        <w:rPr>
-          <w:rFonts w:ascii="Arial" w:hAnsi="Arial" w:cs="Arial"/>
-        </w:rPr>
-        <w:t>Als Benutzer möchte ich, dass mein aktueller Standort laufend aktualisiert und von der Applikation gespeichert</w:t>
-      </w:r>
-      <w:bookmarkStart w:id="0" w:name="_GoBack"/>
-      <w:bookmarkEnd w:id="0"/>
-      <w:r>
-        <w:rPr>
-          <w:rFonts w:ascii="Arial" w:hAnsi="Arial" w:cs="Arial"/>
-        </w:rPr>
-        <w:t xml:space="preserve"> wird, wenn ich mich bewege.</w:t>
-      </w:r>
-    </w:p>
-    <w:p>
-      <w:pPr>
-        <w:spacing w:line="360" w:lineRule="auto"/>
-        <w:rPr>
-          <w:rFonts w:ascii="Arial" w:hAnsi="Arial" w:cs="Arial"/>
-        </w:rPr>
-      </w:pPr>
+        <w:rPr>
+          <w:rFonts w:cs="Arial"/>
+        </w:rPr>
+      </w:pPr>
+      <w:r>
+        <w:rPr>
+          <w:rFonts w:cs="Arial"/>
+        </w:rPr>
+        <w:t>Als Benutzer möchte ich, dass mein aktueller Standort laufend aktualisiert und von der Applikation gespeichert wird, wenn ich mich bewege.</w:t>
+      </w:r>
+    </w:p>
+    <w:p>
+      <w:r>
+        <w:br w:type="page"/>
+      </w:r>
+    </w:p>
+    <w:p>
+      <w:pPr>
+        <w:pStyle w:val="berschrift2"/>
+      </w:pPr>
+      <w:r>
+        <w:lastRenderedPageBreak/>
+        <w:t>Third Party APIs</w:t>
+      </w:r>
+    </w:p>
+    <w:p>
+      <w:r>
+        <w:rPr>
+          <w:b/>
+        </w:rPr>
+        <w:t>Google Places API</w:t>
+      </w:r>
+      <w:r>
+        <w:rPr>
+          <w:b/>
+        </w:rPr>
+        <w:t xml:space="preserve">: </w:t>
+      </w:r>
+      <w:r>
+        <w:t>Um Polizeistationen in der Umgebung zu ermitteln und anzeigen zu können.</w:t>
+      </w:r>
+      <w:r>
+        <w:br/>
+      </w:r>
+      <w:hyperlink r:id="rId12" w:history="1">
+        <w:r>
+          <w:rPr>
+            <w:rStyle w:val="Hyperlink"/>
+          </w:rPr>
+          <w:t>https://developers.google.com/places/</w:t>
+        </w:r>
+      </w:hyperlink>
+    </w:p>
+    <w:p>
+      <w:pPr>
+        <w:rPr>
+          <w:rFonts w:cs="Arial"/>
+        </w:rPr>
+      </w:pPr>
+      <w:r>
+        <w:rPr>
+          <w:b/>
+        </w:rPr>
+        <w:t>Einsatzdienstekatalog (optional):</w:t>
+      </w:r>
+      <w:r>
+        <w:t xml:space="preserve"> Offenes </w:t>
+      </w:r>
+      <w:r>
+        <w:t>Datenset</w:t>
+      </w:r>
+      <w:r>
+        <w:t xml:space="preserve"> der Standorte der österreichischen Einsatzkräfte und Notdienste </w:t>
+      </w:r>
+      <w:r>
+        <w:br/>
+      </w:r>
+      <w:hyperlink r:id="rId13" w:history="1">
+        <w:r>
+          <w:rPr>
+            <w:rStyle w:val="Hyperlink"/>
+            <w:rFonts w:cs="Arial"/>
+          </w:rPr>
+          <w:t>https://www.data.gv.at/katalog/dataset/7aea60cb-4c5b-4794-9bfc-29972c3a0842</w:t>
+        </w:r>
+      </w:hyperlink>
+    </w:p>
+    <w:p>
+      <w:pPr>
+        <w:pStyle w:val="berschrift2"/>
+      </w:pPr>
+      <w:r>
+        <w:t>Software Engineering Method</w:t>
+      </w:r>
+    </w:p>
+    <w:p>
+      <w:r>
+        <w:rPr>
+          <w:b/>
+        </w:rPr>
+        <w:t>Extreme Programming</w:t>
+      </w:r>
+    </w:p>
+    <w:p>
+      <w:r>
+        <w:t>Die App wird mit der Technik „Extreme Programming“ entwickelt, einer Methode aus der agilen Softwareentwicklung. Es sind wenig bis keine Änderungen der Anforderungen an die Funktionalität der App zu erwarten. „Extreme Programming“ kann dabei helfen, mit sehr kurzen Entwicklungszyklen und mehreren kleineren Releases die Features der App rasch und effektiv umzusetzen.</w:t>
+      </w:r>
+    </w:p>
+    <w:p>
+      <w:pPr>
+        <w:pStyle w:val="berschrift2"/>
+      </w:pPr>
+      <w:r>
+        <w:t>Zeitabschätzung</w:t>
+      </w:r>
+    </w:p>
+    <w:p>
+      <w:pPr>
+        <w:pStyle w:val="Listenabsatz"/>
+        <w:numPr>
+          <w:ilvl w:val="0"/>
+          <w:numId w:val="5"/>
+        </w:numPr>
+      </w:pPr>
+      <w:r>
+        <w:t>Konzept der App (5 h)</w:t>
+      </w:r>
+    </w:p>
+    <w:p>
+      <w:pPr>
+        <w:pStyle w:val="Listenabsatz"/>
+        <w:numPr>
+          <w:ilvl w:val="0"/>
+          <w:numId w:val="5"/>
+        </w:numPr>
+      </w:pPr>
+      <w:r>
+        <w:t>Grundsetup der App (5 h)</w:t>
+      </w:r>
+    </w:p>
+    <w:p>
+      <w:pPr>
+        <w:pStyle w:val="Listenabsatz"/>
+        <w:numPr>
+          <w:ilvl w:val="0"/>
+          <w:numId w:val="5"/>
+        </w:numPr>
+      </w:pPr>
+      <w:r>
+        <w:t>Liste mit Notfallkontakten</w:t>
+      </w:r>
+      <w:r>
+        <w:t xml:space="preserve"> (10</w:t>
+      </w:r>
+      <w:r>
+        <w:t xml:space="preserve"> h)</w:t>
+      </w:r>
+    </w:p>
+    <w:p>
+      <w:pPr>
+        <w:pStyle w:val="Listenabsatz"/>
+        <w:numPr>
+          <w:ilvl w:val="1"/>
+          <w:numId w:val="5"/>
+        </w:numPr>
+      </w:pPr>
+      <w:r>
+        <w:t>Zugriff auf Kontakte, die im Gerät gespeichert sind.</w:t>
+      </w:r>
+    </w:p>
+    <w:p>
+      <w:pPr>
+        <w:pStyle w:val="Listenabsatz"/>
+        <w:numPr>
+          <w:ilvl w:val="1"/>
+          <w:numId w:val="5"/>
+        </w:numPr>
+      </w:pPr>
+      <w:r>
+        <w:t>Hinzufügen und Entfernen von Kontakten aus der Liste</w:t>
+      </w:r>
+    </w:p>
+    <w:p>
+      <w:pPr>
+        <w:pStyle w:val="Listenabsatz"/>
+        <w:numPr>
+          <w:ilvl w:val="0"/>
+          <w:numId w:val="5"/>
+        </w:numPr>
+      </w:pPr>
+      <w:r>
+        <w:t>Einstellen des Textes, der im Notfall mit der SMS verschickt wird</w:t>
+      </w:r>
+      <w:r>
+        <w:t xml:space="preserve"> (1 h)</w:t>
+      </w:r>
+    </w:p>
+    <w:p>
+      <w:pPr>
+        <w:pStyle w:val="Listenabsatz"/>
+        <w:numPr>
+          <w:ilvl w:val="0"/>
+          <w:numId w:val="5"/>
+        </w:numPr>
+      </w:pPr>
+      <w:r>
+        <w:t>Verschicken von SMS an alle Kontakte in der Notfallliste mit aktueller Position und Link zu Kartenapplikation (10 h)</w:t>
+      </w:r>
+    </w:p>
+    <w:p>
+      <w:pPr>
+        <w:pStyle w:val="Listenabsatz"/>
+        <w:numPr>
+          <w:ilvl w:val="0"/>
+          <w:numId w:val="5"/>
+        </w:numPr>
+      </w:pPr>
+      <w:r>
+        <w:t>Aktuelle Position des Benutzers abfragen</w:t>
+      </w:r>
+      <w:r>
+        <w:t xml:space="preserve"> und für Notfall speichern (1 h)</w:t>
+      </w:r>
+    </w:p>
+    <w:p>
+      <w:pPr>
+        <w:pStyle w:val="Listenabsatz"/>
+        <w:numPr>
+          <w:ilvl w:val="0"/>
+          <w:numId w:val="5"/>
+        </w:numPr>
+      </w:pPr>
+      <w:r>
+        <w:t>Notruf an Polizei absetzen (2 h)</w:t>
+      </w:r>
+    </w:p>
+    <w:p>
+      <w:pPr>
+        <w:pStyle w:val="Listenabsatz"/>
+        <w:numPr>
+          <w:ilvl w:val="0"/>
+          <w:numId w:val="5"/>
+        </w:numPr>
+      </w:pPr>
+      <w:r>
+        <w:t>Abfragen von Polizeistationen (und Standorte von anderen Einsatzkräften) von API (15 h)</w:t>
+      </w:r>
+    </w:p>
+    <w:p>
+      <w:pPr>
+        <w:pStyle w:val="Listenabsatz"/>
+        <w:numPr>
+          <w:ilvl w:val="0"/>
+          <w:numId w:val="5"/>
+        </w:numPr>
+      </w:pPr>
+      <w:r>
+        <w:t>Darstellung der Polizeistationen (und Standorte von anderen Einsatzkräften) der Umgebung auf Karte (5 h)</w:t>
+      </w:r>
+    </w:p>
+    <w:p>
+      <w:pPr>
+        <w:pStyle w:val="Listenabsatz"/>
+        <w:numPr>
+          <w:ilvl w:val="0"/>
+          <w:numId w:val="5"/>
+        </w:numPr>
+        <w:rPr>
+          <w:b/>
+        </w:rPr>
+      </w:pPr>
+      <w:r>
+        <w:t>Vorbereitung Präsentation (10 h)</w:t>
+      </w:r>
+    </w:p>
+    <w:p>
+      <w:pPr>
+        <w:pStyle w:val="Listenabsatz"/>
+        <w:numPr>
+          <w:ilvl w:val="0"/>
+          <w:numId w:val="5"/>
+        </w:numPr>
+        <w:rPr>
+          <w:b/>
+        </w:rPr>
+      </w:pPr>
+      <w:r>
+        <w:t>Testen und Zeit für unvorhersehbare Probleme (6 h)</w:t>
+      </w:r>
+    </w:p>
+    <w:p>
+      <w:pPr>
+        <w:pStyle w:val="Listenabsatz"/>
+        <w:numPr>
+          <w:ilvl w:val="0"/>
+          <w:numId w:val="5"/>
+        </w:numPr>
+        <w:rPr>
+          <w:b/>
+        </w:rPr>
+      </w:pPr>
+      <w:r>
+        <w:rPr>
+          <w:b/>
+        </w:rPr>
+        <w:t>Gesamtzeit: 70 h</w:t>
+      </w:r>
     </w:p>
     <w:sectPr>
-      <w:headerReference w:type="default" r:id="rId10"/>
-      <w:footerReference w:type="default" r:id="rId11"/>
+      <w:headerReference w:type="default" r:id="rId14"/>
+      <w:footerReference w:type="default" r:id="rId15"/>
       <w:pgSz w:w="11906" w:h="16838"/>
       <w:pgMar w:top="1417" w:right="1417" w:bottom="1134" w:left="1417" w:header="708" w:footer="708" w:gutter="0"/>
       <w:cols w:space="708"/>
@@ -1312,7 +1677,7 @@
 </file>
 
 <file path=word/endnotes.xml><?xml version="1.0" encoding="utf-8"?>
-<w:endnotes xmlns:wpc="http://schemas.microsoft.com/office/word/2010/wordprocessingCanvas" xmlns:cx="http://schemas.microsoft.com/office/drawing/2014/chartex" xmlns:cx1="http://schemas.microsoft.com/office/drawing/2015/9/8/chartex" xmlns:cx2="http://schemas.microsoft.com/office/drawing/2015/10/21/chartex" xmlns:cx3="http://schemas.microsoft.com/office/drawing/2016/5/9/chartex" xmlns:cx4="http://schemas.microsoft.com/office/drawing/2016/5/10/chartex" xmlns:cx5="http://schemas.microsoft.com/office/drawing/2016/5/11/chartex" xmlns:mc="http://schemas.openxmlformats.org/markup-compatibility/2006" xmlns:o="urn:schemas-microsoft-com:office:office" xmlns:r="http://schemas.openxmlformats.org/officeDocument/2006/relationships" xmlns:m="http://schemas.openxmlformats.org/officeDocument/2006/math" xmlns:v="urn:schemas-microsoft-com:vml" xmlns:wp14="http://schemas.microsoft.com/office/word/2010/wordprocessingDrawing" xmlns:wp="http://schemas.openxmlformats.org/drawingml/2006/wordprocessingDrawing" xmlns:w10="urn:schemas-microsoft-com:office:word" xmlns:w="http://schemas.openxmlformats.org/wordprocessingml/2006/main" xmlns:w14="http://schemas.microsoft.com/office/word/2010/wordml" xmlns:w15="http://schemas.microsoft.com/office/word/2012/wordml" xmlns:w16se="http://schemas.microsoft.com/office/word/2015/wordml/symex" xmlns:wpg="http://schemas.microsoft.com/office/word/2010/wordprocessingGroup" xmlns:wpi="http://schemas.microsoft.com/office/word/2010/wordprocessingInk" xmlns:wne="http://schemas.microsoft.com/office/word/2006/wordml" xmlns:wps="http://schemas.microsoft.com/office/word/2010/wordprocessingShape" mc:Ignorable="w14 w15 w16se wp14">
+<w:endnotes xmlns:wpc="http://schemas.microsoft.com/office/word/2010/wordprocessingCanvas" xmlns:mc="http://schemas.openxmlformats.org/markup-compatibility/2006" xmlns:o="urn:schemas-microsoft-com:office:office" xmlns:r="http://schemas.openxmlformats.org/officeDocument/2006/relationships" xmlns:m="http://schemas.openxmlformats.org/officeDocument/2006/math" xmlns:v="urn:schemas-microsoft-com:vml" xmlns:wp14="http://schemas.microsoft.com/office/word/2010/wordprocessingDrawing" xmlns:wp="http://schemas.openxmlformats.org/drawingml/2006/wordprocessingDrawing" xmlns:w10="urn:schemas-microsoft-com:office:word" xmlns:w="http://schemas.openxmlformats.org/wordprocessingml/2006/main" xmlns:w14="http://schemas.microsoft.com/office/word/2010/wordml" xmlns:wpg="http://schemas.microsoft.com/office/word/2010/wordprocessingGroup" xmlns:wpi="http://schemas.microsoft.com/office/word/2010/wordprocessingInk" xmlns:wne="http://schemas.microsoft.com/office/word/2006/wordml" xmlns:wps="http://schemas.microsoft.com/office/word/2010/wordprocessingShape" mc:Ignorable="w14 wp14">
   <w:endnote w:type="separator" w:id="-1">
     <w:p>
       <w:pPr>
@@ -1337,7 +1702,7 @@
 </file>
 
 <file path=word/footer1.xml><?xml version="1.0" encoding="utf-8"?>
-<w:ftr xmlns:wpc="http://schemas.microsoft.com/office/word/2010/wordprocessingCanvas" xmlns:cx="http://schemas.microsoft.com/office/drawing/2014/chartex" xmlns:cx1="http://schemas.microsoft.com/office/drawing/2015/9/8/chartex" xmlns:cx2="http://schemas.microsoft.com/office/drawing/2015/10/21/chartex" xmlns:cx3="http://schemas.microsoft.com/office/drawing/2016/5/9/chartex" xmlns:cx4="http://schemas.microsoft.com/office/drawing/2016/5/10/chartex" xmlns:cx5="http://schemas.microsoft.com/office/drawing/2016/5/11/chartex" xmlns:mc="http://schemas.openxmlformats.org/markup-compatibility/2006" xmlns:o="urn:schemas-microsoft-com:office:office" xmlns:r="http://schemas.openxmlformats.org/officeDocument/2006/relationships" xmlns:m="http://schemas.openxmlformats.org/officeDocument/2006/math" xmlns:v="urn:schemas-microsoft-com:vml" xmlns:wp14="http://schemas.microsoft.com/office/word/2010/wordprocessingDrawing" xmlns:wp="http://schemas.openxmlformats.org/drawingml/2006/wordprocessingDrawing" xmlns:w10="urn:schemas-microsoft-com:office:word" xmlns:w="http://schemas.openxmlformats.org/wordprocessingml/2006/main" xmlns:w14="http://schemas.microsoft.com/office/word/2010/wordml" xmlns:w15="http://schemas.microsoft.com/office/word/2012/wordml" xmlns:w16se="http://schemas.microsoft.com/office/word/2015/wordml/symex" xmlns:wpg="http://schemas.microsoft.com/office/word/2010/wordprocessingGroup" xmlns:wpi="http://schemas.microsoft.com/office/word/2010/wordprocessingInk" xmlns:wne="http://schemas.microsoft.com/office/word/2006/wordml" xmlns:wps="http://schemas.microsoft.com/office/word/2010/wordprocessingShape" mc:Ignorable="w14 w15 w16se wp14">
+<w:ftr xmlns:wpc="http://schemas.microsoft.com/office/word/2010/wordprocessingCanvas" xmlns:mc="http://schemas.openxmlformats.org/markup-compatibility/2006" xmlns:o="urn:schemas-microsoft-com:office:office" xmlns:r="http://schemas.openxmlformats.org/officeDocument/2006/relationships" xmlns:m="http://schemas.openxmlformats.org/officeDocument/2006/math" xmlns:v="urn:schemas-microsoft-com:vml" xmlns:wp14="http://schemas.microsoft.com/office/word/2010/wordprocessingDrawing" xmlns:wp="http://schemas.openxmlformats.org/drawingml/2006/wordprocessingDrawing" xmlns:w10="urn:schemas-microsoft-com:office:word" xmlns:w="http://schemas.openxmlformats.org/wordprocessingml/2006/main" xmlns:w14="http://schemas.microsoft.com/office/word/2010/wordml" xmlns:wpg="http://schemas.microsoft.com/office/word/2010/wordprocessingGroup" xmlns:wpi="http://schemas.microsoft.com/office/word/2010/wordprocessingInk" xmlns:wne="http://schemas.microsoft.com/office/word/2006/wordml" xmlns:wps="http://schemas.microsoft.com/office/word/2010/wordprocessingShape" mc:Ignorable="w14 wp14">
   <w:p>
     <w:pPr>
       <w:pStyle w:val="Fuzeile"/>
@@ -1368,7 +1733,7 @@
       <w:rPr>
         <w:noProof/>
       </w:rPr>
-      <w:t>1</w:t>
+      <w:t>2</w:t>
     </w:r>
     <w:r>
       <w:fldChar w:fldCharType="end"/>
@@ -1376,20 +1741,33 @@
     <w:r>
       <w:t>/</w:t>
     </w:r>
-    <w:fldSimple w:instr=" NUMPAGES   \* MERGEFORMAT ">
-      <w:r>
-        <w:rPr>
-          <w:noProof/>
-        </w:rPr>
-        <w:t>3</w:t>
-      </w:r>
-    </w:fldSimple>
+    <w:r>
+      <w:fldChar w:fldCharType="begin"/>
+    </w:r>
+    <w:r>
+      <w:instrText xml:space="preserve"> NUMPAGES   \* MERGEFORMAT </w:instrText>
+    </w:r>
+    <w:r>
+      <w:fldChar w:fldCharType="separate"/>
+    </w:r>
+    <w:r>
+      <w:rPr>
+        <w:noProof/>
+      </w:rPr>
+      <w:t>4</w:t>
+    </w:r>
+    <w:r>
+      <w:rPr>
+        <w:noProof/>
+      </w:rPr>
+      <w:fldChar w:fldCharType="end"/>
+    </w:r>
   </w:p>
 </w:ftr>
 </file>
 
 <file path=word/footnotes.xml><?xml version="1.0" encoding="utf-8"?>
-<w:footnotes xmlns:wpc="http://schemas.microsoft.com/office/word/2010/wordprocessingCanvas" xmlns:cx="http://schemas.microsoft.com/office/drawing/2014/chartex" xmlns:cx1="http://schemas.microsoft.com/office/drawing/2015/9/8/chartex" xmlns:cx2="http://schemas.microsoft.com/office/drawing/2015/10/21/chartex" xmlns:cx3="http://schemas.microsoft.com/office/drawing/2016/5/9/chartex" xmlns:cx4="http://schemas.microsoft.com/office/drawing/2016/5/10/chartex" xmlns:cx5="http://schemas.microsoft.com/office/drawing/2016/5/11/chartex" xmlns:mc="http://schemas.openxmlformats.org/markup-compatibility/2006" xmlns:o="urn:schemas-microsoft-com:office:office" xmlns:r="http://schemas.openxmlformats.org/officeDocument/2006/relationships" xmlns:m="http://schemas.openxmlformats.org/officeDocument/2006/math" xmlns:v="urn:schemas-microsoft-com:vml" xmlns:wp14="http://schemas.microsoft.com/office/word/2010/wordprocessingDrawing" xmlns:wp="http://schemas.openxmlformats.org/drawingml/2006/wordprocessingDrawing" xmlns:w10="urn:schemas-microsoft-com:office:word" xmlns:w="http://schemas.openxmlformats.org/wordprocessingml/2006/main" xmlns:w14="http://schemas.microsoft.com/office/word/2010/wordml" xmlns:w15="http://schemas.microsoft.com/office/word/2012/wordml" xmlns:w16se="http://schemas.microsoft.com/office/word/2015/wordml/symex" xmlns:wpg="http://schemas.microsoft.com/office/word/2010/wordprocessingGroup" xmlns:wpi="http://schemas.microsoft.com/office/word/2010/wordprocessingInk" xmlns:wne="http://schemas.microsoft.com/office/word/2006/wordml" xmlns:wps="http://schemas.microsoft.com/office/word/2010/wordprocessingShape" mc:Ignorable="w14 w15 w16se wp14">
+<w:footnotes xmlns:wpc="http://schemas.microsoft.com/office/word/2010/wordprocessingCanvas" xmlns:mc="http://schemas.openxmlformats.org/markup-compatibility/2006" xmlns:o="urn:schemas-microsoft-com:office:office" xmlns:r="http://schemas.openxmlformats.org/officeDocument/2006/relationships" xmlns:m="http://schemas.openxmlformats.org/officeDocument/2006/math" xmlns:v="urn:schemas-microsoft-com:vml" xmlns:wp14="http://schemas.microsoft.com/office/word/2010/wordprocessingDrawing" xmlns:wp="http://schemas.openxmlformats.org/drawingml/2006/wordprocessingDrawing" xmlns:w10="urn:schemas-microsoft-com:office:word" xmlns:w="http://schemas.openxmlformats.org/wordprocessingml/2006/main" xmlns:w14="http://schemas.microsoft.com/office/word/2010/wordml" xmlns:wpg="http://schemas.microsoft.com/office/word/2010/wordprocessingGroup" xmlns:wpi="http://schemas.microsoft.com/office/word/2010/wordprocessingInk" xmlns:wne="http://schemas.microsoft.com/office/word/2006/wordml" xmlns:wps="http://schemas.microsoft.com/office/word/2010/wordprocessingShape" mc:Ignorable="w14 wp14">
   <w:footnote w:type="separator" w:id="-1">
     <w:p>
       <w:pPr>
@@ -1414,19 +1792,14 @@
 </file>
 
 <file path=word/header1.xml><?xml version="1.0" encoding="utf-8"?>
-<w:hdr xmlns:wpc="http://schemas.microsoft.com/office/word/2010/wordprocessingCanvas" xmlns:cx="http://schemas.microsoft.com/office/drawing/2014/chartex" xmlns:cx1="http://schemas.microsoft.com/office/drawing/2015/9/8/chartex" xmlns:cx2="http://schemas.microsoft.com/office/drawing/2015/10/21/chartex" xmlns:cx3="http://schemas.microsoft.com/office/drawing/2016/5/9/chartex" xmlns:cx4="http://schemas.microsoft.com/office/drawing/2016/5/10/chartex" xmlns:cx5="http://schemas.microsoft.com/office/drawing/2016/5/11/chartex" xmlns:mc="http://schemas.openxmlformats.org/markup-compatibility/2006" xmlns:o="urn:schemas-microsoft-com:office:office" xmlns:r="http://schemas.openxmlformats.org/officeDocument/2006/relationships" xmlns:m="http://schemas.openxmlformats.org/officeDocument/2006/math" xmlns:v="urn:schemas-microsoft-com:vml" xmlns:wp14="http://schemas.microsoft.com/office/word/2010/wordprocessingDrawing" xmlns:wp="http://schemas.openxmlformats.org/drawingml/2006/wordprocessingDrawing" xmlns:w10="urn:schemas-microsoft-com:office:word" xmlns:w="http://schemas.openxmlformats.org/wordprocessingml/2006/main" xmlns:w14="http://schemas.microsoft.com/office/word/2010/wordml" xmlns:w15="http://schemas.microsoft.com/office/word/2012/wordml" xmlns:w16se="http://schemas.microsoft.com/office/word/2015/wordml/symex" xmlns:wpg="http://schemas.microsoft.com/office/word/2010/wordprocessingGroup" xmlns:wpi="http://schemas.microsoft.com/office/word/2010/wordprocessingInk" xmlns:wne="http://schemas.microsoft.com/office/word/2006/wordml" xmlns:wps="http://schemas.microsoft.com/office/word/2010/wordprocessingShape" mc:Ignorable="w14 w15 w16se wp14">
+<w:hdr xmlns:wpc="http://schemas.microsoft.com/office/word/2010/wordprocessingCanvas" xmlns:mc="http://schemas.openxmlformats.org/markup-compatibility/2006" xmlns:o="urn:schemas-microsoft-com:office:office" xmlns:r="http://schemas.openxmlformats.org/officeDocument/2006/relationships" xmlns:m="http://schemas.openxmlformats.org/officeDocument/2006/math" xmlns:v="urn:schemas-microsoft-com:vml" xmlns:wp14="http://schemas.microsoft.com/office/word/2010/wordprocessingDrawing" xmlns:wp="http://schemas.openxmlformats.org/drawingml/2006/wordprocessingDrawing" xmlns:w10="urn:schemas-microsoft-com:office:word" xmlns:w="http://schemas.openxmlformats.org/wordprocessingml/2006/main" xmlns:w14="http://schemas.microsoft.com/office/word/2010/wordml" xmlns:wpg="http://schemas.microsoft.com/office/word/2010/wordprocessingGroup" xmlns:wpi="http://schemas.microsoft.com/office/word/2010/wordprocessingInk" xmlns:wne="http://schemas.microsoft.com/office/word/2006/wordml" xmlns:wps="http://schemas.microsoft.com/office/word/2010/wordprocessingShape" mc:Ignorable="w14 wp14">
   <w:p>
     <w:pPr>
       <w:pStyle w:val="Kopfzeile"/>
     </w:pPr>
     <w:r>
-      <w:t xml:space="preserve">APP </w:t>
+      <w:t>APP Concept</w:t>
     </w:r>
-    <w:proofErr w:type="spellStart"/>
-    <w:r>
-      <w:t>Concept</w:t>
-    </w:r>
-    <w:proofErr w:type="spellEnd"/>
     <w:r>
       <w:tab/>
     </w:r>
@@ -1439,8 +1812,8 @@
 </file>
 
 <file path=word/numbering.xml><?xml version="1.0" encoding="utf-8"?>
-<w:numbering xmlns:wpc="http://schemas.microsoft.com/office/word/2010/wordprocessingCanvas" xmlns:cx="http://schemas.microsoft.com/office/drawing/2014/chartex" xmlns:cx1="http://schemas.microsoft.com/office/drawing/2015/9/8/chartex" xmlns:cx2="http://schemas.microsoft.com/office/drawing/2015/10/21/chartex" xmlns:cx3="http://schemas.microsoft.com/office/drawing/2016/5/9/chartex" xmlns:cx4="http://schemas.microsoft.com/office/drawing/2016/5/10/chartex" xmlns:cx5="http://schemas.microsoft.com/office/drawing/2016/5/11/chartex" xmlns:mc="http://schemas.openxmlformats.org/markup-compatibility/2006" xmlns:o="urn:schemas-microsoft-com:office:office" xmlns:r="http://schemas.openxmlformats.org/officeDocument/2006/relationships" xmlns:m="http://schemas.openxmlformats.org/officeDocument/2006/math" xmlns:v="urn:schemas-microsoft-com:vml" xmlns:wp14="http://schemas.microsoft.com/office/word/2010/wordprocessingDrawing" xmlns:wp="http://schemas.openxmlformats.org/drawingml/2006/wordprocessingDrawing" xmlns:w10="urn:schemas-microsoft-com:office:word" xmlns:w="http://schemas.openxmlformats.org/wordprocessingml/2006/main" xmlns:w14="http://schemas.microsoft.com/office/word/2010/wordml" xmlns:w15="http://schemas.microsoft.com/office/word/2012/wordml" xmlns:w16se="http://schemas.microsoft.com/office/word/2015/wordml/symex" xmlns:wpg="http://schemas.microsoft.com/office/word/2010/wordprocessingGroup" xmlns:wpi="http://schemas.microsoft.com/office/word/2010/wordprocessingInk" xmlns:wne="http://schemas.microsoft.com/office/word/2006/wordml" xmlns:wps="http://schemas.microsoft.com/office/word/2010/wordprocessingShape" mc:Ignorable="w14 w15 w16se wp14">
-  <w:abstractNum w:abstractNumId="0" w15:restartNumberingAfterBreak="0">
+<w:numbering xmlns:wpc="http://schemas.microsoft.com/office/word/2010/wordprocessingCanvas" xmlns:mc="http://schemas.openxmlformats.org/markup-compatibility/2006" xmlns:o="urn:schemas-microsoft-com:office:office" xmlns:r="http://schemas.openxmlformats.org/officeDocument/2006/relationships" xmlns:m="http://schemas.openxmlformats.org/officeDocument/2006/math" xmlns:v="urn:schemas-microsoft-com:vml" xmlns:wp14="http://schemas.microsoft.com/office/word/2010/wordprocessingDrawing" xmlns:wp="http://schemas.openxmlformats.org/drawingml/2006/wordprocessingDrawing" xmlns:w10="urn:schemas-microsoft-com:office:word" xmlns:w="http://schemas.openxmlformats.org/wordprocessingml/2006/main" xmlns:w14="http://schemas.microsoft.com/office/word/2010/wordml" xmlns:wpg="http://schemas.microsoft.com/office/word/2010/wordprocessingGroup" xmlns:wpi="http://schemas.microsoft.com/office/word/2010/wordprocessingInk" xmlns:wne="http://schemas.microsoft.com/office/word/2006/wordml" xmlns:wps="http://schemas.microsoft.com/office/word/2010/wordprocessingShape" mc:Ignorable="w14 wp14">
+  <w:abstractNum w:abstractNumId="0">
     <w:nsid w:val="2FE76543"/>
     <w:multiLevelType w:val="hybridMultilevel"/>
     <w:tmpl w:val="077EB640"/>
@@ -1553,7 +1926,120 @@
       </w:rPr>
     </w:lvl>
   </w:abstractNum>
-  <w:abstractNum w:abstractNumId="1" w15:restartNumberingAfterBreak="0">
+  <w:abstractNum w:abstractNumId="1">
+    <w:nsid w:val="40040AEE"/>
+    <w:multiLevelType w:val="hybridMultilevel"/>
+    <w:tmpl w:val="F0A2101E"/>
+    <w:lvl w:ilvl="0" w:tplc="0C070001">
+      <w:start w:val="1"/>
+      <w:numFmt w:val="bullet"/>
+      <w:lvlText w:val=""/>
+      <w:lvlJc w:val="left"/>
+      <w:pPr>
+        <w:ind w:left="720" w:hanging="360"/>
+      </w:pPr>
+      <w:rPr>
+        <w:rFonts w:ascii="Symbol" w:hAnsi="Symbol" w:hint="default"/>
+      </w:rPr>
+    </w:lvl>
+    <w:lvl w:ilvl="1" w:tplc="0C070003">
+      <w:start w:val="1"/>
+      <w:numFmt w:val="bullet"/>
+      <w:lvlText w:val="o"/>
+      <w:lvlJc w:val="left"/>
+      <w:pPr>
+        <w:ind w:left="1440" w:hanging="360"/>
+      </w:pPr>
+      <w:rPr>
+        <w:rFonts w:ascii="Courier New" w:hAnsi="Courier New" w:cs="Courier New" w:hint="default"/>
+      </w:rPr>
+    </w:lvl>
+    <w:lvl w:ilvl="2" w:tplc="0C070005" w:tentative="1">
+      <w:start w:val="1"/>
+      <w:numFmt w:val="bullet"/>
+      <w:lvlText w:val=""/>
+      <w:lvlJc w:val="left"/>
+      <w:pPr>
+        <w:ind w:left="2160" w:hanging="360"/>
+      </w:pPr>
+      <w:rPr>
+        <w:rFonts w:ascii="Wingdings" w:hAnsi="Wingdings" w:hint="default"/>
+      </w:rPr>
+    </w:lvl>
+    <w:lvl w:ilvl="3" w:tplc="0C070001" w:tentative="1">
+      <w:start w:val="1"/>
+      <w:numFmt w:val="bullet"/>
+      <w:lvlText w:val=""/>
+      <w:lvlJc w:val="left"/>
+      <w:pPr>
+        <w:ind w:left="2880" w:hanging="360"/>
+      </w:pPr>
+      <w:rPr>
+        <w:rFonts w:ascii="Symbol" w:hAnsi="Symbol" w:hint="default"/>
+      </w:rPr>
+    </w:lvl>
+    <w:lvl w:ilvl="4" w:tplc="0C070003" w:tentative="1">
+      <w:start w:val="1"/>
+      <w:numFmt w:val="bullet"/>
+      <w:lvlText w:val="o"/>
+      <w:lvlJc w:val="left"/>
+      <w:pPr>
+        <w:ind w:left="3600" w:hanging="360"/>
+      </w:pPr>
+      <w:rPr>
+        <w:rFonts w:ascii="Courier New" w:hAnsi="Courier New" w:cs="Courier New" w:hint="default"/>
+      </w:rPr>
+    </w:lvl>
+    <w:lvl w:ilvl="5" w:tplc="0C070005" w:tentative="1">
+      <w:start w:val="1"/>
+      <w:numFmt w:val="bullet"/>
+      <w:lvlText w:val=""/>
+      <w:lvlJc w:val="left"/>
+      <w:pPr>
+        <w:ind w:left="4320" w:hanging="360"/>
+      </w:pPr>
+      <w:rPr>
+        <w:rFonts w:ascii="Wingdings" w:hAnsi="Wingdings" w:hint="default"/>
+      </w:rPr>
+    </w:lvl>
+    <w:lvl w:ilvl="6" w:tplc="0C070001" w:tentative="1">
+      <w:start w:val="1"/>
+      <w:numFmt w:val="bullet"/>
+      <w:lvlText w:val=""/>
+      <w:lvlJc w:val="left"/>
+      <w:pPr>
+        <w:ind w:left="5040" w:hanging="360"/>
+      </w:pPr>
+      <w:rPr>
+        <w:rFonts w:ascii="Symbol" w:hAnsi="Symbol" w:hint="default"/>
+      </w:rPr>
+    </w:lvl>
+    <w:lvl w:ilvl="7" w:tplc="0C070003" w:tentative="1">
+      <w:start w:val="1"/>
+      <w:numFmt w:val="bullet"/>
+      <w:lvlText w:val="o"/>
+      <w:lvlJc w:val="left"/>
+      <w:pPr>
+        <w:ind w:left="5760" w:hanging="360"/>
+      </w:pPr>
+      <w:rPr>
+        <w:rFonts w:ascii="Courier New" w:hAnsi="Courier New" w:cs="Courier New" w:hint="default"/>
+      </w:rPr>
+    </w:lvl>
+    <w:lvl w:ilvl="8" w:tplc="0C070005" w:tentative="1">
+      <w:start w:val="1"/>
+      <w:numFmt w:val="bullet"/>
+      <w:lvlText w:val=""/>
+      <w:lvlJc w:val="left"/>
+      <w:pPr>
+        <w:ind w:left="6480" w:hanging="360"/>
+      </w:pPr>
+      <w:rPr>
+        <w:rFonts w:ascii="Wingdings" w:hAnsi="Wingdings" w:hint="default"/>
+      </w:rPr>
+    </w:lvl>
+  </w:abstractNum>
+  <w:abstractNum w:abstractNumId="2">
     <w:nsid w:val="5F324757"/>
     <w:multiLevelType w:val="hybridMultilevel"/>
     <w:tmpl w:val="4964E678"/>
@@ -1666,17 +2152,252 @@
       </w:rPr>
     </w:lvl>
   </w:abstractNum>
+  <w:abstractNum w:abstractNumId="3">
+    <w:nsid w:val="6D187505"/>
+    <w:multiLevelType w:val="hybridMultilevel"/>
+    <w:tmpl w:val="4184E67A"/>
+    <w:lvl w:ilvl="0" w:tplc="0C070001">
+      <w:start w:val="1"/>
+      <w:numFmt w:val="bullet"/>
+      <w:lvlText w:val=""/>
+      <w:lvlJc w:val="left"/>
+      <w:pPr>
+        <w:ind w:left="720" w:hanging="360"/>
+      </w:pPr>
+      <w:rPr>
+        <w:rFonts w:ascii="Symbol" w:hAnsi="Symbol" w:hint="default"/>
+      </w:rPr>
+    </w:lvl>
+    <w:lvl w:ilvl="1" w:tplc="0C070003" w:tentative="1">
+      <w:start w:val="1"/>
+      <w:numFmt w:val="bullet"/>
+      <w:lvlText w:val="o"/>
+      <w:lvlJc w:val="left"/>
+      <w:pPr>
+        <w:ind w:left="1440" w:hanging="360"/>
+      </w:pPr>
+      <w:rPr>
+        <w:rFonts w:ascii="Courier New" w:hAnsi="Courier New" w:cs="Courier New" w:hint="default"/>
+      </w:rPr>
+    </w:lvl>
+    <w:lvl w:ilvl="2" w:tplc="0C070005" w:tentative="1">
+      <w:start w:val="1"/>
+      <w:numFmt w:val="bullet"/>
+      <w:lvlText w:val=""/>
+      <w:lvlJc w:val="left"/>
+      <w:pPr>
+        <w:ind w:left="2160" w:hanging="360"/>
+      </w:pPr>
+      <w:rPr>
+        <w:rFonts w:ascii="Wingdings" w:hAnsi="Wingdings" w:hint="default"/>
+      </w:rPr>
+    </w:lvl>
+    <w:lvl w:ilvl="3" w:tplc="0C070001" w:tentative="1">
+      <w:start w:val="1"/>
+      <w:numFmt w:val="bullet"/>
+      <w:lvlText w:val=""/>
+      <w:lvlJc w:val="left"/>
+      <w:pPr>
+        <w:ind w:left="2880" w:hanging="360"/>
+      </w:pPr>
+      <w:rPr>
+        <w:rFonts w:ascii="Symbol" w:hAnsi="Symbol" w:hint="default"/>
+      </w:rPr>
+    </w:lvl>
+    <w:lvl w:ilvl="4" w:tplc="0C070003" w:tentative="1">
+      <w:start w:val="1"/>
+      <w:numFmt w:val="bullet"/>
+      <w:lvlText w:val="o"/>
+      <w:lvlJc w:val="left"/>
+      <w:pPr>
+        <w:ind w:left="3600" w:hanging="360"/>
+      </w:pPr>
+      <w:rPr>
+        <w:rFonts w:ascii="Courier New" w:hAnsi="Courier New" w:cs="Courier New" w:hint="default"/>
+      </w:rPr>
+    </w:lvl>
+    <w:lvl w:ilvl="5" w:tplc="0C070005" w:tentative="1">
+      <w:start w:val="1"/>
+      <w:numFmt w:val="bullet"/>
+      <w:lvlText w:val=""/>
+      <w:lvlJc w:val="left"/>
+      <w:pPr>
+        <w:ind w:left="4320" w:hanging="360"/>
+      </w:pPr>
+      <w:rPr>
+        <w:rFonts w:ascii="Wingdings" w:hAnsi="Wingdings" w:hint="default"/>
+      </w:rPr>
+    </w:lvl>
+    <w:lvl w:ilvl="6" w:tplc="0C070001" w:tentative="1">
+      <w:start w:val="1"/>
+      <w:numFmt w:val="bullet"/>
+      <w:lvlText w:val=""/>
+      <w:lvlJc w:val="left"/>
+      <w:pPr>
+        <w:ind w:left="5040" w:hanging="360"/>
+      </w:pPr>
+      <w:rPr>
+        <w:rFonts w:ascii="Symbol" w:hAnsi="Symbol" w:hint="default"/>
+      </w:rPr>
+    </w:lvl>
+    <w:lvl w:ilvl="7" w:tplc="0C070003" w:tentative="1">
+      <w:start w:val="1"/>
+      <w:numFmt w:val="bullet"/>
+      <w:lvlText w:val="o"/>
+      <w:lvlJc w:val="left"/>
+      <w:pPr>
+        <w:ind w:left="5760" w:hanging="360"/>
+      </w:pPr>
+      <w:rPr>
+        <w:rFonts w:ascii="Courier New" w:hAnsi="Courier New" w:cs="Courier New" w:hint="default"/>
+      </w:rPr>
+    </w:lvl>
+    <w:lvl w:ilvl="8" w:tplc="0C070005" w:tentative="1">
+      <w:start w:val="1"/>
+      <w:numFmt w:val="bullet"/>
+      <w:lvlText w:val=""/>
+      <w:lvlJc w:val="left"/>
+      <w:pPr>
+        <w:ind w:left="6480" w:hanging="360"/>
+      </w:pPr>
+      <w:rPr>
+        <w:rFonts w:ascii="Wingdings" w:hAnsi="Wingdings" w:hint="default"/>
+      </w:rPr>
+    </w:lvl>
+  </w:abstractNum>
+  <w:abstractNum w:abstractNumId="4">
+    <w:nsid w:val="74A64EC4"/>
+    <w:multiLevelType w:val="hybridMultilevel"/>
+    <w:tmpl w:val="D9FE87E8"/>
+    <w:lvl w:ilvl="0" w:tplc="0C070001">
+      <w:start w:val="1"/>
+      <w:numFmt w:val="bullet"/>
+      <w:lvlText w:val=""/>
+      <w:lvlJc w:val="left"/>
+      <w:pPr>
+        <w:ind w:left="720" w:hanging="360"/>
+      </w:pPr>
+      <w:rPr>
+        <w:rFonts w:ascii="Symbol" w:hAnsi="Symbol" w:hint="default"/>
+      </w:rPr>
+    </w:lvl>
+    <w:lvl w:ilvl="1" w:tplc="0C070003" w:tentative="1">
+      <w:start w:val="1"/>
+      <w:numFmt w:val="bullet"/>
+      <w:lvlText w:val="o"/>
+      <w:lvlJc w:val="left"/>
+      <w:pPr>
+        <w:ind w:left="1440" w:hanging="360"/>
+      </w:pPr>
+      <w:rPr>
+        <w:rFonts w:ascii="Courier New" w:hAnsi="Courier New" w:cs="Courier New" w:hint="default"/>
+      </w:rPr>
+    </w:lvl>
+    <w:lvl w:ilvl="2" w:tplc="0C070005" w:tentative="1">
+      <w:start w:val="1"/>
+      <w:numFmt w:val="bullet"/>
+      <w:lvlText w:val=""/>
+      <w:lvlJc w:val="left"/>
+      <w:pPr>
+        <w:ind w:left="2160" w:hanging="360"/>
+      </w:pPr>
+      <w:rPr>
+        <w:rFonts w:ascii="Wingdings" w:hAnsi="Wingdings" w:hint="default"/>
+      </w:rPr>
+    </w:lvl>
+    <w:lvl w:ilvl="3" w:tplc="0C070001" w:tentative="1">
+      <w:start w:val="1"/>
+      <w:numFmt w:val="bullet"/>
+      <w:lvlText w:val=""/>
+      <w:lvlJc w:val="left"/>
+      <w:pPr>
+        <w:ind w:left="2880" w:hanging="360"/>
+      </w:pPr>
+      <w:rPr>
+        <w:rFonts w:ascii="Symbol" w:hAnsi="Symbol" w:hint="default"/>
+      </w:rPr>
+    </w:lvl>
+    <w:lvl w:ilvl="4" w:tplc="0C070003" w:tentative="1">
+      <w:start w:val="1"/>
+      <w:numFmt w:val="bullet"/>
+      <w:lvlText w:val="o"/>
+      <w:lvlJc w:val="left"/>
+      <w:pPr>
+        <w:ind w:left="3600" w:hanging="360"/>
+      </w:pPr>
+      <w:rPr>
+        <w:rFonts w:ascii="Courier New" w:hAnsi="Courier New" w:cs="Courier New" w:hint="default"/>
+      </w:rPr>
+    </w:lvl>
+    <w:lvl w:ilvl="5" w:tplc="0C070005" w:tentative="1">
+      <w:start w:val="1"/>
+      <w:numFmt w:val="bullet"/>
+      <w:lvlText w:val=""/>
+      <w:lvlJc w:val="left"/>
+      <w:pPr>
+        <w:ind w:left="4320" w:hanging="360"/>
+      </w:pPr>
+      <w:rPr>
+        <w:rFonts w:ascii="Wingdings" w:hAnsi="Wingdings" w:hint="default"/>
+      </w:rPr>
+    </w:lvl>
+    <w:lvl w:ilvl="6" w:tplc="0C070001" w:tentative="1">
+      <w:start w:val="1"/>
+      <w:numFmt w:val="bullet"/>
+      <w:lvlText w:val=""/>
+      <w:lvlJc w:val="left"/>
+      <w:pPr>
+        <w:ind w:left="5040" w:hanging="360"/>
+      </w:pPr>
+      <w:rPr>
+        <w:rFonts w:ascii="Symbol" w:hAnsi="Symbol" w:hint="default"/>
+      </w:rPr>
+    </w:lvl>
+    <w:lvl w:ilvl="7" w:tplc="0C070003" w:tentative="1">
+      <w:start w:val="1"/>
+      <w:numFmt w:val="bullet"/>
+      <w:lvlText w:val="o"/>
+      <w:lvlJc w:val="left"/>
+      <w:pPr>
+        <w:ind w:left="5760" w:hanging="360"/>
+      </w:pPr>
+      <w:rPr>
+        <w:rFonts w:ascii="Courier New" w:hAnsi="Courier New" w:cs="Courier New" w:hint="default"/>
+      </w:rPr>
+    </w:lvl>
+    <w:lvl w:ilvl="8" w:tplc="0C070005" w:tentative="1">
+      <w:start w:val="1"/>
+      <w:numFmt w:val="bullet"/>
+      <w:lvlText w:val=""/>
+      <w:lvlJc w:val="left"/>
+      <w:pPr>
+        <w:ind w:left="6480" w:hanging="360"/>
+      </w:pPr>
+      <w:rPr>
+        <w:rFonts w:ascii="Wingdings" w:hAnsi="Wingdings" w:hint="default"/>
+      </w:rPr>
+    </w:lvl>
+  </w:abstractNum>
   <w:num w:numId="1">
-    <w:abstractNumId w:val="1"/>
+    <w:abstractNumId w:val="2"/>
   </w:num>
   <w:num w:numId="2">
     <w:abstractNumId w:val="0"/>
+  </w:num>
+  <w:num w:numId="3">
+    <w:abstractNumId w:val="3"/>
+  </w:num>
+  <w:num w:numId="4">
+    <w:abstractNumId w:val="4"/>
+  </w:num>
+  <w:num w:numId="5">
+    <w:abstractNumId w:val="1"/>
   </w:num>
 </w:numbering>
 </file>
 
 <file path=word/styles.xml><?xml version="1.0" encoding="utf-8"?>
-<w:styles xmlns:mc="http://schemas.openxmlformats.org/markup-compatibility/2006" xmlns:r="http://schemas.openxmlformats.org/officeDocument/2006/relationships" xmlns:w="http://schemas.openxmlformats.org/wordprocessingml/2006/main" xmlns:w14="http://schemas.microsoft.com/office/word/2010/wordml" xmlns:w15="http://schemas.microsoft.com/office/word/2012/wordml" xmlns:w16se="http://schemas.microsoft.com/office/word/2015/wordml/symex" mc:Ignorable="w14 w15 w16se">
+<w:styles xmlns:mc="http://schemas.openxmlformats.org/markup-compatibility/2006" xmlns:r="http://schemas.openxmlformats.org/officeDocument/2006/relationships" xmlns:w="http://schemas.openxmlformats.org/wordprocessingml/2006/main" xmlns:w14="http://schemas.microsoft.com/office/word/2010/wordml" mc:Ignorable="w14">
   <w:docDefaults>
     <w:rPrDefault>
       <w:rPr>
@@ -1692,383 +2413,157 @@
       </w:pPr>
     </w:pPrDefault>
   </w:docDefaults>
-  <w:latentStyles w:defLockedState="0" w:defUIPriority="99" w:defSemiHidden="0" w:defUnhideWhenUsed="0" w:defQFormat="0" w:count="374">
-    <w:lsdException w:name="Normal" w:uiPriority="0" w:qFormat="1"/>
-    <w:lsdException w:name="heading 1" w:uiPriority="9" w:qFormat="1"/>
-    <w:lsdException w:name="heading 2" w:semiHidden="1" w:uiPriority="9" w:unhideWhenUsed="1" w:qFormat="1"/>
-    <w:lsdException w:name="heading 3" w:semiHidden="1" w:uiPriority="9" w:unhideWhenUsed="1" w:qFormat="1"/>
-    <w:lsdException w:name="heading 4" w:semiHidden="1" w:uiPriority="9" w:unhideWhenUsed="1" w:qFormat="1"/>
-    <w:lsdException w:name="heading 5" w:semiHidden="1" w:uiPriority="9" w:unhideWhenUsed="1" w:qFormat="1"/>
-    <w:lsdException w:name="heading 6" w:semiHidden="1" w:uiPriority="9" w:unhideWhenUsed="1" w:qFormat="1"/>
-    <w:lsdException w:name="heading 7" w:semiHidden="1" w:uiPriority="9" w:unhideWhenUsed="1" w:qFormat="1"/>
-    <w:lsdException w:name="heading 8" w:semiHidden="1" w:uiPriority="9" w:unhideWhenUsed="1" w:qFormat="1"/>
-    <w:lsdException w:name="heading 9" w:semiHidden="1" w:uiPriority="9" w:unhideWhenUsed="1" w:qFormat="1"/>
-    <w:lsdException w:name="index 1" w:semiHidden="1" w:unhideWhenUsed="1"/>
-    <w:lsdException w:name="index 2" w:semiHidden="1" w:unhideWhenUsed="1"/>
-    <w:lsdException w:name="index 3" w:semiHidden="1" w:unhideWhenUsed="1"/>
-    <w:lsdException w:name="index 4" w:semiHidden="1" w:unhideWhenUsed="1"/>
-    <w:lsdException w:name="index 5" w:semiHidden="1" w:unhideWhenUsed="1"/>
-    <w:lsdException w:name="index 6" w:semiHidden="1" w:unhideWhenUsed="1"/>
-    <w:lsdException w:name="index 7" w:semiHidden="1" w:unhideWhenUsed="1"/>
-    <w:lsdException w:name="index 8" w:semiHidden="1" w:unhideWhenUsed="1"/>
-    <w:lsdException w:name="index 9" w:semiHidden="1" w:unhideWhenUsed="1"/>
-    <w:lsdException w:name="toc 1" w:semiHidden="1" w:uiPriority="39" w:unhideWhenUsed="1"/>
-    <w:lsdException w:name="toc 2" w:semiHidden="1" w:uiPriority="39" w:unhideWhenUsed="1"/>
-    <w:lsdException w:name="toc 3" w:semiHidden="1" w:uiPriority="39" w:unhideWhenUsed="1"/>
-    <w:lsdException w:name="toc 4" w:semiHidden="1" w:uiPriority="39" w:unhideWhenUsed="1"/>
-    <w:lsdException w:name="toc 5" w:semiHidden="1" w:uiPriority="39" w:unhideWhenUsed="1"/>
-    <w:lsdException w:name="toc 6" w:semiHidden="1" w:uiPriority="39" w:unhideWhenUsed="1"/>
-    <w:lsdException w:name="toc 7" w:semiHidden="1" w:uiPriority="39" w:unhideWhenUsed="1"/>
-    <w:lsdException w:name="toc 8" w:semiHidden="1" w:uiPriority="39" w:unhideWhenUsed="1"/>
-    <w:lsdException w:name="toc 9" w:semiHidden="1" w:uiPriority="39" w:unhideWhenUsed="1"/>
-    <w:lsdException w:name="Normal Indent" w:semiHidden="1" w:unhideWhenUsed="1"/>
-    <w:lsdException w:name="footnote text" w:semiHidden="1" w:unhideWhenUsed="1"/>
-    <w:lsdException w:name="annotation text" w:semiHidden="1" w:unhideWhenUsed="1"/>
-    <w:lsdException w:name="header" w:semiHidden="1" w:unhideWhenUsed="1"/>
-    <w:lsdException w:name="footer" w:semiHidden="1" w:unhideWhenUsed="1"/>
-    <w:lsdException w:name="index heading" w:semiHidden="1" w:unhideWhenUsed="1"/>
-    <w:lsdException w:name="caption" w:semiHidden="1" w:uiPriority="35" w:unhideWhenUsed="1" w:qFormat="1"/>
-    <w:lsdException w:name="table of figures" w:semiHidden="1" w:unhideWhenUsed="1"/>
-    <w:lsdException w:name="envelope address" w:semiHidden="1" w:unhideWhenUsed="1"/>
-    <w:lsdException w:name="envelope return" w:semiHidden="1" w:unhideWhenUsed="1"/>
-    <w:lsdException w:name="footnote reference" w:semiHidden="1" w:unhideWhenUsed="1"/>
-    <w:lsdException w:name="annotation reference" w:semiHidden="1" w:unhideWhenUsed="1"/>
-    <w:lsdException w:name="line number" w:semiHidden="1" w:unhideWhenUsed="1"/>
-    <w:lsdException w:name="page number" w:semiHidden="1" w:unhideWhenUsed="1"/>
-    <w:lsdException w:name="endnote reference" w:semiHidden="1" w:unhideWhenUsed="1"/>
-    <w:lsdException w:name="endnote text" w:semiHidden="1" w:unhideWhenUsed="1"/>
-    <w:lsdException w:name="table of authorities" w:semiHidden="1" w:unhideWhenUsed="1"/>
-    <w:lsdException w:name="macro" w:semiHidden="1" w:unhideWhenUsed="1"/>
-    <w:lsdException w:name="toa heading" w:semiHidden="1" w:unhideWhenUsed="1"/>
-    <w:lsdException w:name="List" w:semiHidden="1" w:unhideWhenUsed="1"/>
-    <w:lsdException w:name="List Bullet" w:semiHidden="1" w:unhideWhenUsed="1"/>
-    <w:lsdException w:name="List Number" w:semiHidden="1" w:unhideWhenUsed="1"/>
-    <w:lsdException w:name="List 2" w:semiHidden="1" w:unhideWhenUsed="1"/>
-    <w:lsdException w:name="List 3" w:semiHidden="1" w:unhideWhenUsed="1"/>
-    <w:lsdException w:name="List 4" w:semiHidden="1" w:unhideWhenUsed="1"/>
-    <w:lsdException w:name="List 5" w:semiHidden="1" w:unhideWhenUsed="1"/>
-    <w:lsdException w:name="List Bullet 2" w:semiHidden="1" w:unhideWhenUsed="1"/>
-    <w:lsdException w:name="List Bullet 3" w:semiHidden="1" w:unhideWhenUsed="1"/>
-    <w:lsdException w:name="List Bullet 4" w:semiHidden="1" w:unhideWhenUsed="1"/>
-    <w:lsdException w:name="List Bullet 5" w:semiHidden="1" w:unhideWhenUsed="1"/>
-    <w:lsdException w:name="List Number 2" w:semiHidden="1" w:unhideWhenUsed="1"/>
-    <w:lsdException w:name="List Number 3" w:semiHidden="1" w:unhideWhenUsed="1"/>
-    <w:lsdException w:name="List Number 4" w:semiHidden="1" w:unhideWhenUsed="1"/>
-    <w:lsdException w:name="List Number 5" w:semiHidden="1" w:unhideWhenUsed="1"/>
-    <w:lsdException w:name="Title" w:uiPriority="10" w:qFormat="1"/>
-    <w:lsdException w:name="Closing" w:semiHidden="1" w:unhideWhenUsed="1"/>
-    <w:lsdException w:name="Signature" w:semiHidden="1" w:unhideWhenUsed="1"/>
-    <w:lsdException w:name="Default Paragraph Font" w:semiHidden="1" w:uiPriority="1" w:unhideWhenUsed="1"/>
-    <w:lsdException w:name="Body Text" w:semiHidden="1" w:unhideWhenUsed="1"/>
-    <w:lsdException w:name="Body Text Indent" w:semiHidden="1" w:unhideWhenUsed="1"/>
-    <w:lsdException w:name="List Continue" w:semiHidden="1" w:unhideWhenUsed="1"/>
-    <w:lsdException w:name="List Continue 2" w:semiHidden="1" w:unhideWhenUsed="1"/>
-    <w:lsdException w:name="List Continue 3" w:semiHidden="1" w:unhideWhenUsed="1"/>
-    <w:lsdException w:name="List Continue 4" w:semiHidden="1" w:unhideWhenUsed="1"/>
-    <w:lsdException w:name="List Continue 5" w:semiHidden="1" w:unhideWhenUsed="1"/>
-    <w:lsdException w:name="Message Header" w:semiHidden="1" w:unhideWhenUsed="1"/>
-    <w:lsdException w:name="Subtitle" w:uiPriority="11" w:qFormat="1"/>
-    <w:lsdException w:name="Salutation" w:semiHidden="1" w:unhideWhenUsed="1"/>
-    <w:lsdException w:name="Date" w:semiHidden="1" w:unhideWhenUsed="1"/>
-    <w:lsdException w:name="Body Text First Indent" w:semiHidden="1" w:unhideWhenUsed="1"/>
-    <w:lsdException w:name="Body Text First Indent 2" w:semiHidden="1" w:unhideWhenUsed="1"/>
-    <w:lsdException w:name="Note Heading" w:semiHidden="1" w:unhideWhenUsed="1"/>
-    <w:lsdException w:name="Body Text 2" w:semiHidden="1" w:unhideWhenUsed="1"/>
-    <w:lsdException w:name="Body Text 3" w:semiHidden="1" w:unhideWhenUsed="1"/>
-    <w:lsdException w:name="Body Text Indent 2" w:semiHidden="1" w:unhideWhenUsed="1"/>
-    <w:lsdException w:name="Body Text Indent 3" w:semiHidden="1" w:unhideWhenUsed="1"/>
-    <w:lsdException w:name="Block Text" w:semiHidden="1" w:unhideWhenUsed="1"/>
-    <w:lsdException w:name="Hyperlink" w:semiHidden="1" w:unhideWhenUsed="1"/>
-    <w:lsdException w:name="FollowedHyperlink" w:semiHidden="1" w:unhideWhenUsed="1"/>
-    <w:lsdException w:name="Strong" w:uiPriority="22" w:qFormat="1"/>
-    <w:lsdException w:name="Emphasis" w:uiPriority="20" w:qFormat="1"/>
-    <w:lsdException w:name="Document Map" w:semiHidden="1" w:unhideWhenUsed="1"/>
-    <w:lsdException w:name="Plain Text" w:semiHidden="1" w:unhideWhenUsed="1"/>
-    <w:lsdException w:name="E-mail Signature" w:semiHidden="1" w:unhideWhenUsed="1"/>
-    <w:lsdException w:name="HTML Top of Form" w:semiHidden="1" w:unhideWhenUsed="1"/>
-    <w:lsdException w:name="HTML Bottom of Form" w:semiHidden="1" w:unhideWhenUsed="1"/>
-    <w:lsdException w:name="Normal (Web)" w:semiHidden="1" w:unhideWhenUsed="1"/>
-    <w:lsdException w:name="HTML Acronym" w:semiHidden="1" w:unhideWhenUsed="1"/>
-    <w:lsdException w:name="HTML Address" w:semiHidden="1" w:unhideWhenUsed="1"/>
-    <w:lsdException w:name="HTML Cite" w:semiHidden="1" w:unhideWhenUsed="1"/>
-    <w:lsdException w:name="HTML Code" w:semiHidden="1" w:unhideWhenUsed="1"/>
-    <w:lsdException w:name="HTML Definition" w:semiHidden="1" w:unhideWhenUsed="1"/>
-    <w:lsdException w:name="HTML Keyboard" w:semiHidden="1" w:unhideWhenUsed="1"/>
-    <w:lsdException w:name="HTML Preformatted" w:semiHidden="1" w:unhideWhenUsed="1"/>
-    <w:lsdException w:name="HTML Sample" w:semiHidden="1" w:unhideWhenUsed="1"/>
-    <w:lsdException w:name="HTML Typewriter" w:semiHidden="1" w:unhideWhenUsed="1"/>
-    <w:lsdException w:name="HTML Variable" w:semiHidden="1" w:unhideWhenUsed="1"/>
-    <w:lsdException w:name="annotation subject" w:semiHidden="1" w:unhideWhenUsed="1"/>
-    <w:lsdException w:name="No List" w:semiHidden="1" w:unhideWhenUsed="1"/>
-    <w:lsdException w:name="Outline List 1" w:semiHidden="1" w:unhideWhenUsed="1"/>
-    <w:lsdException w:name="Outline List 2" w:semiHidden="1" w:unhideWhenUsed="1"/>
-    <w:lsdException w:name="Outline List 3" w:semiHidden="1" w:unhideWhenUsed="1"/>
-    <w:lsdException w:name="Table Simple 1" w:semiHidden="1" w:unhideWhenUsed="1"/>
-    <w:lsdException w:name="Table Simple 2" w:semiHidden="1" w:unhideWhenUsed="1"/>
-    <w:lsdException w:name="Table Simple 3" w:semiHidden="1" w:unhideWhenUsed="1"/>
-    <w:lsdException w:name="Table Classic 1" w:semiHidden="1" w:unhideWhenUsed="1"/>
-    <w:lsdException w:name="Table Classic 2" w:semiHidden="1" w:unhideWhenUsed="1"/>
-    <w:lsdException w:name="Table Classic 3" w:semiHidden="1" w:unhideWhenUsed="1"/>
-    <w:lsdException w:name="Table Classic 4" w:semiHidden="1" w:unhideWhenUsed="1"/>
-    <w:lsdException w:name="Table Colorful 1" w:semiHidden="1" w:unhideWhenUsed="1"/>
-    <w:lsdException w:name="Table Colorful 2" w:semiHidden="1" w:unhideWhenUsed="1"/>
-    <w:lsdException w:name="Table Colorful 3" w:semiHidden="1" w:unhideWhenUsed="1"/>
-    <w:lsdException w:name="Table Columns 1" w:semiHidden="1" w:unhideWhenUsed="1"/>
-    <w:lsdException w:name="Table Columns 2" w:semiHidden="1" w:unhideWhenUsed="1"/>
-    <w:lsdException w:name="Table Columns 3" w:semiHidden="1" w:unhideWhenUsed="1"/>
-    <w:lsdException w:name="Table Columns 4" w:semiHidden="1" w:unhideWhenUsed="1"/>
-    <w:lsdException w:name="Table Columns 5" w:semiHidden="1" w:unhideWhenUsed="1"/>
-    <w:lsdException w:name="Table Grid 1" w:semiHidden="1" w:unhideWhenUsed="1"/>
-    <w:lsdException w:name="Table Grid 2" w:semiHidden="1" w:unhideWhenUsed="1"/>
-    <w:lsdException w:name="Table Grid 3" w:semiHidden="1" w:unhideWhenUsed="1"/>
-    <w:lsdException w:name="Table Grid 4" w:semiHidden="1" w:unhideWhenUsed="1"/>
-    <w:lsdException w:name="Table Grid 5" w:semiHidden="1" w:unhideWhenUsed="1"/>
-    <w:lsdException w:name="Table Grid 6" w:semiHidden="1" w:unhideWhenUsed="1"/>
-    <w:lsdException w:name="Table Grid 7" w:semiHidden="1" w:unhideWhenUsed="1"/>
-    <w:lsdException w:name="Table Grid 8" w:semiHidden="1" w:unhideWhenUsed="1"/>
-    <w:lsdException w:name="Table List 1" w:semiHidden="1" w:unhideWhenUsed="1"/>
-    <w:lsdException w:name="Table List 2" w:semiHidden="1" w:unhideWhenUsed="1"/>
-    <w:lsdException w:name="Table List 3" w:semiHidden="1" w:unhideWhenUsed="1"/>
-    <w:lsdException w:name="Table List 4" w:semiHidden="1" w:unhideWhenUsed="1"/>
-    <w:lsdException w:name="Table List 5" w:semiHidden="1" w:unhideWhenUsed="1"/>
-    <w:lsdException w:name="Table List 6" w:semiHidden="1" w:unhideWhenUsed="1"/>
-    <w:lsdException w:name="Table List 7" w:semiHidden="1" w:unhideWhenUsed="1"/>
-    <w:lsdException w:name="Table List 8" w:semiHidden="1" w:unhideWhenUsed="1"/>
-    <w:lsdException w:name="Table 3D effects 1" w:semiHidden="1" w:unhideWhenUsed="1"/>
-    <w:lsdException w:name="Table 3D effects 2" w:semiHidden="1" w:unhideWhenUsed="1"/>
-    <w:lsdException w:name="Table 3D effects 3" w:semiHidden="1" w:unhideWhenUsed="1"/>
-    <w:lsdException w:name="Table Contemporary" w:semiHidden="1" w:unhideWhenUsed="1"/>
-    <w:lsdException w:name="Table Elegant" w:semiHidden="1" w:unhideWhenUsed="1"/>
-    <w:lsdException w:name="Table Professional" w:semiHidden="1" w:unhideWhenUsed="1"/>
-    <w:lsdException w:name="Table Subtle 1" w:semiHidden="1" w:unhideWhenUsed="1"/>
-    <w:lsdException w:name="Table Subtle 2" w:semiHidden="1" w:unhideWhenUsed="1"/>
-    <w:lsdException w:name="Table Web 2" w:semiHidden="1" w:unhideWhenUsed="1"/>
-    <w:lsdException w:name="Table Web 3" w:semiHidden="1" w:unhideWhenUsed="1"/>
-    <w:lsdException w:name="Balloon Text" w:semiHidden="1" w:unhideWhenUsed="1"/>
-    <w:lsdException w:name="Table Grid" w:uiPriority="39"/>
-    <w:lsdException w:name="Table Theme" w:semiHidden="1" w:unhideWhenUsed="1"/>
-    <w:lsdException w:name="Placeholder Text" w:semiHidden="1"/>
-    <w:lsdException w:name="No Spacing" w:uiPriority="1" w:qFormat="1"/>
-    <w:lsdException w:name="Light Shading" w:uiPriority="60"/>
-    <w:lsdException w:name="Light List" w:uiPriority="61"/>
-    <w:lsdException w:name="Light Grid" w:uiPriority="62"/>
-    <w:lsdException w:name="Medium Shading 1" w:uiPriority="63"/>
-    <w:lsdException w:name="Medium Shading 2" w:uiPriority="64"/>
-    <w:lsdException w:name="Medium List 1" w:uiPriority="65"/>
-    <w:lsdException w:name="Medium List 2" w:uiPriority="66"/>
-    <w:lsdException w:name="Medium Grid 1" w:uiPriority="67"/>
-    <w:lsdException w:name="Medium Grid 2" w:uiPriority="68"/>
-    <w:lsdException w:name="Medium Grid 3" w:uiPriority="69"/>
-    <w:lsdException w:name="Dark List" w:uiPriority="70"/>
-    <w:lsdException w:name="Colorful Shading" w:uiPriority="71"/>
-    <w:lsdException w:name="Colorful List" w:uiPriority="72"/>
-    <w:lsdException w:name="Colorful Grid" w:uiPriority="73"/>
-    <w:lsdException w:name="Light Shading Accent 1" w:uiPriority="60"/>
-    <w:lsdException w:name="Light List Accent 1" w:uiPriority="61"/>
-    <w:lsdException w:name="Light Grid Accent 1" w:uiPriority="62"/>
-    <w:lsdException w:name="Medium Shading 1 Accent 1" w:uiPriority="63"/>
-    <w:lsdException w:name="Medium Shading 2 Accent 1" w:uiPriority="64"/>
-    <w:lsdException w:name="Medium List 1 Accent 1" w:uiPriority="65"/>
-    <w:lsdException w:name="Revision" w:semiHidden="1"/>
-    <w:lsdException w:name="List Paragraph" w:uiPriority="34" w:qFormat="1"/>
-    <w:lsdException w:name="Quote" w:uiPriority="29" w:qFormat="1"/>
-    <w:lsdException w:name="Intense Quote" w:uiPriority="30" w:qFormat="1"/>
-    <w:lsdException w:name="Medium List 2 Accent 1" w:uiPriority="66"/>
-    <w:lsdException w:name="Medium Grid 1 Accent 1" w:uiPriority="67"/>
-    <w:lsdException w:name="Medium Grid 2 Accent 1" w:uiPriority="68"/>
-    <w:lsdException w:name="Medium Grid 3 Accent 1" w:uiPriority="69"/>
-    <w:lsdException w:name="Dark List Accent 1" w:uiPriority="70"/>
-    <w:lsdException w:name="Colorful Shading Accent 1" w:uiPriority="71"/>
-    <w:lsdException w:name="Colorful List Accent 1" w:uiPriority="72"/>
-    <w:lsdException w:name="Colorful Grid Accent 1" w:uiPriority="73"/>
-    <w:lsdException w:name="Light Shading Accent 2" w:uiPriority="60"/>
-    <w:lsdException w:name="Light List Accent 2" w:uiPriority="61"/>
-    <w:lsdException w:name="Light Grid Accent 2" w:uiPriority="62"/>
-    <w:lsdException w:name="Medium Shading 1 Accent 2" w:uiPriority="63"/>
-    <w:lsdException w:name="Medium Shading 2 Accent 2" w:uiPriority="64"/>
-    <w:lsdException w:name="Medium List 1 Accent 2" w:uiPriority="65"/>
-    <w:lsdException w:name="Medium List 2 Accent 2" w:uiPriority="66"/>
-    <w:lsdException w:name="Medium Grid 1 Accent 2" w:uiPriority="67"/>
-    <w:lsdException w:name="Medium Grid 2 Accent 2" w:uiPriority="68"/>
-    <w:lsdException w:name="Medium Grid 3 Accent 2" w:uiPriority="69"/>
-    <w:lsdException w:name="Dark List Accent 2" w:uiPriority="70"/>
-    <w:lsdException w:name="Colorful Shading Accent 2" w:uiPriority="71"/>
-    <w:lsdException w:name="Colorful List Accent 2" w:uiPriority="72"/>
-    <w:lsdException w:name="Colorful Grid Accent 2" w:uiPriority="73"/>
-    <w:lsdException w:name="Light Shading Accent 3" w:uiPriority="60"/>
-    <w:lsdException w:name="Light List Accent 3" w:uiPriority="61"/>
-    <w:lsdException w:name="Light Grid Accent 3" w:uiPriority="62"/>
-    <w:lsdException w:name="Medium Shading 1 Accent 3" w:uiPriority="63"/>
-    <w:lsdException w:name="Medium Shading 2 Accent 3" w:uiPriority="64"/>
-    <w:lsdException w:name="Medium List 1 Accent 3" w:uiPriority="65"/>
-    <w:lsdException w:name="Medium List 2 Accent 3" w:uiPriority="66"/>
-    <w:lsdException w:name="Medium Grid 1 Accent 3" w:uiPriority="67"/>
-    <w:lsdException w:name="Medium Grid 2 Accent 3" w:uiPriority="68"/>
-    <w:lsdException w:name="Medium Grid 3 Accent 3" w:uiPriority="69"/>
-    <w:lsdException w:name="Dark List Accent 3" w:uiPriority="70"/>
-    <w:lsdException w:name="Colorful Shading Accent 3" w:uiPriority="71"/>
-    <w:lsdException w:name="Colorful List Accent 3" w:uiPriority="72"/>
-    <w:lsdException w:name="Colorful Grid Accent 3" w:uiPriority="73"/>
-    <w:lsdException w:name="Light Shading Accent 4" w:uiPriority="60"/>
-    <w:lsdException w:name="Light List Accent 4" w:uiPriority="61"/>
-    <w:lsdException w:name="Light Grid Accent 4" w:uiPriority="62"/>
-    <w:lsdException w:name="Medium Shading 1 Accent 4" w:uiPriority="63"/>
-    <w:lsdException w:name="Medium Shading 2 Accent 4" w:uiPriority="64"/>
-    <w:lsdException w:name="Medium List 1 Accent 4" w:uiPriority="65"/>
-    <w:lsdException w:name="Medium List 2 Accent 4" w:uiPriority="66"/>
-    <w:lsdException w:name="Medium Grid 1 Accent 4" w:uiPriority="67"/>
-    <w:lsdException w:name="Medium Grid 2 Accent 4" w:uiPriority="68"/>
-    <w:lsdException w:name="Medium Grid 3 Accent 4" w:uiPriority="69"/>
-    <w:lsdException w:name="Dark List Accent 4" w:uiPriority="70"/>
-    <w:lsdException w:name="Colorful Shading Accent 4" w:uiPriority="71"/>
-    <w:lsdException w:name="Colorful List Accent 4" w:uiPriority="72"/>
-    <w:lsdException w:name="Colorful Grid Accent 4" w:uiPriority="73"/>
-    <w:lsdException w:name="Light Shading Accent 5" w:uiPriority="60"/>
-    <w:lsdException w:name="Light List Accent 5" w:uiPriority="61"/>
-    <w:lsdException w:name="Light Grid Accent 5" w:uiPriority="62"/>
-    <w:lsdException w:name="Medium Shading 1 Accent 5" w:uiPriority="63"/>
-    <w:lsdException w:name="Medium Shading 2 Accent 5" w:uiPriority="64"/>
-    <w:lsdException w:name="Medium List 1 Accent 5" w:uiPriority="65"/>
-    <w:lsdException w:name="Medium List 2 Accent 5" w:uiPriority="66"/>
-    <w:lsdException w:name="Medium Grid 1 Accent 5" w:uiPriority="67"/>
-    <w:lsdException w:name="Medium Grid 2 Accent 5" w:uiPriority="68"/>
-    <w:lsdException w:name="Medium Grid 3 Accent 5" w:uiPriority="69"/>
-    <w:lsdException w:name="Dark List Accent 5" w:uiPriority="70"/>
-    <w:lsdException w:name="Colorful Shading Accent 5" w:uiPriority="71"/>
-    <w:lsdException w:name="Colorful List Accent 5" w:uiPriority="72"/>
-    <w:lsdException w:name="Colorful Grid Accent 5" w:uiPriority="73"/>
-    <w:lsdException w:name="Light Shading Accent 6" w:uiPriority="60"/>
-    <w:lsdException w:name="Light List Accent 6" w:uiPriority="61"/>
-    <w:lsdException w:name="Light Grid Accent 6" w:uiPriority="62"/>
-    <w:lsdException w:name="Medium Shading 1 Accent 6" w:uiPriority="63"/>
-    <w:lsdException w:name="Medium Shading 2 Accent 6" w:uiPriority="64"/>
-    <w:lsdException w:name="Medium List 1 Accent 6" w:uiPriority="65"/>
-    <w:lsdException w:name="Medium List 2 Accent 6" w:uiPriority="66"/>
-    <w:lsdException w:name="Medium Grid 1 Accent 6" w:uiPriority="67"/>
-    <w:lsdException w:name="Medium Grid 2 Accent 6" w:uiPriority="68"/>
-    <w:lsdException w:name="Medium Grid 3 Accent 6" w:uiPriority="69"/>
-    <w:lsdException w:name="Dark List Accent 6" w:uiPriority="70"/>
-    <w:lsdException w:name="Colorful Shading Accent 6" w:uiPriority="71"/>
-    <w:lsdException w:name="Colorful List Accent 6" w:uiPriority="72"/>
-    <w:lsdException w:name="Colorful Grid Accent 6" w:uiPriority="73"/>
-    <w:lsdException w:name="Subtle Emphasis" w:uiPriority="19" w:qFormat="1"/>
-    <w:lsdException w:name="Intense Emphasis" w:uiPriority="21" w:qFormat="1"/>
-    <w:lsdException w:name="Subtle Reference" w:uiPriority="31" w:qFormat="1"/>
-    <w:lsdException w:name="Intense Reference" w:uiPriority="32" w:qFormat="1"/>
-    <w:lsdException w:name="Book Title" w:uiPriority="33" w:qFormat="1"/>
-    <w:lsdException w:name="Bibliography" w:semiHidden="1" w:uiPriority="37" w:unhideWhenUsed="1"/>
-    <w:lsdException w:name="TOC Heading" w:semiHidden="1" w:uiPriority="39" w:unhideWhenUsed="1" w:qFormat="1"/>
-    <w:lsdException w:name="Plain Table 1" w:uiPriority="41"/>
-    <w:lsdException w:name="Plain Table 2" w:uiPriority="42"/>
-    <w:lsdException w:name="Plain Table 3" w:uiPriority="43"/>
-    <w:lsdException w:name="Plain Table 4" w:uiPriority="44"/>
-    <w:lsdException w:name="Plain Table 5" w:uiPriority="45"/>
-    <w:lsdException w:name="Grid Table Light" w:uiPriority="40"/>
-    <w:lsdException w:name="Grid Table 1 Light" w:uiPriority="46"/>
-    <w:lsdException w:name="Grid Table 2" w:uiPriority="47"/>
-    <w:lsdException w:name="Grid Table 3" w:uiPriority="48"/>
-    <w:lsdException w:name="Grid Table 4" w:uiPriority="49"/>
-    <w:lsdException w:name="Grid Table 5 Dark" w:uiPriority="50"/>
-    <w:lsdException w:name="Grid Table 6 Colorful" w:uiPriority="51"/>
-    <w:lsdException w:name="Grid Table 7 Colorful" w:uiPriority="52"/>
-    <w:lsdException w:name="Grid Table 1 Light Accent 1" w:uiPriority="46"/>
-    <w:lsdException w:name="Grid Table 2 Accent 1" w:uiPriority="47"/>
-    <w:lsdException w:name="Grid Table 3 Accent 1" w:uiPriority="48"/>
-    <w:lsdException w:name="Grid Table 4 Accent 1" w:uiPriority="49"/>
-    <w:lsdException w:name="Grid Table 5 Dark Accent 1" w:uiPriority="50"/>
-    <w:lsdException w:name="Grid Table 6 Colorful Accent 1" w:uiPriority="51"/>
-    <w:lsdException w:name="Grid Table 7 Colorful Accent 1" w:uiPriority="52"/>
-    <w:lsdException w:name="Grid Table 1 Light Accent 2" w:uiPriority="46"/>
-    <w:lsdException w:name="Grid Table 2 Accent 2" w:uiPriority="47"/>
-    <w:lsdException w:name="Grid Table 3 Accent 2" w:uiPriority="48"/>
-    <w:lsdException w:name="Grid Table 4 Accent 2" w:uiPriority="49"/>
-    <w:lsdException w:name="Grid Table 5 Dark Accent 2" w:uiPriority="50"/>
-    <w:lsdException w:name="Grid Table 6 Colorful Accent 2" w:uiPriority="51"/>
-    <w:lsdException w:name="Grid Table 7 Colorful Accent 2" w:uiPriority="52"/>
-    <w:lsdException w:name="Grid Table 1 Light Accent 3" w:uiPriority="46"/>
-    <w:lsdException w:name="Grid Table 2 Accent 3" w:uiPriority="47"/>
-    <w:lsdException w:name="Grid Table 3 Accent 3" w:uiPriority="48"/>
-    <w:lsdException w:name="Grid Table 4 Accent 3" w:uiPriority="49"/>
-    <w:lsdException w:name="Grid Table 5 Dark Accent 3" w:uiPriority="50"/>
-    <w:lsdException w:name="Grid Table 6 Colorful Accent 3" w:uiPriority="51"/>
-    <w:lsdException w:name="Grid Table 7 Colorful Accent 3" w:uiPriority="52"/>
-    <w:lsdException w:name="Grid Table 1 Light Accent 4" w:uiPriority="46"/>
-    <w:lsdException w:name="Grid Table 2 Accent 4" w:uiPriority="47"/>
-    <w:lsdException w:name="Grid Table 3 Accent 4" w:uiPriority="48"/>
-    <w:lsdException w:name="Grid Table 4 Accent 4" w:uiPriority="49"/>
-    <w:lsdException w:name="Grid Table 5 Dark Accent 4" w:uiPriority="50"/>
-    <w:lsdException w:name="Grid Table 6 Colorful Accent 4" w:uiPriority="51"/>
-    <w:lsdException w:name="Grid Table 7 Colorful Accent 4" w:uiPriority="52"/>
-    <w:lsdException w:name="Grid Table 1 Light Accent 5" w:uiPriority="46"/>
-    <w:lsdException w:name="Grid Table 2 Accent 5" w:uiPriority="47"/>
-    <w:lsdException w:name="Grid Table 3 Accent 5" w:uiPriority="48"/>
-    <w:lsdException w:name="Grid Table 4 Accent 5" w:uiPriority="49"/>
-    <w:lsdException w:name="Grid Table 5 Dark Accent 5" w:uiPriority="50"/>
-    <w:lsdException w:name="Grid Table 6 Colorful Accent 5" w:uiPriority="51"/>
-    <w:lsdException w:name="Grid Table 7 Colorful Accent 5" w:uiPriority="52"/>
-    <w:lsdException w:name="Grid Table 1 Light Accent 6" w:uiPriority="46"/>
-    <w:lsdException w:name="Grid Table 2 Accent 6" w:uiPriority="47"/>
-    <w:lsdException w:name="Grid Table 3 Accent 6" w:uiPriority="48"/>
-    <w:lsdException w:name="Grid Table 4 Accent 6" w:uiPriority="49"/>
-    <w:lsdException w:name="Grid Table 5 Dark Accent 6" w:uiPriority="50"/>
-    <w:lsdException w:name="Grid Table 6 Colorful Accent 6" w:uiPriority="51"/>
-    <w:lsdException w:name="Grid Table 7 Colorful Accent 6" w:uiPriority="52"/>
-    <w:lsdException w:name="List Table 1 Light" w:uiPriority="46"/>
-    <w:lsdException w:name="List Table 2" w:uiPriority="47"/>
-    <w:lsdException w:name="List Table 3" w:uiPriority="48"/>
-    <w:lsdException w:name="List Table 4" w:uiPriority="49"/>
-    <w:lsdException w:name="List Table 5 Dark" w:uiPriority="50"/>
-    <w:lsdException w:name="List Table 6 Colorful" w:uiPriority="51"/>
-    <w:lsdException w:name="List Table 7 Colorful" w:uiPriority="52"/>
-    <w:lsdException w:name="List Table 1 Light Accent 1" w:uiPriority="46"/>
-    <w:lsdException w:name="List Table 2 Accent 1" w:uiPriority="47"/>
-    <w:lsdException w:name="List Table 3 Accent 1" w:uiPriority="48"/>
-    <w:lsdException w:name="List Table 4 Accent 1" w:uiPriority="49"/>
-    <w:lsdException w:name="List Table 5 Dark Accent 1" w:uiPriority="50"/>
-    <w:lsdException w:name="List Table 6 Colorful Accent 1" w:uiPriority="51"/>
-    <w:lsdException w:name="List Table 7 Colorful Accent 1" w:uiPriority="52"/>
-    <w:lsdException w:name="List Table 1 Light Accent 2" w:uiPriority="46"/>
-    <w:lsdException w:name="List Table 2 Accent 2" w:uiPriority="47"/>
-    <w:lsdException w:name="List Table 3 Accent 2" w:uiPriority="48"/>
-    <w:lsdException w:name="List Table 4 Accent 2" w:uiPriority="49"/>
-    <w:lsdException w:name="List Table 5 Dark Accent 2" w:uiPriority="50"/>
-    <w:lsdException w:name="List Table 6 Colorful Accent 2" w:uiPriority="51"/>
-    <w:lsdException w:name="List Table 7 Colorful Accent 2" w:uiPriority="52"/>
-    <w:lsdException w:name="List Table 1 Light Accent 3" w:uiPriority="46"/>
-    <w:lsdException w:name="List Table 2 Accent 3" w:uiPriority="47"/>
-    <w:lsdException w:name="List Table 3 Accent 3" w:uiPriority="48"/>
-    <w:lsdException w:name="List Table 4 Accent 3" w:uiPriority="49"/>
-    <w:lsdException w:name="List Table 5 Dark Accent 3" w:uiPriority="50"/>
-    <w:lsdException w:name="List Table 6 Colorful Accent 3" w:uiPriority="51"/>
-    <w:lsdException w:name="List Table 7 Colorful Accent 3" w:uiPriority="52"/>
-    <w:lsdException w:name="List Table 1 Light Accent 4" w:uiPriority="46"/>
-    <w:lsdException w:name="List Table 2 Accent 4" w:uiPriority="47"/>
-    <w:lsdException w:name="List Table 3 Accent 4" w:uiPriority="48"/>
-    <w:lsdException w:name="List Table 4 Accent 4" w:uiPriority="49"/>
-    <w:lsdException w:name="List Table 5 Dark Accent 4" w:uiPriority="50"/>
-    <w:lsdException w:name="List Table 6 Colorful Accent 4" w:uiPriority="51"/>
-    <w:lsdException w:name="List Table 7 Colorful Accent 4" w:uiPriority="52"/>
-    <w:lsdException w:name="List Table 1 Light Accent 5" w:uiPriority="46"/>
-    <w:lsdException w:name="List Table 2 Accent 5" w:uiPriority="47"/>
-    <w:lsdException w:name="List Table 3 Accent 5" w:uiPriority="48"/>
-    <w:lsdException w:name="List Table 4 Accent 5" w:uiPriority="49"/>
-    <w:lsdException w:name="List Table 5 Dark Accent 5" w:uiPriority="50"/>
-    <w:lsdException w:name="List Table 6 Colorful Accent 5" w:uiPriority="51"/>
-    <w:lsdException w:name="List Table 7 Colorful Accent 5" w:uiPriority="52"/>
-    <w:lsdException w:name="List Table 1 Light Accent 6" w:uiPriority="46"/>
-    <w:lsdException w:name="List Table 2 Accent 6" w:uiPriority="47"/>
-    <w:lsdException w:name="List Table 3 Accent 6" w:uiPriority="48"/>
-    <w:lsdException w:name="List Table 4 Accent 6" w:uiPriority="49"/>
-    <w:lsdException w:name="List Table 5 Dark Accent 6" w:uiPriority="50"/>
-    <w:lsdException w:name="List Table 6 Colorful Accent 6" w:uiPriority="51"/>
-    <w:lsdException w:name="List Table 7 Colorful Accent 6" w:uiPriority="52"/>
-    <w:lsdException w:name="Mention" w:semiHidden="1" w:unhideWhenUsed="1"/>
-    <w:lsdException w:name="Smart Hyperlink" w:semiHidden="1" w:unhideWhenUsed="1"/>
-    <w:lsdException w:name="Hashtag" w:semiHidden="1" w:unhideWhenUsed="1"/>
+  <w:latentStyles w:defLockedState="0" w:defUIPriority="99" w:defSemiHidden="1" w:defUnhideWhenUsed="1" w:defQFormat="0" w:count="267">
+    <w:lsdException w:name="Normal" w:semiHidden="0" w:uiPriority="0" w:unhideWhenUsed="0" w:qFormat="1"/>
+    <w:lsdException w:name="heading 1" w:semiHidden="0" w:uiPriority="9" w:unhideWhenUsed="0" w:qFormat="1"/>
+    <w:lsdException w:name="heading 2" w:uiPriority="9" w:qFormat="1"/>
+    <w:lsdException w:name="heading 3" w:uiPriority="9" w:qFormat="1"/>
+    <w:lsdException w:name="heading 4" w:uiPriority="9" w:qFormat="1"/>
+    <w:lsdException w:name="heading 5" w:uiPriority="9" w:qFormat="1"/>
+    <w:lsdException w:name="heading 6" w:uiPriority="9" w:qFormat="1"/>
+    <w:lsdException w:name="heading 7" w:uiPriority="9" w:qFormat="1"/>
+    <w:lsdException w:name="heading 8" w:uiPriority="9" w:qFormat="1"/>
+    <w:lsdException w:name="heading 9" w:uiPriority="9" w:qFormat="1"/>
+    <w:lsdException w:name="toc 1" w:uiPriority="39"/>
+    <w:lsdException w:name="toc 2" w:uiPriority="39"/>
+    <w:lsdException w:name="toc 3" w:uiPriority="39"/>
+    <w:lsdException w:name="toc 4" w:uiPriority="39"/>
+    <w:lsdException w:name="toc 5" w:uiPriority="39"/>
+    <w:lsdException w:name="toc 6" w:uiPriority="39"/>
+    <w:lsdException w:name="toc 7" w:uiPriority="39"/>
+    <w:lsdException w:name="toc 8" w:uiPriority="39"/>
+    <w:lsdException w:name="toc 9" w:uiPriority="39"/>
+    <w:lsdException w:name="caption" w:uiPriority="35" w:qFormat="1"/>
+    <w:lsdException w:name="Title" w:semiHidden="0" w:uiPriority="10" w:unhideWhenUsed="0" w:qFormat="1"/>
+    <w:lsdException w:name="Default Paragraph Font" w:uiPriority="1"/>
+    <w:lsdException w:name="Subtitle" w:semiHidden="0" w:uiPriority="11" w:unhideWhenUsed="0" w:qFormat="1"/>
+    <w:lsdException w:name="Strong" w:semiHidden="0" w:uiPriority="22" w:unhideWhenUsed="0" w:qFormat="1"/>
+    <w:lsdException w:name="Emphasis" w:semiHidden="0" w:uiPriority="20" w:unhideWhenUsed="0" w:qFormat="1"/>
+    <w:lsdException w:name="Normal Table" w:semiHidden="0" w:unhideWhenUsed="0"/>
+    <w:lsdException w:name="Table Web 1" w:semiHidden="0" w:unhideWhenUsed="0"/>
+    <w:lsdException w:name="Table Grid" w:semiHidden="0" w:uiPriority="39" w:unhideWhenUsed="0"/>
+    <w:lsdException w:name="Placeholder Text" w:unhideWhenUsed="0"/>
+    <w:lsdException w:name="No Spacing" w:semiHidden="0" w:uiPriority="1" w:unhideWhenUsed="0" w:qFormat="1"/>
+    <w:lsdException w:name="Light Shading" w:semiHidden="0" w:uiPriority="60" w:unhideWhenUsed="0"/>
+    <w:lsdException w:name="Light List" w:semiHidden="0" w:uiPriority="61" w:unhideWhenUsed="0"/>
+    <w:lsdException w:name="Light Grid" w:semiHidden="0" w:uiPriority="62" w:unhideWhenUsed="0"/>
+    <w:lsdException w:name="Medium Shading 1" w:semiHidden="0" w:uiPriority="63" w:unhideWhenUsed="0"/>
+    <w:lsdException w:name="Medium Shading 2" w:semiHidden="0" w:uiPriority="64" w:unhideWhenUsed="0"/>
+    <w:lsdException w:name="Medium List 1" w:semiHidden="0" w:uiPriority="65" w:unhideWhenUsed="0"/>
+    <w:lsdException w:name="Medium List 2" w:semiHidden="0" w:uiPriority="66" w:unhideWhenUsed="0"/>
+    <w:lsdException w:name="Medium Grid 1" w:semiHidden="0" w:uiPriority="67" w:unhideWhenUsed="0"/>
+    <w:lsdException w:name="Medium Grid 2" w:semiHidden="0" w:uiPriority="68" w:unhideWhenUsed="0"/>
+    <w:lsdException w:name="Medium Grid 3" w:semiHidden="0" w:uiPriority="69" w:unhideWhenUsed="0"/>
+    <w:lsdException w:name="Dark List" w:semiHidden="0" w:uiPriority="70" w:unhideWhenUsed="0"/>
+    <w:lsdException w:name="Colorful Shading" w:semiHidden="0" w:uiPriority="71" w:unhideWhenUsed="0"/>
+    <w:lsdException w:name="Colorful List" w:semiHidden="0" w:uiPriority="72" w:unhideWhenUsed="0"/>
+    <w:lsdException w:name="Colorful Grid" w:semiHidden="0" w:uiPriority="73" w:unhideWhenUsed="0"/>
+    <w:lsdException w:name="Light Shading Accent 1" w:semiHidden="0" w:uiPriority="60" w:unhideWhenUsed="0"/>
+    <w:lsdException w:name="Light List Accent 1" w:semiHidden="0" w:uiPriority="61" w:unhideWhenUsed="0"/>
+    <w:lsdException w:name="Light Grid Accent 1" w:semiHidden="0" w:uiPriority="62" w:unhideWhenUsed="0"/>
+    <w:lsdException w:name="Medium Shading 1 Accent 1" w:semiHidden="0" w:uiPriority="63" w:unhideWhenUsed="0"/>
+    <w:lsdException w:name="Medium Shading 2 Accent 1" w:semiHidden="0" w:uiPriority="64" w:unhideWhenUsed="0"/>
+    <w:lsdException w:name="Medium List 1 Accent 1" w:semiHidden="0" w:uiPriority="65" w:unhideWhenUsed="0"/>
+    <w:lsdException w:name="Revision" w:unhideWhenUsed="0"/>
+    <w:lsdException w:name="List Paragraph" w:semiHidden="0" w:uiPriority="34" w:unhideWhenUsed="0" w:qFormat="1"/>
+    <w:lsdException w:name="Quote" w:semiHidden="0" w:uiPriority="29" w:unhideWhenUsed="0" w:qFormat="1"/>
+    <w:lsdException w:name="Intense Quote" w:semiHidden="0" w:uiPriority="30" w:unhideWhenUsed="0" w:qFormat="1"/>
+    <w:lsdException w:name="Medium List 2 Accent 1" w:semiHidden="0" w:uiPriority="66" w:unhideWhenUsed="0"/>
+    <w:lsdException w:name="Medium Grid 1 Accent 1" w:semiHidden="0" w:uiPriority="67" w:unhideWhenUsed="0"/>
+    <w:lsdException w:name="Medium Grid 2 Accent 1" w:semiHidden="0" w:uiPriority="68" w:unhideWhenUsed="0"/>
+    <w:lsdException w:name="Medium Grid 3 Accent 1" w:semiHidden="0" w:uiPriority="69" w:unhideWhenUsed="0"/>
+    <w:lsdException w:name="Dark List Accent 1" w:semiHidden="0" w:uiPriority="70" w:unhideWhenUsed="0"/>
+    <w:lsdException w:name="Colorful Shading Accent 1" w:semiHidden="0" w:uiPriority="71" w:unhideWhenUsed="0"/>
+    <w:lsdException w:name="Colorful List Accent 1" w:semiHidden="0" w:uiPriority="72" w:unhideWhenUsed="0"/>
+    <w:lsdException w:name="Colorful Grid Accent 1" w:semiHidden="0" w:uiPriority="73" w:unhideWhenUsed="0"/>
+    <w:lsdException w:name="Light Shading Accent 2" w:semiHidden="0" w:uiPriority="60" w:unhideWhenUsed="0"/>
+    <w:lsdException w:name="Light List Accent 2" w:semiHidden="0" w:uiPriority="61" w:unhideWhenUsed="0"/>
+    <w:lsdException w:name="Light Grid Accent 2" w:semiHidden="0" w:uiPriority="62" w:unhideWhenUsed="0"/>
+    <w:lsdException w:name="Medium Shading 1 Accent 2" w:semiHidden="0" w:uiPriority="63" w:unhideWhenUsed="0"/>
+    <w:lsdException w:name="Medium Shading 2 Accent 2" w:semiHidden="0" w:uiPriority="64" w:unhideWhenUsed="0"/>
+    <w:lsdException w:name="Medium List 1 Accent 2" w:semiHidden="0" w:uiPriority="65" w:unhideWhenUsed="0"/>
+    <w:lsdException w:name="Medium List 2 Accent 2" w:semiHidden="0" w:uiPriority="66" w:unhideWhenUsed="0"/>
+    <w:lsdException w:name="Medium Grid 1 Accent 2" w:semiHidden="0" w:uiPriority="67" w:unhideWhenUsed="0"/>
+    <w:lsdException w:name="Medium Grid 2 Accent 2" w:semiHidden="0" w:uiPriority="68" w:unhideWhenUsed="0"/>
+    <w:lsdException w:name="Medium Grid 3 Accent 2" w:semiHidden="0" w:uiPriority="69" w:unhideWhenUsed="0"/>
+    <w:lsdException w:name="Dark List Accent 2" w:semiHidden="0" w:uiPriority="70" w:unhideWhenUsed="0"/>
+    <w:lsdException w:name="Colorful Shading Accent 2" w:semiHidden="0" w:uiPriority="71" w:unhideWhenUsed="0"/>
+    <w:lsdException w:name="Colorful List Accent 2" w:semiHidden="0" w:uiPriority="72" w:unhideWhenUsed="0"/>
+    <w:lsdException w:name="Colorful Grid Accent 2" w:semiHidden="0" w:uiPriority="73" w:unhideWhenUsed="0"/>
+    <w:lsdException w:name="Light Shading Accent 3" w:semiHidden="0" w:uiPriority="60" w:unhideWhenUsed="0"/>
+    <w:lsdException w:name="Light List Accent 3" w:semiHidden="0" w:uiPriority="61" w:unhideWhenUsed="0"/>
+    <w:lsdException w:name="Light Grid Accent 3" w:semiHidden="0" w:uiPriority="62" w:unhideWhenUsed="0"/>
+    <w:lsdException w:name="Medium Shading 1 Accent 3" w:semiHidden="0" w:uiPriority="63" w:unhideWhenUsed="0"/>
+    <w:lsdException w:name="Medium Shading 2 Accent 3" w:semiHidden="0" w:uiPriority="64" w:unhideWhenUsed="0"/>
+    <w:lsdException w:name="Medium List 1 Accent 3" w:semiHidden="0" w:uiPriority="65" w:unhideWhenUsed="0"/>
+    <w:lsdException w:name="Medium List 2 Accent 3" w:semiHidden="0" w:uiPriority="66" w:unhideWhenUsed="0"/>
+    <w:lsdException w:name="Medium Grid 1 Accent 3" w:semiHidden="0" w:uiPriority="67" w:unhideWhenUsed="0"/>
+    <w:lsdException w:name="Medium Grid 2 Accent 3" w:semiHidden="0" w:uiPriority="68" w:unhideWhenUsed="0"/>
+    <w:lsdException w:name="Medium Grid 3 Accent 3" w:semiHidden="0" w:uiPriority="69" w:unhideWhenUsed="0"/>
+    <w:lsdException w:name="Dark List Accent 3" w:semiHidden="0" w:uiPriority="70" w:unhideWhenUsed="0"/>
+    <w:lsdException w:name="Colorful Shading Accent 3" w:semiHidden="0" w:uiPriority="71" w:unhideWhenUsed="0"/>
+    <w:lsdException w:name="Colorful List Accent 3" w:semiHidden="0" w:uiPriority="72" w:unhideWhenUsed="0"/>
+    <w:lsdException w:name="Colorful Grid Accent 3" w:semiHidden="0" w:uiPriority="73" w:unhideWhenUsed="0"/>
+    <w:lsdException w:name="Light Shading Accent 4" w:semiHidden="0" w:uiPriority="60" w:unhideWhenUsed="0"/>
+    <w:lsdException w:name="Light List Accent 4" w:semiHidden="0" w:uiPriority="61" w:unhideWhenUsed="0"/>
+    <w:lsdException w:name="Light Grid Accent 4" w:semiHidden="0" w:uiPriority="62" w:unhideWhenUsed="0"/>
+    <w:lsdException w:name="Medium Shading 1 Accent 4" w:semiHidden="0" w:uiPriority="63" w:unhideWhenUsed="0"/>
+    <w:lsdException w:name="Medium Shading 2 Accent 4" w:semiHidden="0" w:uiPriority="64" w:unhideWhenUsed="0"/>
+    <w:lsdException w:name="Medium List 1 Accent 4" w:semiHidden="0" w:uiPriority="65" w:unhideWhenUsed="0"/>
+    <w:lsdException w:name="Medium List 2 Accent 4" w:semiHidden="0" w:uiPriority="66" w:unhideWhenUsed="0"/>
+    <w:lsdException w:name="Medium Grid 1 Accent 4" w:semiHidden="0" w:uiPriority="67" w:unhideWhenUsed="0"/>
+    <w:lsdException w:name="Medium Grid 2 Accent 4" w:semiHidden="0" w:uiPriority="68" w:unhideWhenUsed="0"/>
+    <w:lsdException w:name="Medium Grid 3 Accent 4" w:semiHidden="0" w:uiPriority="69" w:unhideWhenUsed="0"/>
+    <w:lsdException w:name="Dark List Accent 4" w:semiHidden="0" w:uiPriority="70" w:unhideWhenUsed="0"/>
+    <w:lsdException w:name="Colorful Shading Accent 4" w:semiHidden="0" w:uiPriority="71" w:unhideWhenUsed="0"/>
+    <w:lsdException w:name="Colorful List Accent 4" w:semiHidden="0" w:uiPriority="72" w:unhideWhenUsed="0"/>
+    <w:lsdException w:name="Colorful Grid Accent 4" w:semiHidden="0" w:uiPriority="73" w:unhideWhenUsed="0"/>
+    <w:lsdException w:name="Light Shading Accent 5" w:semiHidden="0" w:uiPriority="60" w:unhideWhenUsed="0"/>
+    <w:lsdException w:name="Light List Accent 5" w:semiHidden="0" w:uiPriority="61" w:unhideWhenUsed="0"/>
+    <w:lsdException w:name="Light Grid Accent 5" w:semiHidden="0" w:uiPriority="62" w:unhideWhenUsed="0"/>
+    <w:lsdException w:name="Medium Shading 1 Accent 5" w:semiHidden="0" w:uiPriority="63" w:unhideWhenUsed="0"/>
+    <w:lsdException w:name="Medium Shading 2 Accent 5" w:semiHidden="0" w:uiPriority="64" w:unhideWhenUsed="0"/>
+    <w:lsdException w:name="Medium List 1 Accent 5" w:semiHidden="0" w:uiPriority="65" w:unhideWhenUsed="0"/>
+    <w:lsdException w:name="Medium List 2 Accent 5" w:semiHidden="0" w:uiPriority="66" w:unhideWhenUsed="0"/>
+    <w:lsdException w:name="Medium Grid 1 Accent 5" w:semiHidden="0" w:uiPriority="67" w:unhideWhenUsed="0"/>
+    <w:lsdException w:name="Medium Grid 2 Accent 5" w:semiHidden="0" w:uiPriority="68" w:unhideWhenUsed="0"/>
+    <w:lsdException w:name="Medium Grid 3 Accent 5" w:semiHidden="0" w:uiPriority="69" w:unhideWhenUsed="0"/>
+    <w:lsdException w:name="Dark List Accent 5" w:semiHidden="0" w:uiPriority="70" w:unhideWhenUsed="0"/>
+    <w:lsdException w:name="Colorful Shading Accent 5" w:semiHidden="0" w:uiPriority="71" w:unhideWhenUsed="0"/>
+    <w:lsdException w:name="Colorful List Accent 5" w:semiHidden="0" w:uiPriority="72" w:unhideWhenUsed="0"/>
+    <w:lsdException w:name="Colorful Grid Accent 5" w:semiHidden="0" w:uiPriority="73" w:unhideWhenUsed="0"/>
+    <w:lsdException w:name="Light Shading Accent 6" w:semiHidden="0" w:uiPriority="60" w:unhideWhenUsed="0"/>
+    <w:lsdException w:name="Light List Accent 6" w:semiHidden="0" w:uiPriority="61" w:unhideWhenUsed="0"/>
+    <w:lsdException w:name="Light Grid Accent 6" w:semiHidden="0" w:uiPriority="62" w:unhideWhenUsed="0"/>
+    <w:lsdException w:name="Medium Shading 1 Accent 6" w:semiHidden="0" w:uiPriority="63" w:unhideWhenUsed="0"/>
+    <w:lsdException w:name="Medium Shading 2 Accent 6" w:semiHidden="0" w:uiPriority="64" w:unhideWhenUsed="0"/>
+    <w:lsdException w:name="Medium List 1 Accent 6" w:semiHidden="0" w:uiPriority="65" w:unhideWhenUsed="0"/>
+    <w:lsdException w:name="Medium List 2 Accent 6" w:semiHidden="0" w:uiPriority="66" w:unhideWhenUsed="0"/>
+    <w:lsdException w:name="Medium Grid 1 Accent 6" w:semiHidden="0" w:uiPriority="67" w:unhideWhenUsed="0"/>
+    <w:lsdException w:name="Medium Grid 2 Accent 6" w:semiHidden="0" w:uiPriority="68" w:unhideWhenUsed="0"/>
+    <w:lsdException w:name="Medium Grid 3 Accent 6" w:semiHidden="0" w:uiPriority="69" w:unhideWhenUsed="0"/>
+    <w:lsdException w:name="Dark List Accent 6" w:semiHidden="0" w:uiPriority="70" w:unhideWhenUsed="0"/>
+    <w:lsdException w:name="Colorful Shading Accent 6" w:semiHidden="0" w:uiPriority="71" w:unhideWhenUsed="0"/>
+    <w:lsdException w:name="Colorful List Accent 6" w:semiHidden="0" w:uiPriority="72" w:unhideWhenUsed="0"/>
+    <w:lsdException w:name="Colorful Grid Accent 6" w:semiHidden="0" w:uiPriority="73" w:unhideWhenUsed="0"/>
+    <w:lsdException w:name="Subtle Emphasis" w:semiHidden="0" w:uiPriority="19" w:unhideWhenUsed="0" w:qFormat="1"/>
+    <w:lsdException w:name="Intense Emphasis" w:semiHidden="0" w:uiPriority="21" w:unhideWhenUsed="0" w:qFormat="1"/>
+    <w:lsdException w:name="Subtle Reference" w:semiHidden="0" w:uiPriority="31" w:unhideWhenUsed="0" w:qFormat="1"/>
+    <w:lsdException w:name="Intense Reference" w:semiHidden="0" w:uiPriority="32" w:unhideWhenUsed="0" w:qFormat="1"/>
+    <w:lsdException w:name="Book Title" w:semiHidden="0" w:uiPriority="33" w:unhideWhenUsed="0" w:qFormat="1"/>
+    <w:lsdException w:name="Bibliography" w:uiPriority="37"/>
+    <w:lsdException w:name="TOC Heading" w:uiPriority="39" w:qFormat="1"/>
   </w:latentStyles>
   <w:style w:type="paragraph" w:default="1" w:styleId="Standard">
     <w:name w:val="Normal"/>
     <w:qFormat/>
+    <w:rsid w:val="00687AF1"/>
+    <w:pPr>
+      <w:spacing w:line="360" w:lineRule="auto"/>
+    </w:pPr>
+    <w:rPr>
+      <w:rFonts w:ascii="Arial" w:hAnsi="Arial"/>
+    </w:rPr>
   </w:style>
   <w:style w:type="paragraph" w:styleId="berschrift1">
     <w:name w:val="heading 1"/>
@@ -2099,15 +2594,16 @@
     <w:uiPriority w:val="9"/>
     <w:unhideWhenUsed/>
     <w:qFormat/>
-    <w:rsid w:val="004E4577"/>
+    <w:rsid w:val="00687AF1"/>
     <w:pPr>
       <w:keepNext/>
       <w:keepLines/>
-      <w:spacing w:before="40" w:after="0"/>
+      <w:spacing w:before="40" w:after="120"/>
       <w:outlineLvl w:val="1"/>
     </w:pPr>
     <w:rPr>
       <w:rFonts w:asciiTheme="majorHAnsi" w:eastAsiaTheme="majorEastAsia" w:hAnsiTheme="majorHAnsi" w:cstheme="majorBidi"/>
+      <w:b/>
       <w:color w:val="2E74B5" w:themeColor="accent1" w:themeShade="BF"/>
       <w:sz w:val="26"/>
       <w:szCs w:val="26"/>
@@ -2202,9 +2698,10 @@
     <w:basedOn w:val="Absatz-Standardschriftart"/>
     <w:link w:val="berschrift2"/>
     <w:uiPriority w:val="9"/>
-    <w:rsid w:val="004E4577"/>
+    <w:rsid w:val="00687AF1"/>
     <w:rPr>
       <w:rFonts w:asciiTheme="majorHAnsi" w:eastAsiaTheme="majorEastAsia" w:hAnsiTheme="majorHAnsi" w:cstheme="majorBidi"/>
+      <w:b/>
       <w:color w:val="2E74B5" w:themeColor="accent1" w:themeShade="BF"/>
       <w:sz w:val="26"/>
       <w:szCs w:val="26"/>
@@ -2239,6 +2736,432 @@
         <w:insideV w:val="single" w:sz="4" w:space="0" w:color="auto"/>
       </w:tblBorders>
     </w:tblPr>
+  </w:style>
+  <w:style w:type="paragraph" w:styleId="Sprechblasentext">
+    <w:name w:val="Balloon Text"/>
+    <w:basedOn w:val="Standard"/>
+    <w:link w:val="SprechblasentextZchn"/>
+    <w:uiPriority w:val="99"/>
+    <w:semiHidden/>
+    <w:unhideWhenUsed/>
+    <w:rsid w:val="000F5DEC"/>
+    <w:pPr>
+      <w:spacing w:after="0" w:line="240" w:lineRule="auto"/>
+    </w:pPr>
+    <w:rPr>
+      <w:rFonts w:ascii="Tahoma" w:hAnsi="Tahoma" w:cs="Tahoma"/>
+      <w:sz w:val="16"/>
+      <w:szCs w:val="16"/>
+    </w:rPr>
+  </w:style>
+  <w:style w:type="character" w:customStyle="1" w:styleId="SprechblasentextZchn">
+    <w:name w:val="Sprechblasentext Zchn"/>
+    <w:basedOn w:val="Absatz-Standardschriftart"/>
+    <w:link w:val="Sprechblasentext"/>
+    <w:uiPriority w:val="99"/>
+    <w:semiHidden/>
+    <w:rsid w:val="000F5DEC"/>
+    <w:rPr>
+      <w:rFonts w:ascii="Tahoma" w:hAnsi="Tahoma" w:cs="Tahoma"/>
+      <w:sz w:val="16"/>
+      <w:szCs w:val="16"/>
+    </w:rPr>
+  </w:style>
+  <w:style w:type="character" w:styleId="Hyperlink">
+    <w:name w:val="Hyperlink"/>
+    <w:basedOn w:val="Absatz-Standardschriftart"/>
+    <w:uiPriority w:val="99"/>
+    <w:unhideWhenUsed/>
+    <w:rsid w:val="00783F62"/>
+    <w:rPr>
+      <w:color w:val="0563C1" w:themeColor="hyperlink"/>
+      <w:u w:val="single"/>
+    </w:rPr>
+  </w:style>
+</w:styles>
+</file>
+
+<file path=word/stylesWithEffects.xml><?xml version="1.0" encoding="utf-8"?>
+<w:styles xmlns:wpc="http://schemas.microsoft.com/office/word/2010/wordprocessingCanvas" xmlns:mc="http://schemas.openxmlformats.org/markup-compatibility/2006" xmlns:o="urn:schemas-microsoft-com:office:office" xmlns:r="http://schemas.openxmlformats.org/officeDocument/2006/relationships" xmlns:m="http://schemas.openxmlformats.org/officeDocument/2006/math" xmlns:v="urn:schemas-microsoft-com:vml" xmlns:wp14="http://schemas.microsoft.com/office/word/2010/wordprocessingDrawing" xmlns:wp="http://schemas.openxmlformats.org/drawingml/2006/wordprocessingDrawing" xmlns:w10="urn:schemas-microsoft-com:office:word" xmlns:w="http://schemas.openxmlformats.org/wordprocessingml/2006/main" xmlns:w14="http://schemas.microsoft.com/office/word/2010/wordml" xmlns:wpg="http://schemas.microsoft.com/office/word/2010/wordprocessingGroup" xmlns:wpi="http://schemas.microsoft.com/office/word/2010/wordprocessingInk" xmlns:wne="http://schemas.microsoft.com/office/word/2006/wordml" xmlns:wps="http://schemas.microsoft.com/office/word/2010/wordprocessingShape" mc:Ignorable="w14 wp14">
+  <w:docDefaults>
+    <w:rPrDefault>
+      <w:rPr>
+        <w:rFonts w:asciiTheme="minorHAnsi" w:eastAsiaTheme="minorHAnsi" w:hAnsiTheme="minorHAnsi" w:cstheme="minorBidi"/>
+        <w:sz w:val="22"/>
+        <w:szCs w:val="22"/>
+        <w:lang w:val="de-DE" w:eastAsia="en-US" w:bidi="ar-SA"/>
+      </w:rPr>
+    </w:rPrDefault>
+    <w:pPrDefault>
+      <w:pPr>
+        <w:spacing w:after="160" w:line="259" w:lineRule="auto"/>
+      </w:pPr>
+    </w:pPrDefault>
+  </w:docDefaults>
+  <w:latentStyles w:defLockedState="0" w:defUIPriority="99" w:defSemiHidden="1" w:defUnhideWhenUsed="1" w:defQFormat="0" w:count="267">
+    <w:lsdException w:name="Normal" w:semiHidden="0" w:uiPriority="0" w:unhideWhenUsed="0" w:qFormat="1"/>
+    <w:lsdException w:name="heading 1" w:semiHidden="0" w:uiPriority="9" w:unhideWhenUsed="0" w:qFormat="1"/>
+    <w:lsdException w:name="heading 2" w:uiPriority="9" w:qFormat="1"/>
+    <w:lsdException w:name="heading 3" w:uiPriority="9" w:qFormat="1"/>
+    <w:lsdException w:name="heading 4" w:uiPriority="9" w:qFormat="1"/>
+    <w:lsdException w:name="heading 5" w:uiPriority="9" w:qFormat="1"/>
+    <w:lsdException w:name="heading 6" w:uiPriority="9" w:qFormat="1"/>
+    <w:lsdException w:name="heading 7" w:uiPriority="9" w:qFormat="1"/>
+    <w:lsdException w:name="heading 8" w:uiPriority="9" w:qFormat="1"/>
+    <w:lsdException w:name="heading 9" w:uiPriority="9" w:qFormat="1"/>
+    <w:lsdException w:name="toc 1" w:uiPriority="39"/>
+    <w:lsdException w:name="toc 2" w:uiPriority="39"/>
+    <w:lsdException w:name="toc 3" w:uiPriority="39"/>
+    <w:lsdException w:name="toc 4" w:uiPriority="39"/>
+    <w:lsdException w:name="toc 5" w:uiPriority="39"/>
+    <w:lsdException w:name="toc 6" w:uiPriority="39"/>
+    <w:lsdException w:name="toc 7" w:uiPriority="39"/>
+    <w:lsdException w:name="toc 8" w:uiPriority="39"/>
+    <w:lsdException w:name="toc 9" w:uiPriority="39"/>
+    <w:lsdException w:name="caption" w:uiPriority="35" w:qFormat="1"/>
+    <w:lsdException w:name="Title" w:semiHidden="0" w:uiPriority="10" w:unhideWhenUsed="0" w:qFormat="1"/>
+    <w:lsdException w:name="Default Paragraph Font" w:uiPriority="1"/>
+    <w:lsdException w:name="Subtitle" w:semiHidden="0" w:uiPriority="11" w:unhideWhenUsed="0" w:qFormat="1"/>
+    <w:lsdException w:name="Strong" w:semiHidden="0" w:uiPriority="22" w:unhideWhenUsed="0" w:qFormat="1"/>
+    <w:lsdException w:name="Emphasis" w:semiHidden="0" w:uiPriority="20" w:unhideWhenUsed="0" w:qFormat="1"/>
+    <w:lsdException w:name="Normal Table" w:semiHidden="0" w:unhideWhenUsed="0"/>
+    <w:lsdException w:name="Table Web 1" w:semiHidden="0" w:unhideWhenUsed="0"/>
+    <w:lsdException w:name="Table Grid" w:semiHidden="0" w:uiPriority="39" w:unhideWhenUsed="0"/>
+    <w:lsdException w:name="Placeholder Text" w:unhideWhenUsed="0"/>
+    <w:lsdException w:name="No Spacing" w:semiHidden="0" w:uiPriority="1" w:unhideWhenUsed="0" w:qFormat="1"/>
+    <w:lsdException w:name="Light Shading" w:semiHidden="0" w:uiPriority="60" w:unhideWhenUsed="0"/>
+    <w:lsdException w:name="Light List" w:semiHidden="0" w:uiPriority="61" w:unhideWhenUsed="0"/>
+    <w:lsdException w:name="Light Grid" w:semiHidden="0" w:uiPriority="62" w:unhideWhenUsed="0"/>
+    <w:lsdException w:name="Medium Shading 1" w:semiHidden="0" w:uiPriority="63" w:unhideWhenUsed="0"/>
+    <w:lsdException w:name="Medium Shading 2" w:semiHidden="0" w:uiPriority="64" w:unhideWhenUsed="0"/>
+    <w:lsdException w:name="Medium List 1" w:semiHidden="0" w:uiPriority="65" w:unhideWhenUsed="0"/>
+    <w:lsdException w:name="Medium List 2" w:semiHidden="0" w:uiPriority="66" w:unhideWhenUsed="0"/>
+    <w:lsdException w:name="Medium Grid 1" w:semiHidden="0" w:uiPriority="67" w:unhideWhenUsed="0"/>
+    <w:lsdException w:name="Medium Grid 2" w:semiHidden="0" w:uiPriority="68" w:unhideWhenUsed="0"/>
+    <w:lsdException w:name="Medium Grid 3" w:semiHidden="0" w:uiPriority="69" w:unhideWhenUsed="0"/>
+    <w:lsdException w:name="Dark List" w:semiHidden="0" w:uiPriority="70" w:unhideWhenUsed="0"/>
+    <w:lsdException w:name="Colorful Shading" w:semiHidden="0" w:uiPriority="71" w:unhideWhenUsed="0"/>
+    <w:lsdException w:name="Colorful List" w:semiHidden="0" w:uiPriority="72" w:unhideWhenUsed="0"/>
+    <w:lsdException w:name="Colorful Grid" w:semiHidden="0" w:uiPriority="73" w:unhideWhenUsed="0"/>
+    <w:lsdException w:name="Light Shading Accent 1" w:semiHidden="0" w:uiPriority="60" w:unhideWhenUsed="0"/>
+    <w:lsdException w:name="Light List Accent 1" w:semiHidden="0" w:uiPriority="61" w:unhideWhenUsed="0"/>
+    <w:lsdException w:name="Light Grid Accent 1" w:semiHidden="0" w:uiPriority="62" w:unhideWhenUsed="0"/>
+    <w:lsdException w:name="Medium Shading 1 Accent 1" w:semiHidden="0" w:uiPriority="63" w:unhideWhenUsed="0"/>
+    <w:lsdException w:name="Medium Shading 2 Accent 1" w:semiHidden="0" w:uiPriority="64" w:unhideWhenUsed="0"/>
+    <w:lsdException w:name="Medium List 1 Accent 1" w:semiHidden="0" w:uiPriority="65" w:unhideWhenUsed="0"/>
+    <w:lsdException w:name="Revision" w:unhideWhenUsed="0"/>
+    <w:lsdException w:name="List Paragraph" w:semiHidden="0" w:uiPriority="34" w:unhideWhenUsed="0" w:qFormat="1"/>
+    <w:lsdException w:name="Quote" w:semiHidden="0" w:uiPriority="29" w:unhideWhenUsed="0" w:qFormat="1"/>
+    <w:lsdException w:name="Intense Quote" w:semiHidden="0" w:uiPriority="30" w:unhideWhenUsed="0" w:qFormat="1"/>
+    <w:lsdException w:name="Medium List 2 Accent 1" w:semiHidden="0" w:uiPriority="66" w:unhideWhenUsed="0"/>
+    <w:lsdException w:name="Medium Grid 1 Accent 1" w:semiHidden="0" w:uiPriority="67" w:unhideWhenUsed="0"/>
+    <w:lsdException w:name="Medium Grid 2 Accent 1" w:semiHidden="0" w:uiPriority="68" w:unhideWhenUsed="0"/>
+    <w:lsdException w:name="Medium Grid 3 Accent 1" w:semiHidden="0" w:uiPriority="69" w:unhideWhenUsed="0"/>
+    <w:lsdException w:name="Dark List Accent 1" w:semiHidden="0" w:uiPriority="70" w:unhideWhenUsed="0"/>
+    <w:lsdException w:name="Colorful Shading Accent 1" w:semiHidden="0" w:uiPriority="71" w:unhideWhenUsed="0"/>
+    <w:lsdException w:name="Colorful List Accent 1" w:semiHidden="0" w:uiPriority="72" w:unhideWhenUsed="0"/>
+    <w:lsdException w:name="Colorful Grid Accent 1" w:semiHidden="0" w:uiPriority="73" w:unhideWhenUsed="0"/>
+    <w:lsdException w:name="Light Shading Accent 2" w:semiHidden="0" w:uiPriority="60" w:unhideWhenUsed="0"/>
+    <w:lsdException w:name="Light List Accent 2" w:semiHidden="0" w:uiPriority="61" w:unhideWhenUsed="0"/>
+    <w:lsdException w:name="Light Grid Accent 2" w:semiHidden="0" w:uiPriority="62" w:unhideWhenUsed="0"/>
+    <w:lsdException w:name="Medium Shading 1 Accent 2" w:semiHidden="0" w:uiPriority="63" w:unhideWhenUsed="0"/>
+    <w:lsdException w:name="Medium Shading 2 Accent 2" w:semiHidden="0" w:uiPriority="64" w:unhideWhenUsed="0"/>
+    <w:lsdException w:name="Medium List 1 Accent 2" w:semiHidden="0" w:uiPriority="65" w:unhideWhenUsed="0"/>
+    <w:lsdException w:name="Medium List 2 Accent 2" w:semiHidden="0" w:uiPriority="66" w:unhideWhenUsed="0"/>
+    <w:lsdException w:name="Medium Grid 1 Accent 2" w:semiHidden="0" w:uiPriority="67" w:unhideWhenUsed="0"/>
+    <w:lsdException w:name="Medium Grid 2 Accent 2" w:semiHidden="0" w:uiPriority="68" w:unhideWhenUsed="0"/>
+    <w:lsdException w:name="Medium Grid 3 Accent 2" w:semiHidden="0" w:uiPriority="69" w:unhideWhenUsed="0"/>
+    <w:lsdException w:name="Dark List Accent 2" w:semiHidden="0" w:uiPriority="70" w:unhideWhenUsed="0"/>
+    <w:lsdException w:name="Colorful Shading Accent 2" w:semiHidden="0" w:uiPriority="71" w:unhideWhenUsed="0"/>
+    <w:lsdException w:name="Colorful List Accent 2" w:semiHidden="0" w:uiPriority="72" w:unhideWhenUsed="0"/>
+    <w:lsdException w:name="Colorful Grid Accent 2" w:semiHidden="0" w:uiPriority="73" w:unhideWhenUsed="0"/>
+    <w:lsdException w:name="Light Shading Accent 3" w:semiHidden="0" w:uiPriority="60" w:unhideWhenUsed="0"/>
+    <w:lsdException w:name="Light List Accent 3" w:semiHidden="0" w:uiPriority="61" w:unhideWhenUsed="0"/>
+    <w:lsdException w:name="Light Grid Accent 3" w:semiHidden="0" w:uiPriority="62" w:unhideWhenUsed="0"/>
+    <w:lsdException w:name="Medium Shading 1 Accent 3" w:semiHidden="0" w:uiPriority="63" w:unhideWhenUsed="0"/>
+    <w:lsdException w:name="Medium Shading 2 Accent 3" w:semiHidden="0" w:uiPriority="64" w:unhideWhenUsed="0"/>
+    <w:lsdException w:name="Medium List 1 Accent 3" w:semiHidden="0" w:uiPriority="65" w:unhideWhenUsed="0"/>
+    <w:lsdException w:name="Medium List 2 Accent 3" w:semiHidden="0" w:uiPriority="66" w:unhideWhenUsed="0"/>
+    <w:lsdException w:name="Medium Grid 1 Accent 3" w:semiHidden="0" w:uiPriority="67" w:unhideWhenUsed="0"/>
+    <w:lsdException w:name="Medium Grid 2 Accent 3" w:semiHidden="0" w:uiPriority="68" w:unhideWhenUsed="0"/>
+    <w:lsdException w:name="Medium Grid 3 Accent 3" w:semiHidden="0" w:uiPriority="69" w:unhideWhenUsed="0"/>
+    <w:lsdException w:name="Dark List Accent 3" w:semiHidden="0" w:uiPriority="70" w:unhideWhenUsed="0"/>
+    <w:lsdException w:name="Colorful Shading Accent 3" w:semiHidden="0" w:uiPriority="71" w:unhideWhenUsed="0"/>
+    <w:lsdException w:name="Colorful List Accent 3" w:semiHidden="0" w:uiPriority="72" w:unhideWhenUsed="0"/>
+    <w:lsdException w:name="Colorful Grid Accent 3" w:semiHidden="0" w:uiPriority="73" w:unhideWhenUsed="0"/>
+    <w:lsdException w:name="Light Shading Accent 4" w:semiHidden="0" w:uiPriority="60" w:unhideWhenUsed="0"/>
+    <w:lsdException w:name="Light List Accent 4" w:semiHidden="0" w:uiPriority="61" w:unhideWhenUsed="0"/>
+    <w:lsdException w:name="Light Grid Accent 4" w:semiHidden="0" w:uiPriority="62" w:unhideWhenUsed="0"/>
+    <w:lsdException w:name="Medium Shading 1 Accent 4" w:semiHidden="0" w:uiPriority="63" w:unhideWhenUsed="0"/>
+    <w:lsdException w:name="Medium Shading 2 Accent 4" w:semiHidden="0" w:uiPriority="64" w:unhideWhenUsed="0"/>
+    <w:lsdException w:name="Medium List 1 Accent 4" w:semiHidden="0" w:uiPriority="65" w:unhideWhenUsed="0"/>
+    <w:lsdException w:name="Medium List 2 Accent 4" w:semiHidden="0" w:uiPriority="66" w:unhideWhenUsed="0"/>
+    <w:lsdException w:name="Medium Grid 1 Accent 4" w:semiHidden="0" w:uiPriority="67" w:unhideWhenUsed="0"/>
+    <w:lsdException w:name="Medium Grid 2 Accent 4" w:semiHidden="0" w:uiPriority="68" w:unhideWhenUsed="0"/>
+    <w:lsdException w:name="Medium Grid 3 Accent 4" w:semiHidden="0" w:uiPriority="69" w:unhideWhenUsed="0"/>
+    <w:lsdException w:name="Dark List Accent 4" w:semiHidden="0" w:uiPriority="70" w:unhideWhenUsed="0"/>
+    <w:lsdException w:name="Colorful Shading Accent 4" w:semiHidden="0" w:uiPriority="71" w:unhideWhenUsed="0"/>
+    <w:lsdException w:name="Colorful List Accent 4" w:semiHidden="0" w:uiPriority="72" w:unhideWhenUsed="0"/>
+    <w:lsdException w:name="Colorful Grid Accent 4" w:semiHidden="0" w:uiPriority="73" w:unhideWhenUsed="0"/>
+    <w:lsdException w:name="Light Shading Accent 5" w:semiHidden="0" w:uiPriority="60" w:unhideWhenUsed="0"/>
+    <w:lsdException w:name="Light List Accent 5" w:semiHidden="0" w:uiPriority="61" w:unhideWhenUsed="0"/>
+    <w:lsdException w:name="Light Grid Accent 5" w:semiHidden="0" w:uiPriority="62" w:unhideWhenUsed="0"/>
+    <w:lsdException w:name="Medium Shading 1 Accent 5" w:semiHidden="0" w:uiPriority="63" w:unhideWhenUsed="0"/>
+    <w:lsdException w:name="Medium Shading 2 Accent 5" w:semiHidden="0" w:uiPriority="64" w:unhideWhenUsed="0"/>
+    <w:lsdException w:name="Medium List 1 Accent 5" w:semiHidden="0" w:uiPriority="65" w:unhideWhenUsed="0"/>
+    <w:lsdException w:name="Medium List 2 Accent 5" w:semiHidden="0" w:uiPriority="66" w:unhideWhenUsed="0"/>
+    <w:lsdException w:name="Medium Grid 1 Accent 5" w:semiHidden="0" w:uiPriority="67" w:unhideWhenUsed="0"/>
+    <w:lsdException w:name="Medium Grid 2 Accent 5" w:semiHidden="0" w:uiPriority="68" w:unhideWhenUsed="0"/>
+    <w:lsdException w:name="Medium Grid 3 Accent 5" w:semiHidden="0" w:uiPriority="69" w:unhideWhenUsed="0"/>
+    <w:lsdException w:name="Dark List Accent 5" w:semiHidden="0" w:uiPriority="70" w:unhideWhenUsed="0"/>
+    <w:lsdException w:name="Colorful Shading Accent 5" w:semiHidden="0" w:uiPriority="71" w:unhideWhenUsed="0"/>
+    <w:lsdException w:name="Colorful List Accent 5" w:semiHidden="0" w:uiPriority="72" w:unhideWhenUsed="0"/>
+    <w:lsdException w:name="Colorful Grid Accent 5" w:semiHidden="0" w:uiPriority="73" w:unhideWhenUsed="0"/>
+    <w:lsdException w:name="Light Shading Accent 6" w:semiHidden="0" w:uiPriority="60" w:unhideWhenUsed="0"/>
+    <w:lsdException w:name="Light List Accent 6" w:semiHidden="0" w:uiPriority="61" w:unhideWhenUsed="0"/>
+    <w:lsdException w:name="Light Grid Accent 6" w:semiHidden="0" w:uiPriority="62" w:unhideWhenUsed="0"/>
+    <w:lsdException w:name="Medium Shading 1 Accent 6" w:semiHidden="0" w:uiPriority="63" w:unhideWhenUsed="0"/>
+    <w:lsdException w:name="Medium Shading 2 Accent 6" w:semiHidden="0" w:uiPriority="64" w:unhideWhenUsed="0"/>
+    <w:lsdException w:name="Medium List 1 Accent 6" w:semiHidden="0" w:uiPriority="65" w:unhideWhenUsed="0"/>
+    <w:lsdException w:name="Medium List 2 Accent 6" w:semiHidden="0" w:uiPriority="66" w:unhideWhenUsed="0"/>
+    <w:lsdException w:name="Medium Grid 1 Accent 6" w:semiHidden="0" w:uiPriority="67" w:unhideWhenUsed="0"/>
+    <w:lsdException w:name="Medium Grid 2 Accent 6" w:semiHidden="0" w:uiPriority="68" w:unhideWhenUsed="0"/>
+    <w:lsdException w:name="Medium Grid 3 Accent 6" w:semiHidden="0" w:uiPriority="69" w:unhideWhenUsed="0"/>
+    <w:lsdException w:name="Dark List Accent 6" w:semiHidden="0" w:uiPriority="70" w:unhideWhenUsed="0"/>
+    <w:lsdException w:name="Colorful Shading Accent 6" w:semiHidden="0" w:uiPriority="71" w:unhideWhenUsed="0"/>
+    <w:lsdException w:name="Colorful List Accent 6" w:semiHidden="0" w:uiPriority="72" w:unhideWhenUsed="0"/>
+    <w:lsdException w:name="Colorful Grid Accent 6" w:semiHidden="0" w:uiPriority="73" w:unhideWhenUsed="0"/>
+    <w:lsdException w:name="Subtle Emphasis" w:semiHidden="0" w:uiPriority="19" w:unhideWhenUsed="0" w:qFormat="1"/>
+    <w:lsdException w:name="Intense Emphasis" w:semiHidden="0" w:uiPriority="21" w:unhideWhenUsed="0" w:qFormat="1"/>
+    <w:lsdException w:name="Subtle Reference" w:semiHidden="0" w:uiPriority="31" w:unhideWhenUsed="0" w:qFormat="1"/>
+    <w:lsdException w:name="Intense Reference" w:semiHidden="0" w:uiPriority="32" w:unhideWhenUsed="0" w:qFormat="1"/>
+    <w:lsdException w:name="Book Title" w:semiHidden="0" w:uiPriority="33" w:unhideWhenUsed="0" w:qFormat="1"/>
+    <w:lsdException w:name="Bibliography" w:uiPriority="37"/>
+    <w:lsdException w:name="TOC Heading" w:uiPriority="39" w:qFormat="1"/>
+  </w:latentStyles>
+  <w:style w:type="paragraph" w:default="1" w:styleId="Standard">
+    <w:name w:val="Normal"/>
+    <w:qFormat/>
+    <w:rsid w:val="00687AF1"/>
+    <w:pPr>
+      <w:spacing w:line="360" w:lineRule="auto"/>
+    </w:pPr>
+    <w:rPr>
+      <w:rFonts w:ascii="Arial" w:hAnsi="Arial"/>
+    </w:rPr>
+  </w:style>
+  <w:style w:type="paragraph" w:styleId="berschrift1">
+    <w:name w:val="heading 1"/>
+    <w:basedOn w:val="Standard"/>
+    <w:next w:val="Standard"/>
+    <w:link w:val="berschrift1Zchn"/>
+    <w:uiPriority w:val="9"/>
+    <w:qFormat/>
+    <w:rsid w:val="004E4577"/>
+    <w:pPr>
+      <w:keepNext/>
+      <w:keepLines/>
+      <w:spacing w:before="240" w:after="0"/>
+      <w:outlineLvl w:val="0"/>
+    </w:pPr>
+    <w:rPr>
+      <w:rFonts w:asciiTheme="majorHAnsi" w:eastAsiaTheme="majorEastAsia" w:hAnsiTheme="majorHAnsi" w:cstheme="majorBidi"/>
+      <w:color w:val="2E74B5" w:themeColor="accent1" w:themeShade="BF"/>
+      <w:sz w:val="32"/>
+      <w:szCs w:val="32"/>
+    </w:rPr>
+  </w:style>
+  <w:style w:type="paragraph" w:styleId="berschrift2">
+    <w:name w:val="heading 2"/>
+    <w:basedOn w:val="Standard"/>
+    <w:next w:val="Standard"/>
+    <w:link w:val="berschrift2Zchn"/>
+    <w:uiPriority w:val="9"/>
+    <w:unhideWhenUsed/>
+    <w:qFormat/>
+    <w:rsid w:val="00687AF1"/>
+    <w:pPr>
+      <w:keepNext/>
+      <w:keepLines/>
+      <w:spacing w:before="40" w:after="120"/>
+      <w:outlineLvl w:val="1"/>
+    </w:pPr>
+    <w:rPr>
+      <w:rFonts w:asciiTheme="majorHAnsi" w:eastAsiaTheme="majorEastAsia" w:hAnsiTheme="majorHAnsi" w:cstheme="majorBidi"/>
+      <w:b/>
+      <w:color w:val="2E74B5" w:themeColor="accent1" w:themeShade="BF"/>
+      <w:sz w:val="26"/>
+      <w:szCs w:val="26"/>
+    </w:rPr>
+  </w:style>
+  <w:style w:type="character" w:default="1" w:styleId="Absatz-Standardschriftart">
+    <w:name w:val="Default Paragraph Font"/>
+    <w:uiPriority w:val="1"/>
+    <w:semiHidden/>
+    <w:unhideWhenUsed/>
+  </w:style>
+  <w:style w:type="table" w:default="1" w:styleId="NormaleTabelle">
+    <w:name w:val="Normal Table"/>
+    <w:uiPriority w:val="99"/>
+    <w:semiHidden/>
+    <w:unhideWhenUsed/>
+    <w:tblPr>
+      <w:tblInd w:w="0" w:type="dxa"/>
+      <w:tblCellMar>
+        <w:top w:w="0" w:type="dxa"/>
+        <w:left w:w="108" w:type="dxa"/>
+        <w:bottom w:w="0" w:type="dxa"/>
+        <w:right w:w="108" w:type="dxa"/>
+      </w:tblCellMar>
+    </w:tblPr>
+  </w:style>
+  <w:style w:type="numbering" w:default="1" w:styleId="KeineListe">
+    <w:name w:val="No List"/>
+    <w:uiPriority w:val="99"/>
+    <w:semiHidden/>
+    <w:unhideWhenUsed/>
+  </w:style>
+  <w:style w:type="paragraph" w:styleId="Kopfzeile">
+    <w:name w:val="header"/>
+    <w:basedOn w:val="Standard"/>
+    <w:link w:val="KopfzeileZchn"/>
+    <w:uiPriority w:val="99"/>
+    <w:unhideWhenUsed/>
+    <w:rsid w:val="004E4577"/>
+    <w:pPr>
+      <w:tabs>
+        <w:tab w:val="center" w:pos="4536"/>
+        <w:tab w:val="right" w:pos="9072"/>
+      </w:tabs>
+      <w:spacing w:after="0" w:line="240" w:lineRule="auto"/>
+    </w:pPr>
+  </w:style>
+  <w:style w:type="character" w:customStyle="1" w:styleId="KopfzeileZchn">
+    <w:name w:val="Kopfzeile Zchn"/>
+    <w:basedOn w:val="Absatz-Standardschriftart"/>
+    <w:link w:val="Kopfzeile"/>
+    <w:uiPriority w:val="99"/>
+    <w:rsid w:val="004E4577"/>
+  </w:style>
+  <w:style w:type="paragraph" w:styleId="Fuzeile">
+    <w:name w:val="footer"/>
+    <w:basedOn w:val="Standard"/>
+    <w:link w:val="FuzeileZchn"/>
+    <w:uiPriority w:val="99"/>
+    <w:unhideWhenUsed/>
+    <w:rsid w:val="004E4577"/>
+    <w:pPr>
+      <w:tabs>
+        <w:tab w:val="center" w:pos="4536"/>
+        <w:tab w:val="right" w:pos="9072"/>
+      </w:tabs>
+      <w:spacing w:after="0" w:line="240" w:lineRule="auto"/>
+    </w:pPr>
+  </w:style>
+  <w:style w:type="character" w:customStyle="1" w:styleId="FuzeileZchn">
+    <w:name w:val="Fußzeile Zchn"/>
+    <w:basedOn w:val="Absatz-Standardschriftart"/>
+    <w:link w:val="Fuzeile"/>
+    <w:uiPriority w:val="99"/>
+    <w:rsid w:val="004E4577"/>
+  </w:style>
+  <w:style w:type="character" w:customStyle="1" w:styleId="berschrift1Zchn">
+    <w:name w:val="Überschrift 1 Zchn"/>
+    <w:basedOn w:val="Absatz-Standardschriftart"/>
+    <w:link w:val="berschrift1"/>
+    <w:uiPriority w:val="9"/>
+    <w:rsid w:val="004E4577"/>
+    <w:rPr>
+      <w:rFonts w:asciiTheme="majorHAnsi" w:eastAsiaTheme="majorEastAsia" w:hAnsiTheme="majorHAnsi" w:cstheme="majorBidi"/>
+      <w:color w:val="2E74B5" w:themeColor="accent1" w:themeShade="BF"/>
+      <w:sz w:val="32"/>
+      <w:szCs w:val="32"/>
+    </w:rPr>
+  </w:style>
+  <w:style w:type="character" w:customStyle="1" w:styleId="berschrift2Zchn">
+    <w:name w:val="Überschrift 2 Zchn"/>
+    <w:basedOn w:val="Absatz-Standardschriftart"/>
+    <w:link w:val="berschrift2"/>
+    <w:uiPriority w:val="9"/>
+    <w:rsid w:val="00687AF1"/>
+    <w:rPr>
+      <w:rFonts w:asciiTheme="majorHAnsi" w:eastAsiaTheme="majorEastAsia" w:hAnsiTheme="majorHAnsi" w:cstheme="majorBidi"/>
+      <w:b/>
+      <w:color w:val="2E74B5" w:themeColor="accent1" w:themeShade="BF"/>
+      <w:sz w:val="26"/>
+      <w:szCs w:val="26"/>
+    </w:rPr>
+  </w:style>
+  <w:style w:type="paragraph" w:styleId="Listenabsatz">
+    <w:name w:val="List Paragraph"/>
+    <w:basedOn w:val="Standard"/>
+    <w:uiPriority w:val="34"/>
+    <w:qFormat/>
+    <w:rsid w:val="004E4577"/>
+    <w:pPr>
+      <w:ind w:left="720"/>
+      <w:contextualSpacing/>
+    </w:pPr>
+  </w:style>
+  <w:style w:type="table" w:styleId="Tabellenraster">
+    <w:name w:val="Table Grid"/>
+    <w:basedOn w:val="NormaleTabelle"/>
+    <w:uiPriority w:val="39"/>
+    <w:rsid w:val="0075412F"/>
+    <w:pPr>
+      <w:spacing w:after="0" w:line="240" w:lineRule="auto"/>
+    </w:pPr>
+    <w:tblPr>
+      <w:tblBorders>
+        <w:top w:val="single" w:sz="4" w:space="0" w:color="auto"/>
+        <w:left w:val="single" w:sz="4" w:space="0" w:color="auto"/>
+        <w:bottom w:val="single" w:sz="4" w:space="0" w:color="auto"/>
+        <w:right w:val="single" w:sz="4" w:space="0" w:color="auto"/>
+        <w:insideH w:val="single" w:sz="4" w:space="0" w:color="auto"/>
+        <w:insideV w:val="single" w:sz="4" w:space="0" w:color="auto"/>
+      </w:tblBorders>
+    </w:tblPr>
+  </w:style>
+  <w:style w:type="paragraph" w:styleId="Sprechblasentext">
+    <w:name w:val="Balloon Text"/>
+    <w:basedOn w:val="Standard"/>
+    <w:link w:val="SprechblasentextZchn"/>
+    <w:uiPriority w:val="99"/>
+    <w:semiHidden/>
+    <w:unhideWhenUsed/>
+    <w:rsid w:val="000F5DEC"/>
+    <w:pPr>
+      <w:spacing w:after="0" w:line="240" w:lineRule="auto"/>
+    </w:pPr>
+    <w:rPr>
+      <w:rFonts w:ascii="Tahoma" w:hAnsi="Tahoma" w:cs="Tahoma"/>
+      <w:sz w:val="16"/>
+      <w:szCs w:val="16"/>
+    </w:rPr>
+  </w:style>
+  <w:style w:type="character" w:customStyle="1" w:styleId="SprechblasentextZchn">
+    <w:name w:val="Sprechblasentext Zchn"/>
+    <w:basedOn w:val="Absatz-Standardschriftart"/>
+    <w:link w:val="Sprechblasentext"/>
+    <w:uiPriority w:val="99"/>
+    <w:semiHidden/>
+    <w:rsid w:val="000F5DEC"/>
+    <w:rPr>
+      <w:rFonts w:ascii="Tahoma" w:hAnsi="Tahoma" w:cs="Tahoma"/>
+      <w:sz w:val="16"/>
+      <w:szCs w:val="16"/>
+    </w:rPr>
+  </w:style>
+  <w:style w:type="character" w:styleId="Hyperlink">
+    <w:name w:val="Hyperlink"/>
+    <w:basedOn w:val="Absatz-Standardschriftart"/>
+    <w:uiPriority w:val="99"/>
+    <w:unhideWhenUsed/>
+    <w:rsid w:val="00783F62"/>
+    <w:rPr>
+      <w:color w:val="0563C1" w:themeColor="hyperlink"/>
+      <w:u w:val="single"/>
+    </w:rPr>
   </w:style>
 </w:styles>
 </file>
@@ -2498,7 +3421,7 @@
   <a:extraClrSchemeLst/>
   <a:extLst>
     <a:ext uri="{05A4C25C-085E-4340-85A3-A5531E510DB2}">
-      <thm15:themeFamily xmlns:thm15="http://schemas.microsoft.com/office/thememl/2012/main" name="Office Theme" id="{62F939B6-93AF-4DB8-9C6B-D6C7DFDC589F}" vid="{4A3C46E8-61CC-4603-A589-7422A47A8E4A}"/>
+      <thm15:themeFamily xmlns:thm15="http://schemas.microsoft.com/office/thememl/2012/main" xmlns="" name="Office Theme" id="{62F939B6-93AF-4DB8-9C6B-D6C7DFDC589F}" vid="{4A3C46E8-61CC-4603-A589-7422A47A8E4A}"/>
     </a:ext>
   </a:extLst>
 </a:theme>

</xml_diff>